<commit_message>
Added sizing information for AirloopHVAC:UnitarySystem to existing EngRef
</commit_message>
<xml_diff>
--- a/docs/src/mods/for_2015_03_release/BG-4764-HVACSizingSimConcidentPlant/EngRef_CoincidentPlantSizing.docx
+++ b/docs/src/mods/for_2015_03_release/BG-4764-HVACSizingSimConcidentPlant/EngRef_CoincidentPlantSizing.docx
@@ -15601,12 +15601,7 @@
         <w:jc w:val="left"/>
       </w:pPr>
       <w:r>
-        <w:t>Since the loop capacitance has a stability req</w:t>
-      </w:r>
-      <w:bookmarkStart w:id="221" w:name="_GoBack"/>
-      <w:bookmarkEnd w:id="221"/>
-      <w:r>
-        <w:t xml:space="preserve">uirement of </w:t>
+        <w:t xml:space="preserve">Since the loop capacitance has a stability requirement of </w:t>
       </w:r>
       <w:r>
         <w:rPr>
@@ -15671,7 +15666,7 @@
         <w:pStyle w:val="BodyText"/>
         <w:jc w:val="left"/>
         <w:rPr>
-          <w:ins w:id="222" w:author="Brent Griffith" w:date="2015-03-11T10:06:00Z"/>
+          <w:ins w:id="221" w:author="Brent Griffith" w:date="2015-03-11T10:06:00Z"/>
         </w:rPr>
       </w:pPr>
       <w:r>
@@ -15733,10 +15728,10 @@
       <w:pPr>
         <w:pStyle w:val="Heading3"/>
         <w:rPr>
-          <w:ins w:id="223" w:author="Brent Griffith" w:date="2015-03-11T10:06:00Z"/>
-        </w:rPr>
-      </w:pPr>
-      <w:ins w:id="224" w:author="Brent Griffith" w:date="2015-03-11T10:06:00Z">
+          <w:ins w:id="222" w:author="Brent Griffith" w:date="2015-03-11T10:06:00Z"/>
+        </w:rPr>
+      </w:pPr>
+      <w:ins w:id="223" w:author="Brent Griffith" w:date="2015-03-11T10:06:00Z">
         <w:r>
           <w:t>Coincident Plant Sizing using HVAC Sizing Simulation</w:t>
         </w:r>
@@ -15746,14 +15741,14 @@
       <w:pPr>
         <w:pStyle w:val="BodyText"/>
         <w:rPr>
-          <w:ins w:id="225" w:author="Brent Griffith" w:date="2015-03-11T10:13:00Z"/>
+          <w:ins w:id="224" w:author="Brent Griffith" w:date="2015-03-11T10:13:00Z"/>
           <w:highlight w:val="white"/>
         </w:rPr>
-        <w:pPrChange w:id="226" w:author="Brent Griffith" w:date="2015-03-11T10:13:00Z">
+        <w:pPrChange w:id="225" w:author="Brent Griffith" w:date="2015-03-11T10:13:00Z">
           <w:pPr/>
         </w:pPrChange>
       </w:pPr>
-      <w:ins w:id="227" w:author="Brent Griffith" w:date="2015-03-11T10:08:00Z">
+      <w:ins w:id="226" w:author="Brent Griffith" w:date="2015-03-11T10:08:00Z">
         <w:r>
           <w:t>Coincident plant sizing is an advanced sizing method that uses HVAC Sizing Simulations to determine coincident flows.  This sect</w:t>
         </w:r>
@@ -15761,17 +15756,17 @@
           <w:t xml:space="preserve">ion describes the algorithm used for </w:t>
         </w:r>
       </w:ins>
-      <w:ins w:id="228" w:author="Brent Griffith" w:date="2015-03-11T10:10:00Z">
+      <w:ins w:id="227" w:author="Brent Griffith" w:date="2015-03-11T10:10:00Z">
         <w:r>
           <w:t xml:space="preserve">sizing </w:t>
         </w:r>
       </w:ins>
-      <w:ins w:id="229" w:author="Brent Griffith" w:date="2015-03-11T10:08:00Z">
+      <w:ins w:id="228" w:author="Brent Griffith" w:date="2015-03-11T10:08:00Z">
         <w:r>
           <w:t xml:space="preserve">plant </w:t>
         </w:r>
       </w:ins>
-      <w:ins w:id="230" w:author="Brent Griffith" w:date="2015-03-11T10:09:00Z">
+      <w:ins w:id="229" w:author="Brent Griffith" w:date="2015-03-11T10:09:00Z">
         <w:r>
           <w:t xml:space="preserve">loop flow rate </w:t>
         </w:r>
@@ -15779,7 +15774,7 @@
           <w:t>based on the coinciden</w:t>
         </w:r>
       </w:ins>
-      <w:ins w:id="231" w:author="Brent Griffith" w:date="2015-03-11T10:11:00Z">
+      <w:ins w:id="230" w:author="Brent Griffith" w:date="2015-03-11T10:11:00Z">
         <w:r>
           <w:t>ce</w:t>
         </w:r>
@@ -15787,22 +15782,22 @@
           <w:t xml:space="preserve"> of </w:t>
         </w:r>
       </w:ins>
-      <w:ins w:id="232" w:author="Brent Griffith" w:date="2015-03-11T10:09:00Z">
+      <w:ins w:id="231" w:author="Brent Griffith" w:date="2015-03-11T10:09:00Z">
         <w:r>
           <w:t>flow</w:t>
         </w:r>
       </w:ins>
-      <w:ins w:id="233" w:author="Brent Griffith" w:date="2015-03-11T10:11:00Z">
+      <w:ins w:id="232" w:author="Brent Griffith" w:date="2015-03-11T10:11:00Z">
         <w:r>
           <w:t xml:space="preserve"> request</w:t>
         </w:r>
       </w:ins>
-      <w:ins w:id="234" w:author="Brent Griffith" w:date="2015-03-11T10:09:00Z">
+      <w:ins w:id="233" w:author="Brent Griffith" w:date="2015-03-11T10:09:00Z">
         <w:r>
           <w:t xml:space="preserve">s that actually occur when operating the system.  </w:t>
         </w:r>
       </w:ins>
-      <w:ins w:id="235" w:author="Brent Griffith" w:date="2015-03-11T10:13:00Z">
+      <w:ins w:id="234" w:author="Brent Griffith" w:date="2015-03-11T10:13:00Z">
         <w:r>
           <w:rPr>
             <w:highlight w:val="white"/>
@@ -15818,7 +15813,7 @@
         <w:r>
           <w:rPr>
             <w:highlight w:val="white"/>
-            <w:rPrChange w:id="236" w:author="Brent Griffith" w:date="2015-03-11T10:13:00Z">
+            <w:rPrChange w:id="235" w:author="Brent Griffith" w:date="2015-03-11T10:13:00Z">
               <w:rPr>
                 <w:rFonts w:ascii="Consolas" w:hAnsi="Consolas" w:cs="Consolas"/>
                 <w:color w:val="000000"/>
@@ -15855,7 +15850,7 @@
           <w:t>The code</w:t>
         </w:r>
       </w:ins>
-      <w:ins w:id="237" w:author="Brent Griffith" w:date="2015-03-11T10:14:00Z">
+      <w:ins w:id="236" w:author="Brent Griffith" w:date="2015-03-11T10:14:00Z">
         <w:r>
           <w:rPr>
             <w:highlight w:val="white"/>
@@ -15863,7 +15858,7 @@
           <w:t xml:space="preserve"> is contained in </w:t>
         </w:r>
       </w:ins>
-      <w:ins w:id="238" w:author="Brent Griffith" w:date="2015-03-11T10:15:00Z">
+      <w:ins w:id="237" w:author="Brent Griffith" w:date="2015-03-11T10:15:00Z">
         <w:r>
           <w:rPr>
             <w:highlight w:val="white"/>
@@ -15873,7 +15868,7 @@
         <w:r>
           <w:rPr>
             <w:highlight w:val="white"/>
-            <w:rPrChange w:id="239" w:author="Brent Griffith" w:date="2015-03-11T10:15:00Z">
+            <w:rPrChange w:id="238" w:author="Brent Griffith" w:date="2015-03-11T10:15:00Z">
               <w:rPr>
                 <w:rFonts w:ascii="Consolas" w:hAnsi="Consolas" w:cs="Consolas"/>
                 <w:color w:val="2B91AF"/>
@@ -15892,7 +15887,7 @@
           <w:t xml:space="preserve">, one for </w:t>
         </w:r>
       </w:ins>
-      <w:ins w:id="240" w:author="Brent Griffith" w:date="2015-03-11T10:13:00Z">
+      <w:ins w:id="239" w:author="Brent Griffith" w:date="2015-03-11T10:13:00Z">
         <w:r>
           <w:rPr>
             <w:highlight w:val="white"/>
@@ -15900,7 +15895,7 @@
           <w:t xml:space="preserve">each plant loop that is to be sized using the coincident method </w:t>
         </w:r>
       </w:ins>
-      <w:ins w:id="241" w:author="Brent Griffith" w:date="2015-03-11T10:15:00Z">
+      <w:ins w:id="240" w:author="Brent Griffith" w:date="2015-03-11T10:15:00Z">
         <w:r>
           <w:rPr>
             <w:highlight w:val="white"/>
@@ -15908,7 +15903,7 @@
           <w:t xml:space="preserve">using </w:t>
         </w:r>
       </w:ins>
-      <w:ins w:id="242" w:author="Brent Griffith" w:date="2015-03-11T10:13:00Z">
+      <w:ins w:id="241" w:author="Brent Griffith" w:date="2015-03-11T10:13:00Z">
         <w:r>
           <w:rPr>
             <w:highlight w:val="white"/>
@@ -15921,16 +15916,16 @@
       <w:pPr>
         <w:pStyle w:val="BodyText"/>
         <w:rPr>
-          <w:ins w:id="243" w:author="Brent Griffith" w:date="2015-03-11T10:13:00Z"/>
-        </w:rPr>
-        <w:pPrChange w:id="244" w:author="Brent Griffith" w:date="2015-03-11T10:13:00Z">
+          <w:ins w:id="242" w:author="Brent Griffith" w:date="2015-03-11T10:13:00Z"/>
+        </w:rPr>
+        <w:pPrChange w:id="243" w:author="Brent Griffith" w:date="2015-03-11T10:13:00Z">
           <w:pPr>
             <w:pStyle w:val="BodyText"/>
             <w:spacing w:after="0"/>
           </w:pPr>
         </w:pPrChange>
       </w:pPr>
-      <w:ins w:id="245" w:author="Brent Griffith" w:date="2015-03-11T10:13:00Z">
+      <w:ins w:id="244" w:author="Brent Griffith" w:date="2015-03-11T10:13:00Z">
         <w:r>
           <w:t>The analysis will proceed as follows:</w:t>
         </w:r>
@@ -15946,35 +15941,35 @@
         <w:spacing w:before="0" w:after="0"/>
         <w:jc w:val="left"/>
         <w:rPr>
-          <w:ins w:id="246" w:author="Brent Griffith" w:date="2015-03-11T10:13:00Z"/>
-        </w:rPr>
-      </w:pPr>
-      <w:ins w:id="247" w:author="Brent Griffith" w:date="2015-03-11T10:13:00Z">
+          <w:ins w:id="245" w:author="Brent Griffith" w:date="2015-03-11T10:13:00Z"/>
+        </w:rPr>
+      </w:pPr>
+      <w:ins w:id="246" w:author="Brent Griffith" w:date="2015-03-11T10:13:00Z">
         <w:r>
           <w:t xml:space="preserve">Find the maximum </w:t>
         </w:r>
       </w:ins>
-      <w:ins w:id="248" w:author="Brent Griffith" w:date="2015-03-11T10:17:00Z">
+      <w:ins w:id="247" w:author="Brent Griffith" w:date="2015-03-11T10:17:00Z">
         <w:r>
           <w:t xml:space="preserve">mass </w:t>
         </w:r>
       </w:ins>
-      <w:ins w:id="249" w:author="Brent Griffith" w:date="2015-03-11T10:13:00Z">
+      <w:ins w:id="248" w:author="Brent Griffith" w:date="2015-03-11T10:13:00Z">
         <w:r>
           <w:t xml:space="preserve">flow rate over all Sizing Periods, along with the coinciding return temperature and load.  Record which sizing period and timestep. </w:t>
         </w:r>
       </w:ins>
-      <w:ins w:id="250" w:author="Brent Griffith" w:date="2015-03-11T10:30:00Z">
+      <w:ins w:id="249" w:author="Brent Griffith" w:date="2015-03-11T10:30:00Z">
         <w:r>
           <w:t>This system node used for logging here is the plant loop supply side inlet node</w:t>
         </w:r>
       </w:ins>
-      <w:ins w:id="251" w:author="Brent Griffith" w:date="2015-03-11T10:31:00Z">
+      <w:ins w:id="250" w:author="Brent Griffith" w:date="2015-03-11T10:31:00Z">
         <w:r>
           <w:t>.</w:t>
         </w:r>
       </w:ins>
-      <w:ins w:id="252" w:author="Brent Griffith" w:date="2015-03-11T10:30:00Z">
+      <w:ins w:id="251" w:author="Brent Griffith" w:date="2015-03-11T10:30:00Z">
         <w:r>
           <w:t xml:space="preserve"> </w:t>
         </w:r>
@@ -15990,101 +15985,101 @@
         <w:spacing w:before="0" w:after="0"/>
         <w:jc w:val="left"/>
         <w:rPr>
-          <w:ins w:id="253" w:author="Brent Griffith" w:date="2015-03-11T10:13:00Z"/>
-        </w:rPr>
-      </w:pPr>
-      <w:ins w:id="254" w:author="Brent Griffith" w:date="2015-03-11T10:13:00Z">
+          <w:ins w:id="252" w:author="Brent Griffith" w:date="2015-03-11T10:13:00Z"/>
+        </w:rPr>
+      </w:pPr>
+      <w:ins w:id="253" w:author="Brent Griffith" w:date="2015-03-11T10:13:00Z">
         <w:r>
           <w:lastRenderedPageBreak/>
           <w:t xml:space="preserve">Find the maximum load, and the coinciding </w:t>
         </w:r>
       </w:ins>
-      <w:ins w:id="255" w:author="Brent Griffith" w:date="2015-03-11T10:17:00Z">
+      <w:ins w:id="254" w:author="Brent Griffith" w:date="2015-03-11T10:17:00Z">
         <w:r>
           <w:t xml:space="preserve">mass </w:t>
         </w:r>
       </w:ins>
-      <w:ins w:id="256" w:author="Brent Griffith" w:date="2015-03-11T10:13:00Z">
+      <w:ins w:id="255" w:author="Brent Griffith" w:date="2015-03-11T10:13:00Z">
         <w:r>
           <w:t xml:space="preserve">flow and return temperature. Record which sizing period and timestep. </w:t>
         </w:r>
       </w:ins>
-      <w:ins w:id="257" w:author="Brent Griffith" w:date="2015-03-11T10:31:00Z">
+      <w:ins w:id="256" w:author="Brent Griffith" w:date="2015-03-11T10:31:00Z">
         <w:r>
           <w:t xml:space="preserve">For a heating or steam </w:t>
         </w:r>
       </w:ins>
-      <w:ins w:id="258" w:author="Brent Griffith" w:date="2015-03-11T10:32:00Z">
+      <w:ins w:id="257" w:author="Brent Griffith" w:date="2015-03-11T10:32:00Z">
         <w:r>
           <w:t xml:space="preserve">plant </w:t>
         </w:r>
       </w:ins>
-      <w:ins w:id="259" w:author="Brent Griffith" w:date="2015-03-11T10:31:00Z">
+      <w:ins w:id="258" w:author="Brent Griffith" w:date="2015-03-11T10:31:00Z">
         <w:r>
           <w:t xml:space="preserve">loop, the load </w:t>
         </w:r>
       </w:ins>
-      <w:ins w:id="260" w:author="Brent Griffith" w:date="2015-03-11T10:33:00Z">
+      <w:ins w:id="259" w:author="Brent Griffith" w:date="2015-03-11T10:33:00Z">
         <w:r>
           <w:t xml:space="preserve">that is logged </w:t>
         </w:r>
       </w:ins>
-      <w:ins w:id="261" w:author="Brent Griffith" w:date="2015-03-11T10:31:00Z">
+      <w:ins w:id="260" w:author="Brent Griffith" w:date="2015-03-11T10:31:00Z">
         <w:r>
           <w:t xml:space="preserve">is </w:t>
         </w:r>
       </w:ins>
-      <w:ins w:id="262" w:author="Brent Griffith" w:date="2015-03-11T10:33:00Z">
+      <w:ins w:id="261" w:author="Brent Griffith" w:date="2015-03-11T10:33:00Z">
         <w:r>
           <w:t>associated with t</w:t>
         </w:r>
       </w:ins>
-      <w:ins w:id="263" w:author="Brent Griffith" w:date="2015-03-11T10:31:00Z">
+      <w:ins w:id="262" w:author="Brent Griffith" w:date="2015-03-11T10:31:00Z">
         <w:r>
           <w:t xml:space="preserve">he output variable called </w:t>
         </w:r>
       </w:ins>
-      <w:ins w:id="264" w:author="Brent Griffith" w:date="2015-03-11T10:33:00Z">
+      <w:ins w:id="263" w:author="Brent Griffith" w:date="2015-03-11T10:33:00Z">
         <w:r>
           <w:t>Plant Supply Side Heating Demand Rate</w:t>
         </w:r>
       </w:ins>
-      <w:ins w:id="265" w:author="Brent Griffith" w:date="2015-03-11T10:31:00Z">
+      <w:ins w:id="264" w:author="Brent Griffith" w:date="2015-03-11T10:31:00Z">
         <w:r>
           <w:t xml:space="preserve">.  For </w:t>
         </w:r>
       </w:ins>
-      <w:ins w:id="266" w:author="Brent Griffith" w:date="2015-03-11T10:32:00Z">
+      <w:ins w:id="265" w:author="Brent Griffith" w:date="2015-03-11T10:32:00Z">
         <w:r>
           <w:t>a cooling or condenser plant loop, the load</w:t>
         </w:r>
       </w:ins>
-      <w:ins w:id="267" w:author="Brent Griffith" w:date="2015-03-11T10:34:00Z">
+      <w:ins w:id="266" w:author="Brent Griffith" w:date="2015-03-11T10:34:00Z">
         <w:r>
           <w:t xml:space="preserve"> log</w:t>
         </w:r>
       </w:ins>
-      <w:ins w:id="268" w:author="Brent Griffith" w:date="2015-03-11T10:32:00Z">
+      <w:ins w:id="267" w:author="Brent Griffith" w:date="2015-03-11T10:32:00Z">
         <w:r>
           <w:t xml:space="preserve"> is </w:t>
         </w:r>
       </w:ins>
-      <w:ins w:id="269" w:author="Brent Griffith" w:date="2015-03-11T10:34:00Z">
+      <w:ins w:id="268" w:author="Brent Griffith" w:date="2015-03-11T10:34:00Z">
         <w:r>
           <w:t>as for</w:t>
         </w:r>
       </w:ins>
-      <w:ins w:id="270" w:author="Brent Griffith" w:date="2015-03-11T10:32:00Z">
+      <w:ins w:id="269" w:author="Brent Griffith" w:date="2015-03-11T10:32:00Z">
         <w:r>
           <w:t xml:space="preserve"> the output variable called </w:t>
         </w:r>
       </w:ins>
-      <w:ins w:id="271" w:author="Brent Griffith" w:date="2015-03-11T10:33:00Z">
+      <w:ins w:id="270" w:author="Brent Griffith" w:date="2015-03-11T10:33:00Z">
         <w:r>
           <w:t>Plant Supply Side Cooling Demand Rate</w:t>
         </w:r>
       </w:ins>
-      <w:ins w:id="272" w:author="Brent Griffith" w:date="2015-03-11T10:32:00Z">
+      <w:ins w:id="271" w:author="Brent Griffith" w:date="2015-03-11T10:32:00Z">
         <w:r>
           <w:t>.</w:t>
         </w:r>
@@ -16100,35 +16095,35 @@
         <w:spacing w:before="0" w:after="0"/>
         <w:jc w:val="left"/>
         <w:rPr>
-          <w:ins w:id="273" w:author="Brent Griffith" w:date="2015-03-11T10:13:00Z"/>
-        </w:rPr>
-      </w:pPr>
-      <w:ins w:id="274" w:author="Brent Griffith" w:date="2015-03-11T10:13:00Z">
+          <w:ins w:id="272" w:author="Brent Griffith" w:date="2015-03-11T10:13:00Z"/>
+        </w:rPr>
+      </w:pPr>
+      <w:ins w:id="273" w:author="Brent Griffith" w:date="2015-03-11T10:13:00Z">
         <w:r>
           <w:t xml:space="preserve">Calculate a maximum design flow rate from the maximum load, from step 2, and the </w:t>
         </w:r>
       </w:ins>
-      <w:ins w:id="275" w:author="Brent Griffith" w:date="2015-03-11T10:34:00Z">
+      <w:ins w:id="274" w:author="Brent Griffith" w:date="2015-03-11T10:34:00Z">
         <w:r>
           <w:t xml:space="preserve">temperature difference entered </w:t>
         </w:r>
       </w:ins>
-      <w:ins w:id="276" w:author="Brent Griffith" w:date="2015-03-11T10:13:00Z">
+      <w:ins w:id="275" w:author="Brent Griffith" w:date="2015-03-11T10:13:00Z">
         <w:r>
           <w:t>in the Plant:Sizing object</w:t>
         </w:r>
       </w:ins>
-      <w:ins w:id="277" w:author="Brent Griffith" w:date="2015-03-12T10:15:00Z">
+      <w:ins w:id="276" w:author="Brent Griffith" w:date="2015-03-12T10:15:00Z">
         <w:r>
           <w:t xml:space="preserve"> and the specific heat </w:t>
         </w:r>
       </w:ins>
-      <w:ins w:id="278" w:author="Brent Griffith" w:date="2015-03-12T10:21:00Z">
+      <w:ins w:id="277" w:author="Brent Griffith" w:date="2015-03-12T10:21:00Z">
         <w:r>
           <w:t>(at 5</w:t>
         </w:r>
       </w:ins>
-      <w:ins w:id="279" w:author="Brent Griffith" w:date="2015-03-12T10:22:00Z">
+      <w:ins w:id="278" w:author="Brent Griffith" w:date="2015-03-12T10:22:00Z">
         <w:r>
           <w:rPr>
             <w:rFonts w:cs="Arial"/>
@@ -16136,17 +16131,17 @@
           <w:t>°</w:t>
         </w:r>
       </w:ins>
-      <w:ins w:id="280" w:author="Brent Griffith" w:date="2015-03-12T10:21:00Z">
+      <w:ins w:id="279" w:author="Brent Griffith" w:date="2015-03-12T10:21:00Z">
         <w:r>
           <w:t xml:space="preserve">C) </w:t>
         </w:r>
       </w:ins>
-      <w:ins w:id="281" w:author="Brent Griffith" w:date="2015-03-12T10:15:00Z">
+      <w:ins w:id="280" w:author="Brent Griffith" w:date="2015-03-12T10:15:00Z">
         <w:r>
           <w:t>of the plant fluid</w:t>
         </w:r>
       </w:ins>
-      <w:ins w:id="282" w:author="Brent Griffith" w:date="2015-03-11T10:13:00Z">
+      <w:ins w:id="281" w:author="Brent Griffith" w:date="2015-03-11T10:13:00Z">
         <w:r>
           <w:t xml:space="preserve">.  </w:t>
         </w:r>
@@ -16162,10 +16157,10 @@
         <w:spacing w:before="0" w:after="0"/>
         <w:jc w:val="left"/>
         <w:rPr>
-          <w:ins w:id="283" w:author="Brent Griffith" w:date="2015-03-11T10:18:00Z"/>
-        </w:rPr>
-      </w:pPr>
-      <w:ins w:id="284" w:author="Brent Griffith" w:date="2015-03-11T10:13:00Z">
+          <w:ins w:id="282" w:author="Brent Griffith" w:date="2015-03-11T10:18:00Z"/>
+        </w:rPr>
+      </w:pPr>
+      <w:ins w:id="283" w:author="Brent Griffith" w:date="2015-03-11T10:13:00Z">
         <w:r>
           <w:t>Compare the flow rate from step 1 to the flow rate from step 3 and take the higher.</w:t>
         </w:r>
@@ -16181,35 +16176,35 @@
         <w:spacing w:before="0" w:after="0"/>
         <w:jc w:val="left"/>
         <w:rPr>
-          <w:ins w:id="285" w:author="Brent Griffith" w:date="2015-03-11T10:21:00Z"/>
-        </w:rPr>
-      </w:pPr>
-      <w:ins w:id="286" w:author="Brent Griffith" w:date="2015-03-11T10:18:00Z">
+          <w:ins w:id="284" w:author="Brent Griffith" w:date="2015-03-11T10:21:00Z"/>
+        </w:rPr>
+      </w:pPr>
+      <w:ins w:id="285" w:author="Brent Griffith" w:date="2015-03-11T10:18:00Z">
         <w:r>
           <w:t xml:space="preserve">Apply a sizing factor to the </w:t>
         </w:r>
       </w:ins>
-      <w:ins w:id="287" w:author="Brent Griffith" w:date="2015-03-11T10:19:00Z">
+      <w:ins w:id="286" w:author="Brent Griffith" w:date="2015-03-11T10:19:00Z">
         <w:r>
           <w:t xml:space="preserve">flow </w:t>
         </w:r>
       </w:ins>
-      <w:ins w:id="288" w:author="Brent Griffith" w:date="2015-03-11T10:18:00Z">
+      <w:ins w:id="287" w:author="Brent Griffith" w:date="2015-03-11T10:18:00Z">
         <w:r>
           <w:t xml:space="preserve">rate </w:t>
         </w:r>
       </w:ins>
-      <w:ins w:id="289" w:author="Brent Griffith" w:date="2015-03-11T10:19:00Z">
+      <w:ins w:id="288" w:author="Brent Griffith" w:date="2015-03-11T10:19:00Z">
         <w:r>
           <w:t>from Step 4, if</w:t>
         </w:r>
       </w:ins>
-      <w:ins w:id="290" w:author="Brent Griffith" w:date="2015-03-11T10:18:00Z">
+      <w:ins w:id="289" w:author="Brent Griffith" w:date="2015-03-11T10:18:00Z">
         <w:r>
           <w:t xml:space="preserve"> desired</w:t>
         </w:r>
       </w:ins>
-      <w:ins w:id="291" w:author="Brent Griffith" w:date="2015-03-11T10:19:00Z">
+      <w:ins w:id="290" w:author="Brent Griffith" w:date="2015-03-11T10:19:00Z">
         <w:r>
           <w:t xml:space="preserve">.  The user can select among different options for which sizing factor use.  </w:t>
         </w:r>
@@ -16225,10 +16220,10 @@
         <w:spacing w:before="0" w:after="0"/>
         <w:jc w:val="left"/>
         <w:rPr>
-          <w:ins w:id="292" w:author="Brent Griffith" w:date="2015-03-11T10:21:00Z"/>
-        </w:rPr>
-      </w:pPr>
-      <w:ins w:id="293" w:author="Brent Griffith" w:date="2015-03-11T10:21:00Z">
+          <w:ins w:id="291" w:author="Brent Griffith" w:date="2015-03-11T10:21:00Z"/>
+        </w:rPr>
+      </w:pPr>
+      <w:ins w:id="292" w:author="Brent Griffith" w:date="2015-03-11T10:21:00Z">
         <w:r>
           <w:t xml:space="preserve">Compare the flow rate from step 5 to the current value for plant loop flow rate and calculate a normalized change using </w:t>
         </w:r>
@@ -16241,9 +16236,9 @@
         <w:ind w:left="1440"/>
         <w:jc w:val="left"/>
         <w:rPr>
-          <w:ins w:id="294" w:author="Brent Griffith" w:date="2015-03-11T10:21:00Z"/>
-        </w:rPr>
-        <w:pPrChange w:id="295" w:author="Brent Griffith" w:date="2015-03-11T10:21:00Z">
+          <w:ins w:id="293" w:author="Brent Griffith" w:date="2015-03-11T10:21:00Z"/>
+        </w:rPr>
+        <w:pPrChange w:id="294" w:author="Brent Griffith" w:date="2015-03-11T10:21:00Z">
           <w:pPr>
             <w:pStyle w:val="BodyText"/>
             <w:numPr>
@@ -16262,9 +16257,9 @@
         <w:spacing w:before="0" w:after="0"/>
         <w:jc w:val="left"/>
         <w:rPr>
-          <w:ins w:id="296" w:author="Brent Griffith" w:date="2015-03-11T10:13:00Z"/>
-        </w:rPr>
-        <w:pPrChange w:id="297" w:author="Brent Griffith" w:date="2015-03-11T10:21:00Z">
+          <w:ins w:id="295" w:author="Brent Griffith" w:date="2015-03-11T10:13:00Z"/>
+        </w:rPr>
+        <w:pPrChange w:id="296" w:author="Brent Griffith" w:date="2015-03-11T10:21:00Z">
           <w:pPr>
             <w:pStyle w:val="BodyText"/>
             <w:numPr>
@@ -16279,7 +16274,7 @@
       <m:oMathPara>
         <m:oMath>
           <m:r>
-            <w:ins w:id="298" w:author="Brent Griffith" w:date="2015-03-11T10:21:00Z">
+            <w:ins w:id="297" w:author="Brent Griffith" w:date="2015-03-11T10:21:00Z">
               <w:rPr>
                 <w:rFonts w:ascii="Cambria Math" w:hAnsi="Cambria Math"/>
               </w:rPr>
@@ -16287,7 +16282,7 @@
             </w:ins>
           </m:r>
           <m:r>
-            <w:ins w:id="299" w:author="Brent Griffith" w:date="2015-03-12T10:22:00Z">
+            <w:ins w:id="298" w:author="Brent Griffith" w:date="2015-03-12T10:22:00Z">
               <w:rPr>
                 <w:rFonts w:ascii="Cambria Math" w:hAnsi="Cambria Math"/>
               </w:rPr>
@@ -16295,7 +16290,7 @@
             </w:ins>
           </m:r>
           <m:r>
-            <w:ins w:id="300" w:author="Brent Griffith" w:date="2015-03-11T10:22:00Z">
+            <w:ins w:id="299" w:author="Brent Griffith" w:date="2015-03-11T10:22:00Z">
               <w:rPr>
                 <w:rFonts w:ascii="Cambria Math" w:hAnsi="Cambria Math"/>
               </w:rPr>
@@ -16305,7 +16300,7 @@
           <m:d>
             <m:dPr>
               <m:ctrlPr>
-                <w:ins w:id="301" w:author="Brent Griffith" w:date="2015-03-11T10:22:00Z">
+                <w:ins w:id="300" w:author="Brent Griffith" w:date="2015-03-11T10:22:00Z">
                   <w:rPr>
                     <w:rFonts w:ascii="Cambria Math" w:hAnsi="Cambria Math"/>
                     <w:i/>
@@ -16317,7 +16312,7 @@
               <m:f>
                 <m:fPr>
                   <m:ctrlPr>
-                    <w:ins w:id="302" w:author="Brent Griffith" w:date="2015-03-11T10:22:00Z">
+                    <w:ins w:id="301" w:author="Brent Griffith" w:date="2015-03-11T10:22:00Z">
                       <w:rPr>
                         <w:rFonts w:ascii="Cambria Math" w:hAnsi="Cambria Math"/>
                         <w:i/>
@@ -16329,7 +16324,7 @@
                   <m:d>
                     <m:dPr>
                       <m:ctrlPr>
-                        <w:ins w:id="303" w:author="Brent Griffith" w:date="2015-03-11T10:22:00Z">
+                        <w:ins w:id="302" w:author="Brent Griffith" w:date="2015-03-11T10:22:00Z">
                           <w:rPr>
                             <w:rFonts w:ascii="Cambria Math" w:hAnsi="Cambria Math"/>
                             <w:i/>
@@ -16339,7 +16334,7 @@
                     </m:dPr>
                     <m:e>
                       <m:r>
-                        <w:ins w:id="304" w:author="Brent Griffith" w:date="2015-03-11T10:22:00Z">
+                        <w:ins w:id="303" w:author="Brent Griffith" w:date="2015-03-11T10:22:00Z">
                           <w:rPr>
                             <w:rFonts w:ascii="Cambria Math" w:hAnsi="Cambria Math"/>
                           </w:rPr>
@@ -16351,7 +16346,7 @@
                 </m:num>
                 <m:den>
                   <m:r>
-                    <w:ins w:id="305" w:author="Brent Griffith" w:date="2015-03-11T10:22:00Z">
+                    <w:ins w:id="304" w:author="Brent Griffith" w:date="2015-03-11T10:22:00Z">
                       <w:rPr>
                         <w:rFonts w:ascii="Cambria Math" w:hAnsi="Cambria Math"/>
                       </w:rPr>
@@ -16375,41 +16370,41 @@
         <w:spacing w:before="0" w:after="0"/>
         <w:jc w:val="left"/>
         <w:rPr>
-          <w:ins w:id="306" w:author="Brent Griffith" w:date="2015-03-11T10:24:00Z"/>
-        </w:rPr>
-        <w:pPrChange w:id="307" w:author="Brent Griffith" w:date="2015-03-11T10:16:00Z">
+          <w:ins w:id="305" w:author="Brent Griffith" w:date="2015-03-11T10:24:00Z"/>
+        </w:rPr>
+        <w:pPrChange w:id="306" w:author="Brent Griffith" w:date="2015-03-11T10:16:00Z">
           <w:pPr>
             <w:pStyle w:val="BodyText"/>
             <w:jc w:val="left"/>
           </w:pPr>
         </w:pPrChange>
       </w:pPr>
-      <w:ins w:id="308" w:author="Brent Griffith" w:date="2015-03-11T10:24:00Z">
+      <w:ins w:id="307" w:author="Brent Griffith" w:date="2015-03-11T10:24:00Z">
         <w:r>
           <w:t>Compare magnitude of</w:t>
         </w:r>
       </w:ins>
-      <w:ins w:id="309" w:author="Brent Griffith" w:date="2015-03-11T10:21:00Z">
+      <w:ins w:id="308" w:author="Brent Griffith" w:date="2015-03-11T10:21:00Z">
         <w:r>
           <w:t xml:space="preserve"> Normalized_Change </w:t>
         </w:r>
       </w:ins>
-      <w:ins w:id="310" w:author="Brent Griffith" w:date="2015-03-11T10:24:00Z">
+      <w:ins w:id="309" w:author="Brent Griffith" w:date="2015-03-11T10:24:00Z">
         <w:r>
           <w:t xml:space="preserve">to a threshold, </w:t>
         </w:r>
       </w:ins>
-      <w:ins w:id="311" w:author="Brent Griffith" w:date="2015-03-11T10:22:00Z">
+      <w:ins w:id="310" w:author="Brent Griffith" w:date="2015-03-11T10:22:00Z">
         <w:r>
           <w:t xml:space="preserve">currently set at </w:t>
         </w:r>
       </w:ins>
-      <w:ins w:id="312" w:author="Brent Griffith" w:date="2015-03-11T10:23:00Z">
+      <w:ins w:id="311" w:author="Brent Griffith" w:date="2015-03-11T10:23:00Z">
         <w:r>
           <w:t>0.005</w:t>
         </w:r>
       </w:ins>
-      <w:ins w:id="313" w:author="Brent Griffith" w:date="2015-03-11T10:24:00Z">
+      <w:ins w:id="312" w:author="Brent Griffith" w:date="2015-03-11T10:24:00Z">
         <w:r>
           <w:t>, to determine if it was significant or not.</w:t>
         </w:r>
@@ -16425,51 +16420,51 @@
         <w:spacing w:before="0" w:after="0"/>
         <w:jc w:val="left"/>
         <w:rPr>
-          <w:ins w:id="314" w:author="Brent Griffith" w:date="2015-03-11T10:26:00Z"/>
-        </w:rPr>
-        <w:pPrChange w:id="315" w:author="Brent Griffith" w:date="2015-03-11T10:24:00Z">
+          <w:ins w:id="313" w:author="Brent Griffith" w:date="2015-03-11T10:26:00Z"/>
+        </w:rPr>
+        <w:pPrChange w:id="314" w:author="Brent Griffith" w:date="2015-03-11T10:24:00Z">
           <w:pPr>
             <w:pStyle w:val="BodyText"/>
             <w:jc w:val="left"/>
           </w:pPr>
         </w:pPrChange>
       </w:pPr>
-      <w:ins w:id="316" w:author="Brent Griffith" w:date="2015-03-11T10:24:00Z">
+      <w:ins w:id="315" w:author="Brent Griffith" w:date="2015-03-11T10:24:00Z">
         <w:r>
           <w:t xml:space="preserve">If change is significant, then alter </w:t>
         </w:r>
       </w:ins>
-      <w:ins w:id="317" w:author="Brent Griffith" w:date="2015-03-11T10:23:00Z">
+      <w:ins w:id="316" w:author="Brent Griffith" w:date="2015-03-11T10:23:00Z">
         <w:r>
           <w:t xml:space="preserve">the size result for that plant loop. </w:t>
         </w:r>
       </w:ins>
-      <w:ins w:id="318" w:author="Brent Griffith" w:date="2015-03-11T10:24:00Z">
+      <w:ins w:id="317" w:author="Brent Griffith" w:date="2015-03-11T10:24:00Z">
         <w:r>
           <w:t xml:space="preserve">Set flags that sizes have changed and sizing calculations need to be called again.  </w:t>
         </w:r>
       </w:ins>
-      <w:ins w:id="319" w:author="Brent Griffith" w:date="2015-03-11T10:25:00Z">
+      <w:ins w:id="318" w:author="Brent Griffith" w:date="2015-03-11T10:25:00Z">
         <w:r>
           <w:t xml:space="preserve">Trigger special setup timesteps with </w:t>
         </w:r>
       </w:ins>
-      <w:ins w:id="320" w:author="Brent Griffith" w:date="2015-03-11T10:26:00Z">
+      <w:ins w:id="319" w:author="Brent Griffith" w:date="2015-03-11T10:26:00Z">
         <w:r>
           <w:t xml:space="preserve">flags set so that all plant system and component level sizes will be recomputed.  </w:t>
         </w:r>
       </w:ins>
-      <w:ins w:id="321" w:author="Brent Griffith" w:date="2015-03-11T10:27:00Z">
+      <w:ins w:id="320" w:author="Brent Griffith" w:date="2015-03-11T10:27:00Z">
         <w:r>
           <w:t xml:space="preserve">Not this will call and resize all of plant so that if one loop has coincident sizing and it places a load on a loop that has noncoincident sizing, the noncoincident loop might still change size </w:t>
         </w:r>
       </w:ins>
-      <w:ins w:id="322" w:author="Brent Griffith" w:date="2015-03-11T10:29:00Z">
+      <w:ins w:id="321" w:author="Brent Griffith" w:date="2015-03-11T10:29:00Z">
         <w:r>
           <w:t>because</w:t>
         </w:r>
       </w:ins>
-      <w:ins w:id="323" w:author="Brent Griffith" w:date="2015-03-11T10:27:00Z">
+      <w:ins w:id="322" w:author="Brent Griffith" w:date="2015-03-11T10:27:00Z">
         <w:r>
           <w:t xml:space="preserve"> the loop it depends on changed.  Call for another Sizing Pass. </w:t>
         </w:r>
@@ -16485,26 +16480,26 @@
         <w:spacing w:before="0" w:after="0"/>
         <w:jc w:val="left"/>
         <w:rPr>
-          <w:ins w:id="324" w:author="Brent Griffith" w:date="2015-03-11T10:17:00Z"/>
-        </w:rPr>
-        <w:pPrChange w:id="325" w:author="Brent Griffith" w:date="2015-03-11T10:24:00Z">
+          <w:ins w:id="323" w:author="Brent Griffith" w:date="2015-03-11T10:17:00Z"/>
+        </w:rPr>
+        <w:pPrChange w:id="324" w:author="Brent Griffith" w:date="2015-03-11T10:24:00Z">
           <w:pPr>
             <w:pStyle w:val="BodyText"/>
             <w:jc w:val="left"/>
           </w:pPr>
         </w:pPrChange>
       </w:pPr>
-      <w:ins w:id="326" w:author="Brent Griffith" w:date="2015-03-11T10:26:00Z">
+      <w:ins w:id="325" w:author="Brent Griffith" w:date="2015-03-11T10:26:00Z">
         <w:r>
           <w:t xml:space="preserve">If change is not significant, then leave the sizes alone and do not trigger resizing. </w:t>
         </w:r>
       </w:ins>
-      <w:ins w:id="327" w:author="Brent Griffith" w:date="2015-03-11T10:27:00Z">
+      <w:ins w:id="326" w:author="Brent Griffith" w:date="2015-03-11T10:27:00Z">
         <w:r>
           <w:t>Do not call for another Sizing Pass.</w:t>
         </w:r>
       </w:ins>
-      <w:ins w:id="328" w:author="Brent Griffith" w:date="2015-03-11T10:29:00Z">
+      <w:ins w:id="327" w:author="Brent Griffith" w:date="2015-03-11T10:29:00Z">
         <w:r>
           <w:t xml:space="preserve"> </w:t>
         </w:r>
@@ -16517,24 +16512,24 @@
         <w:ind w:firstLine="360"/>
         <w:jc w:val="left"/>
         <w:rPr>
-          <w:ins w:id="329" w:author="Brent Griffith" w:date="2015-03-11T10:21:00Z"/>
-        </w:rPr>
-      </w:pPr>
-    </w:p>
-    <w:p>
-      <w:pPr>
-        <w:pStyle w:val="BodyText"/>
-        <w:rPr>
-          <w:ins w:id="330" w:author="Brent Griffith" w:date="2015-03-12T10:23:00Z"/>
-        </w:rPr>
-        <w:pPrChange w:id="331" w:author="Brent Griffith" w:date="2015-03-11T10:34:00Z">
+          <w:ins w:id="328" w:author="Brent Griffith" w:date="2015-03-11T10:21:00Z"/>
+        </w:rPr>
+      </w:pPr>
+    </w:p>
+    <w:p>
+      <w:pPr>
+        <w:pStyle w:val="BodyText"/>
+        <w:rPr>
+          <w:ins w:id="329" w:author="Brent Griffith" w:date="2015-03-12T10:23:00Z"/>
+        </w:rPr>
+        <w:pPrChange w:id="330" w:author="Brent Griffith" w:date="2015-03-11T10:34:00Z">
           <w:pPr>
             <w:pStyle w:val="BodyText"/>
             <w:jc w:val="left"/>
           </w:pPr>
         </w:pPrChange>
       </w:pPr>
-      <w:ins w:id="332" w:author="Brent Griffith" w:date="2015-03-12T10:23:00Z">
+      <w:ins w:id="331" w:author="Brent Griffith" w:date="2015-03-12T10:23:00Z">
         <w:r>
           <w:t>See OutputDetailsAndExamples documentation for a description of a fairly comprehensive report sent the EIO file called “</w:t>
         </w:r>
@@ -16542,12 +16537,12 @@
           <w:t xml:space="preserve">Plant </w:t>
         </w:r>
       </w:ins>
-      <w:ins w:id="333" w:author="Brent Griffith" w:date="2015-03-13T10:30:00Z">
+      <w:ins w:id="332" w:author="Brent Griffith" w:date="2015-03-13T10:30:00Z">
         <w:r>
           <w:t xml:space="preserve">Coincident Sizing </w:t>
         </w:r>
       </w:ins>
-      <w:ins w:id="334" w:author="Brent Griffith" w:date="2015-03-12T10:23:00Z">
+      <w:ins w:id="333" w:author="Brent Griffith" w:date="2015-03-12T10:23:00Z">
         <w:r>
           <w:t>Algorithm</w:t>
         </w:r>
@@ -16558,12 +16553,12 @@
           <w:t xml:space="preserve"> details for each </w:t>
         </w:r>
       </w:ins>
-      <w:ins w:id="335" w:author="Brent Griffith" w:date="2015-03-13T10:30:00Z">
+      <w:ins w:id="334" w:author="Brent Griffith" w:date="2015-03-13T10:30:00Z">
         <w:r>
           <w:t xml:space="preserve">execution of </w:t>
         </w:r>
       </w:ins>
-      <w:ins w:id="336" w:author="Brent Griffith" w:date="2015-03-12T10:23:00Z">
+      <w:ins w:id="335" w:author="Brent Griffith" w:date="2015-03-12T10:23:00Z">
         <w:r>
           <w:t xml:space="preserve"> the algorithm</w:t>
         </w:r>
@@ -16571,7 +16566,7 @@
           <w:t>.</w:t>
         </w:r>
       </w:ins>
-      <w:ins w:id="337" w:author="Brent Griffith" w:date="2015-03-13T10:33:00Z">
+      <w:ins w:id="336" w:author="Brent Griffith" w:date="2015-03-13T10:33:00Z">
         <w:r>
           <w:t xml:space="preserve"> There is also a predefined summary table </w:t>
         </w:r>
@@ -16581,9 +16576,9 @@
       <w:pPr>
         <w:pStyle w:val="BodyText"/>
         <w:rPr>
-          <w:ins w:id="338" w:author="Brent Griffith" w:date="2015-03-12T10:23:00Z"/>
-        </w:rPr>
-        <w:pPrChange w:id="339" w:author="Brent Griffith" w:date="2015-03-11T10:34:00Z">
+          <w:ins w:id="337" w:author="Brent Griffith" w:date="2015-03-12T10:23:00Z"/>
+        </w:rPr>
+        <w:pPrChange w:id="338" w:author="Brent Griffith" w:date="2015-03-11T10:34:00Z">
           <w:pPr>
             <w:pStyle w:val="BodyText"/>
             <w:jc w:val="left"/>
@@ -16595,106 +16590,106 @@
       <w:pPr>
         <w:pStyle w:val="BodyText"/>
         <w:rPr>
-          <w:ins w:id="340" w:author="Brent Griffith" w:date="2015-03-12T09:57:00Z"/>
-        </w:rPr>
-        <w:pPrChange w:id="341" w:author="Brent Griffith" w:date="2015-03-11T10:34:00Z">
+          <w:ins w:id="339" w:author="Brent Griffith" w:date="2015-03-12T09:57:00Z"/>
+        </w:rPr>
+        <w:pPrChange w:id="340" w:author="Brent Griffith" w:date="2015-03-11T10:34:00Z">
           <w:pPr>
             <w:pStyle w:val="BodyText"/>
             <w:jc w:val="left"/>
           </w:pPr>
         </w:pPrChange>
       </w:pPr>
-      <w:ins w:id="342" w:author="Brent Griffith" w:date="2015-03-11T10:35:00Z">
+      <w:ins w:id="341" w:author="Brent Griffith" w:date="2015-03-11T10:35:00Z">
         <w:r>
           <w:t xml:space="preserve">The algorithm described above can have powerful impacts on </w:t>
         </w:r>
       </w:ins>
-      <w:ins w:id="343" w:author="Brent Griffith" w:date="2015-03-13T16:24:00Z">
+      <w:ins w:id="342" w:author="Brent Griffith" w:date="2015-03-13T16:24:00Z">
         <w:r>
           <w:t xml:space="preserve">the sizes of </w:t>
         </w:r>
       </w:ins>
-      <w:ins w:id="344" w:author="Brent Griffith" w:date="2015-03-11T10:35:00Z">
+      <w:ins w:id="343" w:author="Brent Griffith" w:date="2015-03-11T10:35:00Z">
         <w:r>
           <w:t>plant loop</w:t>
         </w:r>
       </w:ins>
-      <w:ins w:id="345" w:author="Brent Griffith" w:date="2015-03-13T16:24:00Z">
+      <w:ins w:id="344" w:author="Brent Griffith" w:date="2015-03-13T16:24:00Z">
         <w:r>
           <w:t>s</w:t>
         </w:r>
       </w:ins>
-      <w:ins w:id="346" w:author="Brent Griffith" w:date="2015-03-11T10:35:00Z">
+      <w:ins w:id="345" w:author="Brent Griffith" w:date="2015-03-11T10:35:00Z">
         <w:r>
           <w:t xml:space="preserve">.  </w:t>
         </w:r>
       </w:ins>
-      <w:ins w:id="347" w:author="Brent Griffith" w:date="2015-03-13T16:24:00Z">
+      <w:ins w:id="346" w:author="Brent Griffith" w:date="2015-03-13T16:24:00Z">
         <w:r>
           <w:t xml:space="preserve">It is not uncommon for a </w:t>
         </w:r>
       </w:ins>
-      <w:ins w:id="348" w:author="Brent Griffith" w:date="2015-03-11T10:36:00Z">
+      <w:ins w:id="347" w:author="Brent Griffith" w:date="2015-03-11T10:36:00Z">
         <w:r>
           <w:t>hot water plant</w:t>
         </w:r>
       </w:ins>
-      <w:ins w:id="349" w:author="Brent Griffith" w:date="2015-03-13T16:24:00Z">
+      <w:ins w:id="348" w:author="Brent Griffith" w:date="2015-03-13T16:24:00Z">
         <w:r>
           <w:t xml:space="preserve"> to </w:t>
         </w:r>
       </w:ins>
-      <w:ins w:id="350" w:author="Brent Griffith" w:date="2015-03-13T10:31:00Z">
+      <w:ins w:id="349" w:author="Brent Griffith" w:date="2015-03-13T10:31:00Z">
         <w:r>
           <w:t>size</w:t>
         </w:r>
       </w:ins>
-      <w:ins w:id="351" w:author="Brent Griffith" w:date="2015-03-11T10:36:00Z">
+      <w:ins w:id="350" w:author="Brent Griffith" w:date="2015-03-11T10:36:00Z">
         <w:r>
           <w:t xml:space="preserve"> out </w:t>
         </w:r>
       </w:ins>
-      <w:ins w:id="352" w:author="Brent Griffith" w:date="2015-03-13T16:24:00Z">
+      <w:ins w:id="351" w:author="Brent Griffith" w:date="2015-03-13T16:24:00Z">
         <w:r>
           <w:t xml:space="preserve">at </w:t>
         </w:r>
       </w:ins>
-      <w:ins w:id="353" w:author="Brent Griffith" w:date="2015-03-11T10:36:00Z">
+      <w:ins w:id="352" w:author="Brent Griffith" w:date="2015-03-11T10:36:00Z">
         <w:r>
           <w:t xml:space="preserve">around half </w:t>
         </w:r>
       </w:ins>
-      <w:ins w:id="354" w:author="Brent Griffith" w:date="2015-03-13T16:25:00Z">
+      <w:ins w:id="353" w:author="Brent Griffith" w:date="2015-03-13T16:25:00Z">
         <w:r>
           <w:t xml:space="preserve">of </w:t>
         </w:r>
       </w:ins>
-      <w:ins w:id="355" w:author="Brent Griffith" w:date="2015-03-13T16:28:00Z">
+      <w:ins w:id="354" w:author="Brent Griffith" w:date="2015-03-13T16:28:00Z">
         <w:r>
           <w:t>what would be</w:t>
         </w:r>
       </w:ins>
-      <w:ins w:id="356" w:author="Brent Griffith" w:date="2015-03-13T16:25:00Z">
+      <w:ins w:id="355" w:author="Brent Griffith" w:date="2015-03-13T16:25:00Z">
         <w:r>
           <w:t xml:space="preserve"> determined from t</w:t>
         </w:r>
       </w:ins>
-      <w:ins w:id="357" w:author="Brent Griffith" w:date="2015-03-11T10:36:00Z">
+      <w:ins w:id="356" w:author="Brent Griffith" w:date="2015-03-11T10:36:00Z">
         <w:r>
           <w:t xml:space="preserve">he noncoincident sum of </w:t>
         </w:r>
       </w:ins>
-      <w:ins w:id="358" w:author="Brent Griffith" w:date="2015-03-13T16:25:00Z">
+      <w:ins w:id="357" w:author="Brent Griffith" w:date="2015-03-13T16:25:00Z">
         <w:r>
           <w:t xml:space="preserve">the sizes of all the </w:t>
         </w:r>
       </w:ins>
-      <w:ins w:id="359" w:author="Brent Griffith" w:date="2015-03-13T10:32:00Z">
+      <w:ins w:id="358" w:author="Brent Griffith" w:date="2015-03-13T10:32:00Z">
         <w:r>
           <w:t xml:space="preserve">components </w:t>
         </w:r>
       </w:ins>
-      <w:ins w:id="360" w:author="Brent Griffith" w:date="2015-03-11T10:36:00Z">
+      <w:ins w:id="359" w:author="Brent Griffith" w:date="2015-03-11T10:36:00Z">
         <w:r>
           <w:t>connected to the loop</w:t>
         </w:r>
@@ -16702,102 +16697,102 @@
           <w:t xml:space="preserve">.  The maximum load aspect of the algorithm is able to increase plant flow rates above the size of the pumps, whereas the flow rate aspect of the algorithm is only able to reduce </w:t>
         </w:r>
       </w:ins>
-      <w:ins w:id="361" w:author="Brent Griffith" w:date="2015-03-11T10:38:00Z">
+      <w:ins w:id="360" w:author="Brent Griffith" w:date="2015-03-11T10:38:00Z">
         <w:r>
           <w:t>the</w:t>
         </w:r>
       </w:ins>
-      <w:ins w:id="362" w:author="Brent Griffith" w:date="2015-03-11T10:36:00Z">
+      <w:ins w:id="361" w:author="Brent Griffith" w:date="2015-03-11T10:36:00Z">
         <w:r>
           <w:t xml:space="preserve"> </w:t>
         </w:r>
       </w:ins>
-      <w:ins w:id="363" w:author="Brent Griffith" w:date="2015-03-11T10:38:00Z">
+      <w:ins w:id="362" w:author="Brent Griffith" w:date="2015-03-11T10:38:00Z">
         <w:r>
           <w:t xml:space="preserve">flow rates.  It can happen that </w:t>
         </w:r>
       </w:ins>
-      <w:ins w:id="364" w:author="Brent Griffith" w:date="2015-03-11T10:39:00Z">
+      <w:ins w:id="363" w:author="Brent Griffith" w:date="2015-03-11T10:39:00Z">
         <w:r>
           <w:t>load</w:t>
         </w:r>
       </w:ins>
-      <w:ins w:id="365" w:author="Brent Griffith" w:date="2015-03-11T10:38:00Z">
+      <w:ins w:id="364" w:author="Brent Griffith" w:date="2015-03-11T10:38:00Z">
         <w:r>
           <w:t xml:space="preserve"> spikes cause sizes to increase after the first Sizing Pas</w:t>
         </w:r>
       </w:ins>
-      <w:ins w:id="366" w:author="Brent Griffith" w:date="2015-03-11T10:39:00Z">
+      <w:ins w:id="365" w:author="Brent Griffith" w:date="2015-03-11T10:39:00Z">
         <w:r>
           <w:t>s</w:t>
         </w:r>
       </w:ins>
-      <w:ins w:id="367" w:author="Brent Griffith" w:date="2015-03-11T10:38:00Z">
+      <w:ins w:id="366" w:author="Brent Griffith" w:date="2015-03-11T10:38:00Z">
         <w:r>
           <w:t xml:space="preserve">, and then the coincident flow rate bring the sizes back down </w:t>
         </w:r>
       </w:ins>
-      <w:ins w:id="368" w:author="Brent Griffith" w:date="2015-03-13T10:32:00Z">
+      <w:ins w:id="367" w:author="Brent Griffith" w:date="2015-03-13T10:32:00Z">
         <w:r>
           <w:t xml:space="preserve">some </w:t>
         </w:r>
       </w:ins>
-      <w:ins w:id="369" w:author="Brent Griffith" w:date="2015-03-11T10:38:00Z">
+      <w:ins w:id="368" w:author="Brent Griffith" w:date="2015-03-11T10:38:00Z">
         <w:r>
           <w:t>during subsequent Sizing Passes.</w:t>
         </w:r>
       </w:ins>
-      <w:ins w:id="370" w:author="Brent Griffith" w:date="2015-03-13T16:26:00Z">
+      <w:ins w:id="369" w:author="Brent Griffith" w:date="2015-03-13T16:26:00Z">
         <w:r>
           <w:t xml:space="preserve">  </w:t>
         </w:r>
       </w:ins>
-      <w:ins w:id="371" w:author="Brent Griffith" w:date="2015-03-13T16:27:00Z">
+      <w:ins w:id="370" w:author="Brent Griffith" w:date="2015-03-13T16:27:00Z">
         <w:r>
           <w:t>It is worthwhile to explore m</w:t>
         </w:r>
       </w:ins>
-      <w:ins w:id="372" w:author="Brent Griffith" w:date="2015-03-13T16:26:00Z">
+      <w:ins w:id="371" w:author="Brent Griffith" w:date="2015-03-13T16:26:00Z">
         <w:r>
           <w:t xml:space="preserve">ultiple Sizing Passes, or iterations, </w:t>
         </w:r>
       </w:ins>
-      <w:ins w:id="373" w:author="Brent Griffith" w:date="2015-03-13T16:27:00Z">
+      <w:ins w:id="372" w:author="Brent Griffith" w:date="2015-03-13T16:27:00Z">
         <w:r>
           <w:t>because</w:t>
         </w:r>
       </w:ins>
-      <w:ins w:id="374" w:author="Brent Griffith" w:date="2015-03-13T16:26:00Z">
+      <w:ins w:id="373" w:author="Brent Griffith" w:date="2015-03-13T16:26:00Z">
         <w:r>
           <w:t xml:space="preserve"> sometimes the algorithm will switch between coincident flow and coincident demand</w:t>
         </w:r>
       </w:ins>
-      <w:ins w:id="375" w:author="Brent Griffith" w:date="2015-03-13T16:27:00Z">
+      <w:ins w:id="374" w:author="Brent Griffith" w:date="2015-03-13T16:27:00Z">
         <w:r>
           <w:t xml:space="preserve"> from one Sizing Pass </w:t>
         </w:r>
       </w:ins>
-      <w:ins w:id="376" w:author="Brent Griffith" w:date="2015-03-13T16:29:00Z">
+      <w:ins w:id="375" w:author="Brent Griffith" w:date="2015-03-13T16:29:00Z">
         <w:r>
           <w:t>and</w:t>
         </w:r>
       </w:ins>
-      <w:ins w:id="377" w:author="Brent Griffith" w:date="2015-03-13T16:27:00Z">
+      <w:ins w:id="376" w:author="Brent Griffith" w:date="2015-03-13T16:27:00Z">
         <w:r>
           <w:t xml:space="preserve"> gradually find a size that just meets conditions.  Be aware that all the controls and and EMS are also </w:t>
         </w:r>
       </w:ins>
-      <w:ins w:id="378" w:author="Brent Griffith" w:date="2015-03-13T16:29:00Z">
+      <w:ins w:id="377" w:author="Brent Griffith" w:date="2015-03-13T16:29:00Z">
         <w:r>
           <w:t xml:space="preserve">  </w:t>
         </w:r>
       </w:ins>
-      <w:ins w:id="379" w:author="Brent Griffith" w:date="2015-03-13T16:27:00Z">
+      <w:ins w:id="378" w:author="Brent Griffith" w:date="2015-03-13T16:27:00Z">
         <w:r>
           <w:t xml:space="preserve">  </w:t>
         </w:r>
       </w:ins>
-      <w:ins w:id="380" w:author="Brent Griffith" w:date="2015-03-13T16:26:00Z">
+      <w:ins w:id="379" w:author="Brent Griffith" w:date="2015-03-13T16:26:00Z">
         <w:r>
           <w:t xml:space="preserve"> </w:t>
         </w:r>
@@ -16807,9 +16802,9 @@
       <w:pPr>
         <w:pStyle w:val="BodyText"/>
         <w:rPr>
-          <w:ins w:id="381" w:author="Brent Griffith" w:date="2015-03-12T09:57:00Z"/>
-        </w:rPr>
-        <w:pPrChange w:id="382" w:author="Brent Griffith" w:date="2015-03-11T10:34:00Z">
+          <w:ins w:id="380" w:author="Brent Griffith" w:date="2015-03-12T09:57:00Z"/>
+        </w:rPr>
+        <w:pPrChange w:id="381" w:author="Brent Griffith" w:date="2015-03-11T10:34:00Z">
           <w:pPr>
             <w:pStyle w:val="BodyText"/>
             <w:jc w:val="left"/>
@@ -16821,16 +16816,16 @@
       <w:pPr>
         <w:pStyle w:val="BodyText"/>
         <w:rPr>
-          <w:ins w:id="383" w:author="Brent Griffith" w:date="2015-03-11T10:21:00Z"/>
-        </w:rPr>
-        <w:pPrChange w:id="384" w:author="Brent Griffith" w:date="2015-03-11T10:34:00Z">
+          <w:ins w:id="382" w:author="Brent Griffith" w:date="2015-03-11T10:21:00Z"/>
+        </w:rPr>
+        <w:pPrChange w:id="383" w:author="Brent Griffith" w:date="2015-03-11T10:34:00Z">
           <w:pPr>
             <w:pStyle w:val="BodyText"/>
             <w:jc w:val="left"/>
           </w:pPr>
         </w:pPrChange>
       </w:pPr>
-      <w:ins w:id="385" w:author="Brent Griffith" w:date="2015-03-11T10:21:00Z">
+      <w:ins w:id="384" w:author="Brent Griffith" w:date="2015-03-11T10:21:00Z">
         <w:r>
           <w:tab/>
         </w:r>
@@ -16846,8 +16841,22 @@
         <w:ind w:firstLine="360"/>
         <w:jc w:val="left"/>
         <w:rPr>
-          <w:ins w:id="386" w:author="Brent Griffith" w:date="2015-03-11T10:21:00Z"/>
-        </w:rPr>
+          <w:ins w:id="385" w:author="Brent Griffith" w:date="2015-03-11T10:21:00Z"/>
+        </w:rPr>
+        <w:pPrChange w:id="386" w:author="Brent Griffith" w:date="2015-03-11T10:17:00Z">
+          <w:pPr>
+            <w:pStyle w:val="BodyText"/>
+            <w:jc w:val="left"/>
+          </w:pPr>
+        </w:pPrChange>
+      </w:pPr>
+    </w:p>
+    <w:p>
+      <w:pPr>
+        <w:pStyle w:val="BodyText"/>
+        <w:spacing w:before="0" w:after="0"/>
+        <w:ind w:firstLine="360"/>
+        <w:jc w:val="left"/>
         <w:pPrChange w:id="387" w:author="Brent Griffith" w:date="2015-03-11T10:17:00Z">
           <w:pPr>
             <w:pStyle w:val="BodyText"/>
@@ -16858,37 +16867,23 @@
     </w:p>
     <w:p>
       <w:pPr>
-        <w:pStyle w:val="BodyText"/>
-        <w:spacing w:before="0" w:after="0"/>
-        <w:ind w:firstLine="360"/>
-        <w:jc w:val="left"/>
-        <w:pPrChange w:id="388" w:author="Brent Griffith" w:date="2015-03-11T10:17:00Z">
-          <w:pPr>
-            <w:pStyle w:val="BodyText"/>
-            <w:jc w:val="left"/>
-          </w:pPr>
-        </w:pPrChange>
-      </w:pPr>
-    </w:p>
-    <w:p>
-      <w:pPr>
         <w:pStyle w:val="Heading2"/>
       </w:pPr>
-      <w:bookmarkStart w:id="389" w:name="_Toc351186612"/>
+      <w:bookmarkStart w:id="388" w:name="_Toc351186612"/>
       <w:r>
         <w:t>Component Sizing</w:t>
       </w:r>
+      <w:bookmarkEnd w:id="388"/>
+    </w:p>
+    <w:p>
+      <w:pPr>
+        <w:pStyle w:val="Heading3"/>
+      </w:pPr>
+      <w:bookmarkStart w:id="389" w:name="_Toc351186613"/>
+      <w:r>
+        <w:t>Introduction</w:t>
+      </w:r>
       <w:bookmarkEnd w:id="389"/>
-    </w:p>
-    <w:p>
-      <w:pPr>
-        <w:pStyle w:val="Heading3"/>
-      </w:pPr>
-      <w:bookmarkStart w:id="390" w:name="_Toc351186613"/>
-      <w:r>
-        <w:t>Introduction</w:t>
-      </w:r>
-      <w:bookmarkEnd w:id="390"/>
     </w:p>
     <w:p>
       <w:pPr>
@@ -17032,11 +17027,11 @@
       <w:pPr>
         <w:pStyle w:val="Heading3"/>
       </w:pPr>
-      <w:bookmarkStart w:id="391" w:name="_Toc351186614"/>
+      <w:bookmarkStart w:id="390" w:name="_Toc351186614"/>
       <w:r>
         <w:t>Fan Sizing</w:t>
       </w:r>
-      <w:bookmarkEnd w:id="391"/>
+      <w:bookmarkEnd w:id="390"/>
     </w:p>
     <w:p>
       <w:pPr>
@@ -17490,11 +17485,11 @@
       <w:pPr>
         <w:pStyle w:val="Heading3"/>
       </w:pPr>
-      <w:bookmarkStart w:id="392" w:name="_Toc351186615"/>
+      <w:bookmarkStart w:id="391" w:name="_Toc351186615"/>
       <w:r>
         <w:t>Coil:Cooling:Water</w:t>
       </w:r>
-      <w:bookmarkEnd w:id="392"/>
+      <w:bookmarkEnd w:id="391"/>
     </w:p>
     <w:p>
       <w:pPr>
@@ -17592,10 +17587,10 @@
             <v:path o:extrusionok="f" gradientshapeok="t" o:connecttype="rect"/>
             <o:lock v:ext="edit" aspectratio="t"/>
           </v:shapetype>
-          <v:shape id="_x0000_i1025" type="#_x0000_t75" style="width:206.85pt;height:36.2pt" o:ole="">
+          <v:shape id="_x0000_i1025" type="#_x0000_t75" style="width:207pt;height:36pt" o:ole="">
             <v:imagedata r:id="rId18" o:title=""/>
           </v:shape>
-          <o:OLEObject Type="Embed" ProgID="Equation.DSMT4" ShapeID="_x0000_i1025" DrawAspect="Content" ObjectID="_1488108401" r:id="rId19"/>
+          <o:OLEObject Type="Embed" ProgID="Equation.DSMT4" ShapeID="_x0000_i1025" DrawAspect="Content" ObjectID="_1488279533" r:id="rId19"/>
         </w:object>
       </w:r>
     </w:p>
@@ -17681,10 +17676,10 @@
           <w:position w:val="-14"/>
         </w:rPr>
         <w:object w:dxaOrig="6020" w:dyaOrig="380">
-          <v:shape id="_x0000_i1026" type="#_x0000_t75" style="width:300.9pt;height:18.75pt" o:ole="">
+          <v:shape id="_x0000_i1026" type="#_x0000_t75" style="width:300.75pt;height:18.75pt" o:ole="">
             <v:imagedata r:id="rId20" o:title=""/>
           </v:shape>
-          <o:OLEObject Type="Embed" ProgID="Equation.DSMT4" ShapeID="_x0000_i1026" DrawAspect="Content" ObjectID="_1488108402" r:id="rId21"/>
+          <o:OLEObject Type="Embed" ProgID="Equation.DSMT4" ShapeID="_x0000_i1026" DrawAspect="Content" ObjectID="_1488279534" r:id="rId21"/>
         </w:object>
       </w:r>
     </w:p>
@@ -19020,10 +19015,10 @@
           <w:position w:val="-14"/>
         </w:rPr>
         <w:object w:dxaOrig="6020" w:dyaOrig="380">
-          <v:shape id="_x0000_i1027" type="#_x0000_t75" style="width:300.9pt;height:18.75pt" o:ole="">
+          <v:shape id="_x0000_i1027" type="#_x0000_t75" style="width:300.75pt;height:18.75pt" o:ole="">
             <v:imagedata r:id="rId22" o:title=""/>
           </v:shape>
-          <o:OLEObject Type="Embed" ProgID="Equation.DSMT4" ShapeID="_x0000_i1027" DrawAspect="Content" ObjectID="_1488108403" r:id="rId23"/>
+          <o:OLEObject Type="Embed" ProgID="Equation.DSMT4" ShapeID="_x0000_i1027" DrawAspect="Content" ObjectID="_1488279535" r:id="rId23"/>
         </w:object>
       </w:r>
     </w:p>
@@ -19420,10 +19415,10 @@
           <w:position w:val="-32"/>
         </w:rPr>
         <w:object w:dxaOrig="4140" w:dyaOrig="720">
-          <v:shape id="_x0000_i1028" type="#_x0000_t75" style="width:206.85pt;height:36.2pt" o:ole="">
+          <v:shape id="_x0000_i1028" type="#_x0000_t75" style="width:207pt;height:36pt" o:ole="">
             <v:imagedata r:id="rId24" o:title=""/>
           </v:shape>
-          <o:OLEObject Type="Embed" ProgID="Equation.DSMT4" ShapeID="_x0000_i1028" DrawAspect="Content" ObjectID="_1488108404" r:id="rId25"/>
+          <o:OLEObject Type="Embed" ProgID="Equation.DSMT4" ShapeID="_x0000_i1028" DrawAspect="Content" ObjectID="_1488279536" r:id="rId25"/>
         </w:object>
       </w:r>
     </w:p>
@@ -20286,10 +20281,10 @@
           <w:position w:val="-14"/>
         </w:rPr>
         <w:object w:dxaOrig="5120" w:dyaOrig="380">
-          <v:shape id="_x0000_i1029" type="#_x0000_t75" style="width:255.55pt;height:18.75pt" o:ole="">
+          <v:shape id="_x0000_i1029" type="#_x0000_t75" style="width:255.75pt;height:18.75pt" o:ole="">
             <v:imagedata r:id="rId26" o:title=""/>
           </v:shape>
-          <o:OLEObject Type="Embed" ProgID="Equation.DSMT4" ShapeID="_x0000_i1029" DrawAspect="Content" ObjectID="_1488108405" r:id="rId27"/>
+          <o:OLEObject Type="Embed" ProgID="Equation.DSMT4" ShapeID="_x0000_i1029" DrawAspect="Content" ObjectID="_1488279537" r:id="rId27"/>
         </w:object>
       </w:r>
     </w:p>
@@ -20302,10 +20297,10 @@
           <w:position w:val="-14"/>
         </w:rPr>
         <w:object w:dxaOrig="6280" w:dyaOrig="380">
-          <v:shape id="_x0000_i1030" type="#_x0000_t75" style="width:315.05pt;height:18.75pt" o:ole="">
+          <v:shape id="_x0000_i1030" type="#_x0000_t75" style="width:315pt;height:18.75pt" o:ole="">
             <v:imagedata r:id="rId28" o:title=""/>
           </v:shape>
-          <o:OLEObject Type="Embed" ProgID="Equation.DSMT4" ShapeID="_x0000_i1030" DrawAspect="Content" ObjectID="_1488108406" r:id="rId29"/>
+          <o:OLEObject Type="Embed" ProgID="Equation.DSMT4" ShapeID="_x0000_i1030" DrawAspect="Content" ObjectID="_1488279538" r:id="rId29"/>
         </w:object>
       </w:r>
     </w:p>
@@ -21109,7 +21104,7 @@
       <w:pPr>
         <w:pStyle w:val="Heading3"/>
       </w:pPr>
-      <w:bookmarkStart w:id="393" w:name="_Toc351186616"/>
+      <w:bookmarkStart w:id="392" w:name="_Toc351186616"/>
       <w:r>
         <w:t>Coil</w:t>
       </w:r>
@@ -21128,7 +21123,7 @@
       <w:r>
         <w:t xml:space="preserve"> Sizing</w:t>
       </w:r>
-      <w:bookmarkEnd w:id="393"/>
+      <w:bookmarkEnd w:id="392"/>
     </w:p>
     <w:p>
       <w:pPr>
@@ -22536,11 +22531,11 @@
       <w:pPr>
         <w:pStyle w:val="Heading3"/>
       </w:pPr>
-      <w:bookmarkStart w:id="394" w:name="_Toc351186617"/>
+      <w:bookmarkStart w:id="393" w:name="_Toc351186617"/>
       <w:r>
         <w:t>Coil:Cooling:WaterToAirHeatPump:EquationFit Sizing</w:t>
       </w:r>
-      <w:bookmarkEnd w:id="394"/>
+      <w:bookmarkEnd w:id="393"/>
     </w:p>
     <w:p>
       <w:pPr>
@@ -22688,10 +22683,10 @@
           <w:position w:val="-22"/>
         </w:rPr>
         <w:object w:dxaOrig="4020" w:dyaOrig="660">
-          <v:shape id="_x0000_i1031" type="#_x0000_t75" style="width:201pt;height:32.9pt" o:ole="">
+          <v:shape id="_x0000_i1031" type="#_x0000_t75" style="width:201pt;height:33pt" o:ole="">
             <v:imagedata r:id="rId43" o:title=""/>
           </v:shape>
-          <o:OLEObject Type="Embed" ProgID="Equation.DSMT4" ShapeID="_x0000_i1031" DrawAspect="Content" ObjectID="_1488108407" r:id="rId44"/>
+          <o:OLEObject Type="Embed" ProgID="Equation.DSMT4" ShapeID="_x0000_i1031" DrawAspect="Content" ObjectID="_1488279539" r:id="rId44"/>
         </w:object>
       </w:r>
     </w:p>
@@ -22704,10 +22699,10 @@
           <w:position w:val="-22"/>
         </w:rPr>
         <w:object w:dxaOrig="3739" w:dyaOrig="620">
-          <v:shape id="_x0000_i1032" type="#_x0000_t75" style="width:186.85pt;height:30.8pt" o:ole="">
+          <v:shape id="_x0000_i1032" type="#_x0000_t75" style="width:186.75pt;height:30.75pt" o:ole="">
             <v:imagedata r:id="rId45" o:title=""/>
           </v:shape>
-          <o:OLEObject Type="Embed" ProgID="Equation.DSMT4" ShapeID="_x0000_i1032" DrawAspect="Content" ObjectID="_1488108408" r:id="rId46"/>
+          <o:OLEObject Type="Embed" ProgID="Equation.DSMT4" ShapeID="_x0000_i1032" DrawAspect="Content" ObjectID="_1488279540" r:id="rId46"/>
         </w:object>
       </w:r>
     </w:p>
@@ -22728,10 +22723,10 @@
           <w:position w:val="-14"/>
         </w:rPr>
         <w:object w:dxaOrig="900" w:dyaOrig="380">
-          <v:shape id="_x0000_i1033" type="#_x0000_t75" style="width:44.95pt;height:18.75pt" o:ole="">
+          <v:shape id="_x0000_i1033" type="#_x0000_t75" style="width:45pt;height:18.75pt" o:ole="">
             <v:imagedata r:id="rId47" o:title=""/>
           </v:shape>
-          <o:OLEObject Type="Embed" ProgID="Equation.DSMT4" ShapeID="_x0000_i1033" DrawAspect="Content" ObjectID="_1488108409" r:id="rId48"/>
+          <o:OLEObject Type="Embed" ProgID="Equation.DSMT4" ShapeID="_x0000_i1033" DrawAspect="Content" ObjectID="_1488279541" r:id="rId48"/>
         </w:object>
       </w:r>
       <w:r>
@@ -22747,10 +22742,10 @@
           <w:position w:val="-14"/>
         </w:rPr>
         <w:object w:dxaOrig="800" w:dyaOrig="380">
-          <v:shape id="_x0000_i1034" type="#_x0000_t75" style="width:39.95pt;height:18.75pt" o:ole="">
+          <v:shape id="_x0000_i1034" type="#_x0000_t75" style="width:39.75pt;height:18.75pt" o:ole="">
             <v:imagedata r:id="rId49" o:title=""/>
           </v:shape>
-          <o:OLEObject Type="Embed" ProgID="Equation.DSMT4" ShapeID="_x0000_i1034" DrawAspect="Content" ObjectID="_1488108410" r:id="rId50"/>
+          <o:OLEObject Type="Embed" ProgID="Equation.DSMT4" ShapeID="_x0000_i1034" DrawAspect="Content" ObjectID="_1488279542" r:id="rId50"/>
         </w:object>
       </w:r>
       <w:r>
@@ -22809,10 +22804,10 @@
           <w:position w:val="-16"/>
         </w:rPr>
         <w:object w:dxaOrig="7640" w:dyaOrig="440">
-          <v:shape id="_x0000_i1035" type="#_x0000_t75" style="width:381.65pt;height:21.65pt" o:ole="">
+          <v:shape id="_x0000_i1035" type="#_x0000_t75" style="width:381.75pt;height:21.75pt" o:ole="">
             <v:imagedata r:id="rId51" o:title=""/>
           </v:shape>
-          <o:OLEObject Type="Embed" ProgID="Equation.DSMT4" ShapeID="_x0000_i1035" DrawAspect="Content" ObjectID="_1488108411" r:id="rId52"/>
+          <o:OLEObject Type="Embed" ProgID="Equation.DSMT4" ShapeID="_x0000_i1035" DrawAspect="Content" ObjectID="_1488279543" r:id="rId52"/>
         </w:object>
       </w:r>
     </w:p>
@@ -22875,10 +22870,10 @@
           <w:position w:val="-110"/>
         </w:rPr>
         <w:object w:dxaOrig="5620" w:dyaOrig="2340">
-          <v:shape id="_x0000_i1036" type="#_x0000_t75" style="width:281.35pt;height:116.95pt" o:ole="">
+          <v:shape id="_x0000_i1036" type="#_x0000_t75" style="width:281.25pt;height:117pt" o:ole="">
             <v:imagedata r:id="rId53" o:title=""/>
           </v:shape>
-          <o:OLEObject Type="Embed" ProgID="Equation.DSMT4" ShapeID="_x0000_i1036" DrawAspect="Content" ObjectID="_1488108412" r:id="rId54"/>
+          <o:OLEObject Type="Embed" ProgID="Equation.DSMT4" ShapeID="_x0000_i1036" DrawAspect="Content" ObjectID="_1488279544" r:id="rId54"/>
         </w:object>
       </w:r>
     </w:p>
@@ -22917,10 +22912,10 @@
           <w:position w:val="-22"/>
         </w:rPr>
         <w:object w:dxaOrig="4020" w:dyaOrig="660">
-          <v:shape id="_x0000_i1037" type="#_x0000_t75" style="width:201pt;height:32.9pt" o:ole="">
+          <v:shape id="_x0000_i1037" type="#_x0000_t75" style="width:201pt;height:33pt" o:ole="">
             <v:imagedata r:id="rId55" o:title=""/>
           </v:shape>
-          <o:OLEObject Type="Embed" ProgID="Equation.DSMT4" ShapeID="_x0000_i1037" DrawAspect="Content" ObjectID="_1488108413" r:id="rId56"/>
+          <o:OLEObject Type="Embed" ProgID="Equation.DSMT4" ShapeID="_x0000_i1037" DrawAspect="Content" ObjectID="_1488279545" r:id="rId56"/>
         </w:object>
       </w:r>
     </w:p>
@@ -22933,10 +22928,10 @@
           <w:position w:val="-22"/>
         </w:rPr>
         <w:object w:dxaOrig="3739" w:dyaOrig="620">
-          <v:shape id="_x0000_i1038" type="#_x0000_t75" style="width:186.85pt;height:30.8pt" o:ole="">
+          <v:shape id="_x0000_i1038" type="#_x0000_t75" style="width:186.75pt;height:30.75pt" o:ole="">
             <v:imagedata r:id="rId57" o:title=""/>
           </v:shape>
-          <o:OLEObject Type="Embed" ProgID="Equation.DSMT4" ShapeID="_x0000_i1038" DrawAspect="Content" ObjectID="_1488108414" r:id="rId58"/>
+          <o:OLEObject Type="Embed" ProgID="Equation.DSMT4" ShapeID="_x0000_i1038" DrawAspect="Content" ObjectID="_1488279546" r:id="rId58"/>
         </w:object>
       </w:r>
     </w:p>
@@ -22957,10 +22952,10 @@
           <w:position w:val="-14"/>
         </w:rPr>
         <w:object w:dxaOrig="900" w:dyaOrig="380">
-          <v:shape id="_x0000_i1039" type="#_x0000_t75" style="width:44.95pt;height:18.75pt" o:ole="">
+          <v:shape id="_x0000_i1039" type="#_x0000_t75" style="width:45pt;height:18.75pt" o:ole="">
             <v:imagedata r:id="rId59" o:title=""/>
           </v:shape>
-          <o:OLEObject Type="Embed" ProgID="Equation.DSMT4" ShapeID="_x0000_i1039" DrawAspect="Content" ObjectID="_1488108415" r:id="rId60"/>
+          <o:OLEObject Type="Embed" ProgID="Equation.DSMT4" ShapeID="_x0000_i1039" DrawAspect="Content" ObjectID="_1488279547" r:id="rId60"/>
         </w:object>
       </w:r>
       <w:r>
@@ -23024,10 +23019,10 @@
           <w:position w:val="-34"/>
         </w:rPr>
         <w:object w:dxaOrig="7860" w:dyaOrig="800">
-          <v:shape id="_x0000_i1040" type="#_x0000_t75" style="width:393.7pt;height:39.95pt" o:ole="">
+          <v:shape id="_x0000_i1040" type="#_x0000_t75" style="width:393.75pt;height:39.75pt" o:ole="">
             <v:imagedata r:id="rId61" o:title=""/>
           </v:shape>
-          <o:OLEObject Type="Embed" ProgID="Equation.DSMT4" ShapeID="_x0000_i1040" DrawAspect="Content" ObjectID="_1488108416" r:id="rId62"/>
+          <o:OLEObject Type="Embed" ProgID="Equation.DSMT4" ShapeID="_x0000_i1040" DrawAspect="Content" ObjectID="_1488279548" r:id="rId62"/>
         </w:object>
       </w:r>
     </w:p>
@@ -23090,10 +23085,10 @@
           <w:position w:val="-114"/>
         </w:rPr>
         <w:object w:dxaOrig="6660" w:dyaOrig="2439">
-          <v:shape id="_x0000_i1041" type="#_x0000_t75" style="width:332.95pt;height:122.35pt" o:ole="">
+          <v:shape id="_x0000_i1041" type="#_x0000_t75" style="width:333pt;height:122.25pt" o:ole="">
             <v:imagedata r:id="rId63" o:title=""/>
           </v:shape>
-          <o:OLEObject Type="Embed" ProgID="Equation.DSMT4" ShapeID="_x0000_i1041" DrawAspect="Content" ObjectID="_1488108417" r:id="rId64"/>
+          <o:OLEObject Type="Embed" ProgID="Equation.DSMT4" ShapeID="_x0000_i1041" DrawAspect="Content" ObjectID="_1488279549" r:id="rId64"/>
         </w:object>
       </w:r>
     </w:p>
@@ -23101,8 +23096,8 @@
       <w:pPr>
         <w:pStyle w:val="Heading3"/>
       </w:pPr>
-      <w:bookmarkStart w:id="395" w:name="_Toc320525805"/>
-      <w:bookmarkStart w:id="396" w:name="_Toc351186618"/>
+      <w:bookmarkStart w:id="394" w:name="_Toc320525805"/>
+      <w:bookmarkStart w:id="395" w:name="_Toc351186618"/>
       <w:r>
         <w:t>Coil:Cooling</w:t>
       </w:r>
@@ -23115,8 +23110,8 @@
       <w:r>
         <w:t>EquationFit Sizing</w:t>
       </w:r>
+      <w:bookmarkEnd w:id="394"/>
       <w:bookmarkEnd w:id="395"/>
-      <w:bookmarkEnd w:id="396"/>
     </w:p>
     <w:p>
       <w:pPr>
@@ -23408,10 +23403,10 @@
           <w:position w:val="-14"/>
         </w:rPr>
         <w:object w:dxaOrig="8919" w:dyaOrig="400">
-          <v:shape id="_x0000_i1042" type="#_x0000_t75" style="width:446.55pt;height:20.4pt" o:ole="">
+          <v:shape id="_x0000_i1042" type="#_x0000_t75" style="width:446.25pt;height:20.25pt" o:ole="">
             <v:imagedata r:id="rId65" o:title=""/>
           </v:shape>
-          <o:OLEObject Type="Embed" ProgID="Equation.DSMT4" ShapeID="_x0000_i1042" DrawAspect="Content" ObjectID="_1488108418" r:id="rId66"/>
+          <o:OLEObject Type="Embed" ProgID="Equation.DSMT4" ShapeID="_x0000_i1042" DrawAspect="Content" ObjectID="_1488279550" r:id="rId66"/>
         </w:object>
       </w:r>
     </w:p>
@@ -23576,10 +23571,10 @@
           <w:position w:val="-14"/>
         </w:rPr>
         <w:object w:dxaOrig="6380" w:dyaOrig="400">
-          <v:shape id="_x0000_i1043" type="#_x0000_t75" style="width:318.8pt;height:20.4pt" o:ole="">
+          <v:shape id="_x0000_i1043" type="#_x0000_t75" style="width:318.75pt;height:20.25pt" o:ole="">
             <v:imagedata r:id="rId67" o:title=""/>
           </v:shape>
-          <o:OLEObject Type="Embed" ProgID="Equation.DSMT4" ShapeID="_x0000_i1043" DrawAspect="Content" ObjectID="_1488108419" r:id="rId68"/>
+          <o:OLEObject Type="Embed" ProgID="Equation.DSMT4" ShapeID="_x0000_i1043" DrawAspect="Content" ObjectID="_1488279551" r:id="rId68"/>
         </w:object>
       </w:r>
     </w:p>
@@ -23611,10 +23606,10 @@
           <w:position w:val="-14"/>
         </w:rPr>
         <w:object w:dxaOrig="6640" w:dyaOrig="400">
-          <v:shape id="_x0000_i1044" type="#_x0000_t75" style="width:332.55pt;height:20.4pt" o:ole="">
+          <v:shape id="_x0000_i1044" type="#_x0000_t75" style="width:333pt;height:20.25pt" o:ole="">
             <v:imagedata r:id="rId69" o:title=""/>
           </v:shape>
-          <o:OLEObject Type="Embed" ProgID="Equation.DSMT4" ShapeID="_x0000_i1044" DrawAspect="Content" ObjectID="_1488108420" r:id="rId70"/>
+          <o:OLEObject Type="Embed" ProgID="Equation.DSMT4" ShapeID="_x0000_i1044" DrawAspect="Content" ObjectID="_1488279552" r:id="rId70"/>
         </w:object>
       </w:r>
     </w:p>
@@ -23634,11 +23629,11 @@
       <w:pPr>
         <w:pStyle w:val="Heading3"/>
       </w:pPr>
-      <w:bookmarkStart w:id="397" w:name="_Toc351186619"/>
+      <w:bookmarkStart w:id="396" w:name="_Toc351186619"/>
       <w:r>
         <w:t>Coil:Heating:WaterToAirHeatPump:EquationFit Sizing</w:t>
       </w:r>
-      <w:bookmarkEnd w:id="397"/>
+      <w:bookmarkEnd w:id="396"/>
     </w:p>
     <w:p>
       <w:pPr>
@@ -23782,8 +23777,8 @@
       <w:pPr>
         <w:pStyle w:val="Heading3"/>
       </w:pPr>
-      <w:bookmarkStart w:id="398" w:name="_Toc320525806"/>
-      <w:bookmarkStart w:id="399" w:name="_Toc351186620"/>
+      <w:bookmarkStart w:id="397" w:name="_Toc320525806"/>
+      <w:bookmarkStart w:id="398" w:name="_Toc351186620"/>
       <w:r>
         <w:t>Coil:Heating:WaterToAirHeatPump:</w:t>
       </w:r>
@@ -23793,8 +23788,8 @@
       <w:r>
         <w:t>EquationFit Sizing</w:t>
       </w:r>
+      <w:bookmarkEnd w:id="397"/>
       <w:bookmarkEnd w:id="398"/>
-      <w:bookmarkEnd w:id="399"/>
     </w:p>
     <w:p>
       <w:pPr>
@@ -23940,7 +23935,7 @@
       <w:pPr>
         <w:pStyle w:val="Heading3"/>
       </w:pPr>
-      <w:bookmarkStart w:id="400" w:name="_Toc351186621"/>
+      <w:bookmarkStart w:id="399" w:name="_Toc351186621"/>
       <w:r>
         <w:t>Coil</w:t>
       </w:r>
@@ -23953,7 +23948,7 @@
       <w:r>
         <w:t>Water Sizing</w:t>
       </w:r>
-      <w:bookmarkEnd w:id="400"/>
+      <w:bookmarkEnd w:id="399"/>
     </w:p>
     <w:p>
       <w:pPr>
@@ -25897,11 +25892,11 @@
       <w:pPr>
         <w:pStyle w:val="Heading3"/>
       </w:pPr>
-      <w:bookmarkStart w:id="401" w:name="_Toc351186622"/>
+      <w:bookmarkStart w:id="400" w:name="_Toc351186622"/>
       <w:r>
         <w:t>Coil:Heating:Steam Sizing</w:t>
       </w:r>
-      <w:bookmarkEnd w:id="401"/>
+      <w:bookmarkEnd w:id="400"/>
     </w:p>
     <w:p>
       <w:pPr>
@@ -25954,10 +25949,10 @@
           <w:position w:val="-36"/>
         </w:rPr>
         <w:object w:dxaOrig="3640" w:dyaOrig="760">
-          <v:shape id="_x0000_i1045" type="#_x0000_t75" style="width:182.3pt;height:38.3pt" o:ole="">
+          <v:shape id="_x0000_i1045" type="#_x0000_t75" style="width:182.25pt;height:38.25pt" o:ole="">
             <v:imagedata r:id="rId84" o:title=""/>
           </v:shape>
-          <o:OLEObject Type="Embed" ProgID="Equation.DSMT4" ShapeID="_x0000_i1045" DrawAspect="Content" ObjectID="_1488108421" r:id="rId85"/>
+          <o:OLEObject Type="Embed" ProgID="Equation.DSMT4" ShapeID="_x0000_i1045" DrawAspect="Content" ObjectID="_1488279553" r:id="rId85"/>
         </w:object>
       </w:r>
     </w:p>
@@ -25973,10 +25968,10 @@
           <w:position w:val="-12"/>
         </w:rPr>
         <w:object w:dxaOrig="560" w:dyaOrig="360">
-          <v:shape id="_x0000_i1046" type="#_x0000_t75" style="width:27.9pt;height:17.9pt" o:ole="">
+          <v:shape id="_x0000_i1046" type="#_x0000_t75" style="width:27.75pt;height:18pt" o:ole="">
             <v:imagedata r:id="rId86" o:title=""/>
           </v:shape>
-          <o:OLEObject Type="Embed" ProgID="Equation.DSMT4" ShapeID="_x0000_i1046" DrawAspect="Content" ObjectID="_1488108422" r:id="rId87"/>
+          <o:OLEObject Type="Embed" ProgID="Equation.DSMT4" ShapeID="_x0000_i1046" DrawAspect="Content" ObjectID="_1488279554" r:id="rId87"/>
         </w:object>
       </w:r>
       <w:r>
@@ -26043,10 +26038,10 @@
           <w:position w:val="-12"/>
         </w:rPr>
         <w:object w:dxaOrig="460" w:dyaOrig="360">
-          <v:shape id="_x0000_i1047" type="#_x0000_t75" style="width:23.3pt;height:17.9pt" o:ole="">
+          <v:shape id="_x0000_i1047" type="#_x0000_t75" style="width:23.25pt;height:18pt" o:ole="">
             <v:imagedata r:id="rId88" o:title=""/>
           </v:shape>
-          <o:OLEObject Type="Embed" ProgID="Equation.DSMT4" ShapeID="_x0000_i1047" DrawAspect="Content" ObjectID="_1488108423" r:id="rId89"/>
+          <o:OLEObject Type="Embed" ProgID="Equation.DSMT4" ShapeID="_x0000_i1047" DrawAspect="Content" ObjectID="_1488279555" r:id="rId89"/>
         </w:object>
       </w:r>
       <w:r>
@@ -26078,10 +26073,10 @@
           <w:position w:val="-14"/>
         </w:rPr>
         <w:object w:dxaOrig="4880" w:dyaOrig="380">
-          <v:shape id="_x0000_i1048" type="#_x0000_t75" style="width:243.9pt;height:18.75pt" o:ole="">
+          <v:shape id="_x0000_i1048" type="#_x0000_t75" style="width:243.75pt;height:18.75pt" o:ole="">
             <v:imagedata r:id="rId90" o:title=""/>
           </v:shape>
-          <o:OLEObject Type="Embed" ProgID="Equation.DSMT4" ShapeID="_x0000_i1048" DrawAspect="Content" ObjectID="_1488108424" r:id="rId91"/>
+          <o:OLEObject Type="Embed" ProgID="Equation.DSMT4" ShapeID="_x0000_i1048" DrawAspect="Content" ObjectID="_1488279556" r:id="rId91"/>
         </w:object>
       </w:r>
     </w:p>
@@ -26362,7 +26357,7 @@
         <w:pStyle w:val="BodyText"/>
         <w:ind w:left="1800"/>
       </w:pPr>
-      <w:bookmarkStart w:id="402" w:name="OLE_LINK3"/>
+      <w:bookmarkStart w:id="401" w:name="OLE_LINK3"/>
       <w:r>
         <w:rPr>
           <w:i/>
@@ -26379,7 +26374,7 @@
       <w:r>
         <w:t xml:space="preserve"> </w:t>
       </w:r>
-      <w:bookmarkEnd w:id="402"/>
+      <w:bookmarkEnd w:id="401"/>
       <w:r>
         <w:t xml:space="preserve">= </w:t>
       </w:r>
@@ -26484,10 +26479,10 @@
           <w:position w:val="-12"/>
         </w:rPr>
         <w:object w:dxaOrig="1140" w:dyaOrig="499">
-          <v:shape id="_x0000_i1049" type="#_x0000_t75" style="width:57pt;height:24.55pt" o:ole="">
+          <v:shape id="_x0000_i1049" type="#_x0000_t75" style="width:57pt;height:24.75pt" o:ole="">
             <v:imagedata r:id="rId92" o:title=""/>
           </v:shape>
-          <o:OLEObject Type="Embed" ProgID="Equation.DSMT4" ShapeID="_x0000_i1049" DrawAspect="Content" ObjectID="_1488108425" r:id="rId93"/>
+          <o:OLEObject Type="Embed" ProgID="Equation.DSMT4" ShapeID="_x0000_i1049" DrawAspect="Content" ObjectID="_1488279557" r:id="rId93"/>
         </w:object>
       </w:r>
       <w:r>
@@ -26767,10 +26762,10 @@
           <w:position w:val="-14"/>
         </w:rPr>
         <w:object w:dxaOrig="4880" w:dyaOrig="380">
-          <v:shape id="_x0000_i1050" type="#_x0000_t75" style="width:243.9pt;height:18.75pt" o:ole="">
+          <v:shape id="_x0000_i1050" type="#_x0000_t75" style="width:243.75pt;height:18.75pt" o:ole="">
             <v:imagedata r:id="rId94" o:title=""/>
           </v:shape>
-          <o:OLEObject Type="Embed" ProgID="Equation.DSMT4" ShapeID="_x0000_i1050" DrawAspect="Content" ObjectID="_1488108426" r:id="rId95"/>
+          <o:OLEObject Type="Embed" ProgID="Equation.DSMT4" ShapeID="_x0000_i1050" DrawAspect="Content" ObjectID="_1488279558" r:id="rId95"/>
         </w:object>
       </w:r>
     </w:p>
@@ -26791,10 +26786,10 @@
           <w:position w:val="-14"/>
         </w:rPr>
         <w:object w:dxaOrig="660" w:dyaOrig="380">
-          <v:shape id="_x0000_i1051" type="#_x0000_t75" style="width:32.9pt;height:18.75pt" o:ole="">
+          <v:shape id="_x0000_i1051" type="#_x0000_t75" style="width:33pt;height:18.75pt" o:ole="">
             <v:imagedata r:id="rId96" o:title=""/>
           </v:shape>
-          <o:OLEObject Type="Embed" ProgID="Equation.DSMT4" ShapeID="_x0000_i1051" DrawAspect="Content" ObjectID="_1488108427" r:id="rId97"/>
+          <o:OLEObject Type="Embed" ProgID="Equation.DSMT4" ShapeID="_x0000_i1051" DrawAspect="Content" ObjectID="_1488279559" r:id="rId97"/>
         </w:object>
       </w:r>
       <w:r>
@@ -26975,10 +26970,10 @@
           <w:position w:val="-14"/>
         </w:rPr>
         <w:object w:dxaOrig="480" w:dyaOrig="380">
-          <v:shape id="_x0000_i1052" type="#_x0000_t75" style="width:24.15pt;height:18.75pt" o:ole="">
+          <v:shape id="_x0000_i1052" type="#_x0000_t75" style="width:24pt;height:18.75pt" o:ole="">
             <v:imagedata r:id="rId98" o:title=""/>
           </v:shape>
-          <o:OLEObject Type="Embed" ProgID="Equation.DSMT4" ShapeID="_x0000_i1052" DrawAspect="Content" ObjectID="_1488108428" r:id="rId99"/>
+          <o:OLEObject Type="Embed" ProgID="Equation.DSMT4" ShapeID="_x0000_i1052" DrawAspect="Content" ObjectID="_1488279560" r:id="rId99"/>
         </w:object>
       </w:r>
       <w:r>
@@ -27031,10 +27026,10 @@
           <w:position w:val="-36"/>
         </w:rPr>
         <w:object w:dxaOrig="3640" w:dyaOrig="760">
-          <v:shape id="_x0000_i1053" type="#_x0000_t75" style="width:182.3pt;height:38.3pt" o:ole="">
+          <v:shape id="_x0000_i1053" type="#_x0000_t75" style="width:182.25pt;height:38.25pt" o:ole="">
             <v:imagedata r:id="rId100" o:title=""/>
           </v:shape>
-          <o:OLEObject Type="Embed" ProgID="Equation.DSMT4" ShapeID="_x0000_i1053" DrawAspect="Content" ObjectID="_1488108429" r:id="rId101"/>
+          <o:OLEObject Type="Embed" ProgID="Equation.DSMT4" ShapeID="_x0000_i1053" DrawAspect="Content" ObjectID="_1488279561" r:id="rId101"/>
         </w:object>
       </w:r>
     </w:p>
@@ -27083,11 +27078,11 @@
       <w:pPr>
         <w:pStyle w:val="Heading3"/>
       </w:pPr>
-      <w:bookmarkStart w:id="403" w:name="_Toc351186623"/>
+      <w:bookmarkStart w:id="402" w:name="_Toc351186623"/>
       <w:r>
         <w:t>Sizing of Gas and Electric Heating Coils</w:t>
       </w:r>
-      <w:bookmarkEnd w:id="403"/>
+      <w:bookmarkEnd w:id="402"/>
     </w:p>
     <w:p>
       <w:pPr>
@@ -27609,13 +27604,13 @@
       <w:pPr>
         <w:pStyle w:val="Heading3"/>
       </w:pPr>
-      <w:bookmarkStart w:id="404" w:name="_Toc100475796"/>
-      <w:bookmarkStart w:id="405" w:name="_Toc351186624"/>
+      <w:bookmarkStart w:id="403" w:name="_Toc100475796"/>
+      <w:bookmarkStart w:id="404" w:name="_Toc351186624"/>
       <w:r>
         <w:t>DX Coil Sizing</w:t>
       </w:r>
+      <w:bookmarkEnd w:id="403"/>
       <w:bookmarkEnd w:id="404"/>
-      <w:bookmarkEnd w:id="405"/>
     </w:p>
     <w:p>
       <w:pPr>
@@ -31116,13 +31111,13 @@
       <w:pPr>
         <w:pStyle w:val="Heading3"/>
       </w:pPr>
-      <w:bookmarkStart w:id="406" w:name="_Toc163882080"/>
-      <w:bookmarkStart w:id="407" w:name="_Toc351186625"/>
+      <w:bookmarkStart w:id="405" w:name="_Toc163882080"/>
+      <w:bookmarkStart w:id="406" w:name="_Toc351186625"/>
       <w:r>
         <w:t>DX MultiSpeed Coil Sizing</w:t>
       </w:r>
+      <w:bookmarkEnd w:id="405"/>
       <w:bookmarkEnd w:id="406"/>
-      <w:bookmarkEnd w:id="407"/>
     </w:p>
     <w:p>
       <w:pPr>
@@ -31360,8 +31355,8 @@
       <w:pPr>
         <w:pStyle w:val="Heading3"/>
       </w:pPr>
-      <w:bookmarkStart w:id="408" w:name="_Toc335221874"/>
-      <w:bookmarkStart w:id="409" w:name="_Toc351186626"/>
+      <w:bookmarkStart w:id="407" w:name="_Toc335221874"/>
+      <w:bookmarkStart w:id="408" w:name="_Toc351186626"/>
       <w:r>
         <w:t>Coil:Cooling:DX</w:t>
       </w:r>
@@ -31371,8 +31366,8 @@
       <w:r>
         <w:t>VariableSpeed Sizing</w:t>
       </w:r>
+      <w:bookmarkEnd w:id="407"/>
       <w:bookmarkEnd w:id="408"/>
-      <w:bookmarkEnd w:id="409"/>
     </w:p>
     <w:p>
       <w:pPr>
@@ -31542,10 +31537,10 @@
       </w:pPr>
       <w:r>
         <w:object w:dxaOrig="8700" w:dyaOrig="400">
-          <v:shape id="_x0000_i1054" type="#_x0000_t75" style="width:434.9pt;height:20.4pt" o:ole="">
+          <v:shape id="_x0000_i1054" type="#_x0000_t75" style="width:435pt;height:20.25pt" o:ole="">
             <v:imagedata r:id="rId113" o:title=""/>
           </v:shape>
-          <o:OLEObject Type="Embed" ProgID="Equation.DSMT4" ShapeID="_x0000_i1054" DrawAspect="Content" ObjectID="_1488108430" r:id="rId114"/>
+          <o:OLEObject Type="Embed" ProgID="Equation.DSMT4" ShapeID="_x0000_i1054" DrawAspect="Content" ObjectID="_1488279562" r:id="rId114"/>
         </w:object>
       </w:r>
     </w:p>
@@ -31879,10 +31874,10 @@
       </w:pPr>
       <w:r>
         <w:object w:dxaOrig="6380" w:dyaOrig="400">
-          <v:shape id="_x0000_i1055" type="#_x0000_t75" style="width:318.8pt;height:20.4pt" o:ole="">
+          <v:shape id="_x0000_i1055" type="#_x0000_t75" style="width:318.75pt;height:20.25pt" o:ole="">
             <v:imagedata r:id="rId115" o:title=""/>
           </v:shape>
-          <o:OLEObject Type="Embed" ProgID="Equation.DSMT4" ShapeID="_x0000_i1055" DrawAspect="Content" ObjectID="_1488108431" r:id="rId116"/>
+          <o:OLEObject Type="Embed" ProgID="Equation.DSMT4" ShapeID="_x0000_i1055" DrawAspect="Content" ObjectID="_1488279563" r:id="rId116"/>
         </w:object>
       </w:r>
     </w:p>
@@ -31921,10 +31916,10 @@
       </w:pPr>
       <w:r>
         <w:object w:dxaOrig="6640" w:dyaOrig="400">
-          <v:shape id="_x0000_i1056" type="#_x0000_t75" style="width:332.55pt;height:20.4pt" o:ole="">
+          <v:shape id="_x0000_i1056" type="#_x0000_t75" style="width:333pt;height:20.25pt" o:ole="">
             <v:imagedata r:id="rId117" o:title=""/>
           </v:shape>
-          <o:OLEObject Type="Embed" ProgID="Equation.DSMT4" ShapeID="_x0000_i1056" DrawAspect="Content" ObjectID="_1488108432" r:id="rId118"/>
+          <o:OLEObject Type="Embed" ProgID="Equation.DSMT4" ShapeID="_x0000_i1056" DrawAspect="Content" ObjectID="_1488279564" r:id="rId118"/>
         </w:object>
       </w:r>
     </w:p>
@@ -31965,8 +31960,8 @@
       <w:pPr>
         <w:pStyle w:val="Heading3"/>
       </w:pPr>
-      <w:bookmarkStart w:id="410" w:name="_Toc335221875"/>
-      <w:bookmarkStart w:id="411" w:name="_Toc351186627"/>
+      <w:bookmarkStart w:id="409" w:name="_Toc335221875"/>
+      <w:bookmarkStart w:id="410" w:name="_Toc351186627"/>
       <w:r>
         <w:t>Coil:Heating:</w:t>
       </w:r>
@@ -31979,68 +31974,68 @@
       <w:r>
         <w:t>VariableSpeed Sizing</w:t>
       </w:r>
+      <w:bookmarkEnd w:id="409"/>
       <w:bookmarkEnd w:id="410"/>
+    </w:p>
+    <w:p>
+      <w:pPr>
+        <w:jc w:val="both"/>
+      </w:pPr>
+      <w:r>
+        <w:rPr>
+          <w:rFonts w:cs="Arial"/>
+        </w:rPr>
+        <w:t>For the variable-speed DX heating coil, we specify a nominal speed level.</w:t>
+      </w:r>
+      <w:r>
+        <w:rPr>
+          <w:rFonts w:cs="Arial"/>
+        </w:rPr>
+        <w:t xml:space="preserve"> During the sizing calculation</w:t>
+      </w:r>
+      <w:r>
+        <w:rPr>
+          <w:rFonts w:cs="Arial"/>
+        </w:rPr>
+        <w:t xml:space="preserve">, the Rated Heating Capacity at the Selected Nominal Speed Level should be the same as the total cooling capacity of its corresponding cooling coil, which has to be sized first. The default nominal speed level will be the highest speed. However, the model allows the user to select a nominal speed level rather than the highest. </w:t>
+      </w:r>
+      <w:r>
+        <w:t xml:space="preserve">If the user chooses to autosize </w:t>
+      </w:r>
+      <w:r>
+        <w:t xml:space="preserve">the Rated Air Volume Flow Rate, </w:t>
+      </w:r>
+      <w:r>
+        <w:t xml:space="preserve">the flow rate, as compared to the </w:t>
+      </w:r>
+      <w:r>
+        <w:t xml:space="preserve">Rated </w:t>
+      </w:r>
+      <w:r>
+        <w:t>Heating</w:t>
+      </w:r>
+      <w:r>
+        <w:t xml:space="preserve"> Capacity</w:t>
+      </w:r>
+      <w:r>
+        <w:t>, is sized to have the same ratio as the air volume flow rate to the heating capacity at the nominal speed, of the Reference Unit. The other sizing procedures are the same as Coil:Heating</w:t>
+      </w:r>
+      <w:r>
+        <w:t>:DX:SingleSpeed</w:t>
+      </w:r>
+      <w:r>
+        <w:t>.</w:t>
+      </w:r>
+    </w:p>
+    <w:p>
+      <w:pPr>
+        <w:pStyle w:val="Heading3"/>
+      </w:pPr>
+      <w:bookmarkStart w:id="411" w:name="_Toc351186628"/>
+      <w:r>
+        <w:t>Pump Sizing</w:t>
+      </w:r>
       <w:bookmarkEnd w:id="411"/>
-    </w:p>
-    <w:p>
-      <w:pPr>
-        <w:jc w:val="both"/>
-      </w:pPr>
-      <w:r>
-        <w:rPr>
-          <w:rFonts w:cs="Arial"/>
-        </w:rPr>
-        <w:t>For the variable-speed DX heating coil, we specify a nominal speed level.</w:t>
-      </w:r>
-      <w:r>
-        <w:rPr>
-          <w:rFonts w:cs="Arial"/>
-        </w:rPr>
-        <w:t xml:space="preserve"> During the sizing calculation</w:t>
-      </w:r>
-      <w:r>
-        <w:rPr>
-          <w:rFonts w:cs="Arial"/>
-        </w:rPr>
-        <w:t xml:space="preserve">, the Rated Heating Capacity at the Selected Nominal Speed Level should be the same as the total cooling capacity of its corresponding cooling coil, which has to be sized first. The default nominal speed level will be the highest speed. However, the model allows the user to select a nominal speed level rather than the highest. </w:t>
-      </w:r>
-      <w:r>
-        <w:t xml:space="preserve">If the user chooses to autosize </w:t>
-      </w:r>
-      <w:r>
-        <w:t xml:space="preserve">the Rated Air Volume Flow Rate, </w:t>
-      </w:r>
-      <w:r>
-        <w:t xml:space="preserve">the flow rate, as compared to the </w:t>
-      </w:r>
-      <w:r>
-        <w:t xml:space="preserve">Rated </w:t>
-      </w:r>
-      <w:r>
-        <w:t>Heating</w:t>
-      </w:r>
-      <w:r>
-        <w:t xml:space="preserve"> Capacity</w:t>
-      </w:r>
-      <w:r>
-        <w:t>, is sized to have the same ratio as the air volume flow rate to the heating capacity at the nominal speed, of the Reference Unit. The other sizing procedures are the same as Coil:Heating</w:t>
-      </w:r>
-      <w:r>
-        <w:t>:DX:SingleSpeed</w:t>
-      </w:r>
-      <w:r>
-        <w:t>.</w:t>
-      </w:r>
-    </w:p>
-    <w:p>
-      <w:pPr>
-        <w:pStyle w:val="Heading3"/>
-      </w:pPr>
-      <w:bookmarkStart w:id="412" w:name="_Toc351186628"/>
-      <w:r>
-        <w:t>Pump Sizing</w:t>
-      </w:r>
-      <w:bookmarkEnd w:id="412"/>
     </w:p>
     <w:p>
       <w:pPr>
@@ -32226,11 +32221,11 @@
       <w:pPr>
         <w:pStyle w:val="Heading3"/>
       </w:pPr>
-      <w:bookmarkStart w:id="413" w:name="_Toc351186629"/>
+      <w:bookmarkStart w:id="412" w:name="_Toc351186629"/>
       <w:r>
         <w:t>Electric Chiller Sizing</w:t>
       </w:r>
-      <w:bookmarkEnd w:id="413"/>
+      <w:bookmarkEnd w:id="412"/>
     </w:p>
     <w:p>
       <w:pPr>
@@ -33064,11 +33059,11 @@
       <w:pPr>
         <w:pStyle w:val="Heading3"/>
       </w:pPr>
-      <w:bookmarkStart w:id="414" w:name="_Toc351186630"/>
+      <w:bookmarkStart w:id="413" w:name="_Toc351186630"/>
       <w:r>
         <w:t>Plant Heat Exchanger Sizing</w:t>
       </w:r>
-      <w:bookmarkEnd w:id="414"/>
+      <w:bookmarkEnd w:id="413"/>
     </w:p>
     <w:p>
       <w:pPr>
@@ -33090,10 +33085,10 @@
           <w:position w:val="-14"/>
         </w:rPr>
         <w:object w:dxaOrig="660" w:dyaOrig="400">
-          <v:shape id="_x0000_i1057" type="#_x0000_t75" style="width:32.9pt;height:20.4pt" o:ole="">
+          <v:shape id="_x0000_i1057" type="#_x0000_t75" style="width:33pt;height:20.25pt" o:ole="">
             <v:imagedata r:id="rId127" o:title=""/>
           </v:shape>
-          <o:OLEObject Type="Embed" ProgID="Equation.DSMT4" ShapeID="_x0000_i1057" DrawAspect="Content" ObjectID="_1488108433" r:id="rId128"/>
+          <o:OLEObject Type="Embed" ProgID="Equation.DSMT4" ShapeID="_x0000_i1057" DrawAspect="Content" ObjectID="_1488279565" r:id="rId128"/>
         </w:object>
       </w:r>
       <w:r>
@@ -33104,10 +33099,10 @@
           <w:position w:val="-14"/>
         </w:rPr>
         <w:object w:dxaOrig="499" w:dyaOrig="380">
-          <v:shape id="_x0000_i1058" type="#_x0000_t75" style="width:24.55pt;height:18.75pt" o:ole="">
+          <v:shape id="_x0000_i1058" type="#_x0000_t75" style="width:24.75pt;height:18.75pt" o:ole="">
             <v:imagedata r:id="rId129" o:title=""/>
           </v:shape>
-          <o:OLEObject Type="Embed" ProgID="Equation.DSMT4" ShapeID="_x0000_i1058" DrawAspect="Content" ObjectID="_1488108434" r:id="rId130"/>
+          <o:OLEObject Type="Embed" ProgID="Equation.DSMT4" ShapeID="_x0000_i1058" DrawAspect="Content" ObjectID="_1488279566" r:id="rId130"/>
         </w:object>
       </w:r>
       <w:r>
@@ -33123,10 +33118,10 @@
           <w:position w:val="-14"/>
         </w:rPr>
         <w:object w:dxaOrig="2160" w:dyaOrig="400">
-          <v:shape id="_x0000_i1059" type="#_x0000_t75" style="width:108.2pt;height:20.4pt" o:ole="">
+          <v:shape id="_x0000_i1059" type="#_x0000_t75" style="width:108pt;height:20.25pt" o:ole="">
             <v:imagedata r:id="rId131" o:title=""/>
           </v:shape>
-          <o:OLEObject Type="Embed" ProgID="Equation.DSMT4" ShapeID="_x0000_i1059" DrawAspect="Content" ObjectID="_1488108435" r:id="rId132"/>
+          <o:OLEObject Type="Embed" ProgID="Equation.DSMT4" ShapeID="_x0000_i1059" DrawAspect="Content" ObjectID="_1488279567" r:id="rId132"/>
         </w:object>
       </w:r>
     </w:p>
@@ -33143,10 +33138,10 @@
           <w:position w:val="-14"/>
         </w:rPr>
         <w:object w:dxaOrig="760" w:dyaOrig="400">
-          <v:shape id="_x0000_i1060" type="#_x0000_t75" style="width:38.3pt;height:20.4pt" o:ole="">
+          <v:shape id="_x0000_i1060" type="#_x0000_t75" style="width:38.25pt;height:20.25pt" o:ole="">
             <v:imagedata r:id="rId133" o:title=""/>
           </v:shape>
-          <o:OLEObject Type="Embed" ProgID="Equation.DSMT4" ShapeID="_x0000_i1060" DrawAspect="Content" ObjectID="_1488108436" r:id="rId134"/>
+          <o:OLEObject Type="Embed" ProgID="Equation.DSMT4" ShapeID="_x0000_i1060" DrawAspect="Content" ObjectID="_1488279568" r:id="rId134"/>
         </w:object>
       </w:r>
       <w:r>
@@ -33162,10 +33157,10 @@
           <w:position w:val="-14"/>
         </w:rPr>
         <w:object w:dxaOrig="1579" w:dyaOrig="400">
-          <v:shape id="_x0000_i1061" type="#_x0000_t75" style="width:78.65pt;height:20.4pt" o:ole="">
+          <v:shape id="_x0000_i1061" type="#_x0000_t75" style="width:78.75pt;height:20.25pt" o:ole="">
             <v:imagedata r:id="rId135" o:title=""/>
           </v:shape>
-          <o:OLEObject Type="Embed" ProgID="Equation.DSMT4" ShapeID="_x0000_i1061" DrawAspect="Content" ObjectID="_1488108437" r:id="rId136"/>
+          <o:OLEObject Type="Embed" ProgID="Equation.DSMT4" ShapeID="_x0000_i1061" DrawAspect="Content" ObjectID="_1488279569" r:id="rId136"/>
         </w:object>
       </w:r>
     </w:p>
@@ -33181,10 +33176,10 @@
           <w:position w:val="-14"/>
         </w:rPr>
         <w:object w:dxaOrig="1120" w:dyaOrig="380">
-          <v:shape id="_x0000_i1062" type="#_x0000_t75" style="width:56.2pt;height:18.75pt" o:ole="">
+          <v:shape id="_x0000_i1062" type="#_x0000_t75" style="width:56.25pt;height:18.75pt" o:ole="">
             <v:imagedata r:id="rId137" o:title=""/>
           </v:shape>
-          <o:OLEObject Type="Embed" ProgID="Equation.DSMT4" ShapeID="_x0000_i1062" DrawAspect="Content" ObjectID="_1488108438" r:id="rId138"/>
+          <o:OLEObject Type="Embed" ProgID="Equation.DSMT4" ShapeID="_x0000_i1062" DrawAspect="Content" ObjectID="_1488279570" r:id="rId138"/>
         </w:object>
       </w:r>
       <w:r>
@@ -33200,10 +33195,10 @@
           <w:position w:val="-14"/>
         </w:rPr>
         <w:object w:dxaOrig="2580" w:dyaOrig="520">
-          <v:shape id="_x0000_i1063" type="#_x0000_t75" style="width:129pt;height:26.2pt" o:ole="">
+          <v:shape id="_x0000_i1063" type="#_x0000_t75" style="width:129pt;height:26.25pt" o:ole="">
             <v:imagedata r:id="rId139" o:title=""/>
           </v:shape>
-          <o:OLEObject Type="Embed" ProgID="Equation.DSMT4" ShapeID="_x0000_i1063" DrawAspect="Content" ObjectID="_1488108439" r:id="rId140"/>
+          <o:OLEObject Type="Embed" ProgID="Equation.DSMT4" ShapeID="_x0000_i1063" DrawAspect="Content" ObjectID="_1488279571" r:id="rId140"/>
         </w:object>
       </w:r>
     </w:p>
@@ -33222,7 +33217,7 @@
           <v:shape id="_x0000_i1064" type="#_x0000_t75" style="width:68.25pt;height:18.75pt" o:ole="">
             <v:imagedata r:id="rId141" o:title=""/>
           </v:shape>
-          <o:OLEObject Type="Embed" ProgID="Equation.DSMT4" ShapeID="_x0000_i1064" DrawAspect="Content" ObjectID="_1488108440" r:id="rId142"/>
+          <o:OLEObject Type="Embed" ProgID="Equation.DSMT4" ShapeID="_x0000_i1064" DrawAspect="Content" ObjectID="_1488279572" r:id="rId142"/>
         </w:object>
       </w:r>
       <w:r>
@@ -33233,10 +33228,10 @@
           <w:position w:val="-14"/>
         </w:rPr>
         <w:object w:dxaOrig="980" w:dyaOrig="380">
-          <v:shape id="_x0000_i1065" type="#_x0000_t75" style="width:48.7pt;height:18.75pt" o:ole="">
+          <v:shape id="_x0000_i1065" type="#_x0000_t75" style="width:48.75pt;height:18.75pt" o:ole="">
             <v:imagedata r:id="rId143" o:title=""/>
           </v:shape>
-          <o:OLEObject Type="Embed" ProgID="Equation.DSMT4" ShapeID="_x0000_i1065" DrawAspect="Content" ObjectID="_1488108441" r:id="rId144"/>
+          <o:OLEObject Type="Embed" ProgID="Equation.DSMT4" ShapeID="_x0000_i1065" DrawAspect="Content" ObjectID="_1488279573" r:id="rId144"/>
         </w:object>
       </w:r>
       <w:r>
@@ -33250,7 +33245,7 @@
           <v:shape id="_x0000_i1066" type="#_x0000_t75" style="width:53.25pt;height:18.75pt" o:ole="">
             <v:imagedata r:id="rId145" o:title=""/>
           </v:shape>
-          <o:OLEObject Type="Embed" ProgID="Equation.DSMT4" ShapeID="_x0000_i1066" DrawAspect="Content" ObjectID="_1488108442" r:id="rId146"/>
+          <o:OLEObject Type="Embed" ProgID="Equation.DSMT4" ShapeID="_x0000_i1066" DrawAspect="Content" ObjectID="_1488279574" r:id="rId146"/>
         </w:object>
       </w:r>
       <w:r>
@@ -33266,10 +33261,10 @@
           <w:position w:val="-16"/>
         </w:rPr>
         <w:object w:dxaOrig="5179" w:dyaOrig="440">
-          <v:shape id="_x0000_i1067" type="#_x0000_t75" style="width:258.85pt;height:21.65pt" o:ole="">
+          <v:shape id="_x0000_i1067" type="#_x0000_t75" style="width:258.75pt;height:21.75pt" o:ole="">
             <v:imagedata r:id="rId147" o:title=""/>
           </v:shape>
-          <o:OLEObject Type="Embed" ProgID="Equation.DSMT4" ShapeID="_x0000_i1067" DrawAspect="Content" ObjectID="_1488108443" r:id="rId148"/>
+          <o:OLEObject Type="Embed" ProgID="Equation.DSMT4" ShapeID="_x0000_i1067" DrawAspect="Content" ObjectID="_1488279575" r:id="rId148"/>
         </w:object>
       </w:r>
       <w:r>
@@ -33285,10 +33280,10 @@
           <w:position w:val="-16"/>
         </w:rPr>
         <w:object w:dxaOrig="5160" w:dyaOrig="440">
-          <v:shape id="_x0000_i1068" type="#_x0000_t75" style="width:258.05pt;height:21.65pt" o:ole="">
+          <v:shape id="_x0000_i1068" type="#_x0000_t75" style="width:258pt;height:21.75pt" o:ole="">
             <v:imagedata r:id="rId149" o:title=""/>
           </v:shape>
-          <o:OLEObject Type="Embed" ProgID="Equation.DSMT4" ShapeID="_x0000_i1068" DrawAspect="Content" ObjectID="_1488108444" r:id="rId150"/>
+          <o:OLEObject Type="Embed" ProgID="Equation.DSMT4" ShapeID="_x0000_i1068" DrawAspect="Content" ObjectID="_1488279576" r:id="rId150"/>
         </w:object>
       </w:r>
       <w:r>
@@ -33304,10 +33299,10 @@
           <w:position w:val="-18"/>
         </w:rPr>
         <w:object w:dxaOrig="4740" w:dyaOrig="480">
-          <v:shape id="_x0000_i1069" type="#_x0000_t75" style="width:236.8pt;height:24.15pt" o:ole="">
+          <v:shape id="_x0000_i1069" type="#_x0000_t75" style="width:237pt;height:24pt" o:ole="">
             <v:imagedata r:id="rId151" o:title=""/>
           </v:shape>
-          <o:OLEObject Type="Embed" ProgID="Equation.DSMT4" ShapeID="_x0000_i1069" DrawAspect="Content" ObjectID="_1488108445" r:id="rId152"/>
+          <o:OLEObject Type="Embed" ProgID="Equation.DSMT4" ShapeID="_x0000_i1069" DrawAspect="Content" ObjectID="_1488279577" r:id="rId152"/>
         </w:object>
       </w:r>
     </w:p>
@@ -33328,10 +33323,10 @@
           <w:position w:val="-32"/>
         </w:rPr>
         <w:object w:dxaOrig="2799" w:dyaOrig="880">
-          <v:shape id="_x0000_i1070" type="#_x0000_t75" style="width:140.25pt;height:44.1pt" o:ole="">
+          <v:shape id="_x0000_i1070" type="#_x0000_t75" style="width:140.25pt;height:44.25pt" o:ole="">
             <v:imagedata r:id="rId153" o:title=""/>
           </v:shape>
-          <o:OLEObject Type="Embed" ProgID="Equation.DSMT4" ShapeID="_x0000_i1070" DrawAspect="Content" ObjectID="_1488108446" r:id="rId154"/>
+          <o:OLEObject Type="Embed" ProgID="Equation.DSMT4" ShapeID="_x0000_i1070" DrawAspect="Content" ObjectID="_1488279578" r:id="rId154"/>
         </w:object>
       </w:r>
     </w:p>
@@ -33347,12 +33342,12 @@
       <w:pPr>
         <w:pStyle w:val="Heading3"/>
       </w:pPr>
-      <w:bookmarkStart w:id="415" w:name="_Toc351186631"/>
+      <w:bookmarkStart w:id="414" w:name="_Toc351186631"/>
       <w:r>
         <w:lastRenderedPageBreak/>
         <w:t>Humidifier Sizing</w:t>
       </w:r>
-      <w:bookmarkEnd w:id="415"/>
+      <w:bookmarkEnd w:id="414"/>
     </w:p>
     <w:p>
       <w:pPr>
@@ -33412,10 +33407,10 @@
       </w:pPr>
       <w:r>
         <w:object w:dxaOrig="3300" w:dyaOrig="440">
-          <v:shape id="_x0000_i1071" type="#_x0000_t75" style="width:164.8pt;height:21.65pt" o:ole="">
+          <v:shape id="_x0000_i1071" type="#_x0000_t75" style="width:165pt;height:21.75pt" o:ole="">
             <v:imagedata r:id="rId155" o:title=""/>
           </v:shape>
-          <o:OLEObject Type="Embed" ProgID="Equation.DSMT4" ShapeID="_x0000_i1071" DrawAspect="Content" ObjectID="_1488108447" r:id="rId156"/>
+          <o:OLEObject Type="Embed" ProgID="Equation.DSMT4" ShapeID="_x0000_i1071" DrawAspect="Content" ObjectID="_1488279579" r:id="rId156"/>
         </w:object>
       </w:r>
     </w:p>
@@ -33612,10 +33607,10 @@
           <w:position w:val="-12"/>
         </w:rPr>
         <w:object w:dxaOrig="499" w:dyaOrig="380">
-          <v:shape id="_x0000_i1072" type="#_x0000_t75" style="width:24.55pt;height:18.75pt" o:ole="">
+          <v:shape id="_x0000_i1072" type="#_x0000_t75" style="width:24.75pt;height:18.75pt" o:ole="">
             <v:imagedata r:id="rId157" o:title=""/>
           </v:shape>
-          <o:OLEObject Type="Embed" ProgID="Equation.DSMT4" ShapeID="_x0000_i1072" DrawAspect="Content" ObjectID="_1488108448" r:id="rId158"/>
+          <o:OLEObject Type="Embed" ProgID="Equation.DSMT4" ShapeID="_x0000_i1072" DrawAspect="Content" ObjectID="_1488279580" r:id="rId158"/>
         </w:object>
       </w:r>
       <w:r>
@@ -33691,11 +33686,11 @@
       <w:pPr>
         <w:pStyle w:val="Heading3"/>
       </w:pPr>
-      <w:bookmarkStart w:id="416" w:name="_Toc351186632"/>
+      <w:bookmarkStart w:id="415" w:name="_Toc351186632"/>
       <w:r>
         <w:t>Cooling Tower Sizing</w:t>
       </w:r>
-      <w:bookmarkEnd w:id="416"/>
+      <w:bookmarkEnd w:id="415"/>
     </w:p>
     <w:p>
       <w:pPr>
@@ -35199,11 +35194,11 @@
       <w:pPr>
         <w:pStyle w:val="Heading3"/>
       </w:pPr>
-      <w:bookmarkStart w:id="417" w:name="_Toc351186633"/>
+      <w:bookmarkStart w:id="416" w:name="_Toc351186633"/>
       <w:r>
         <w:t>Fluid Cooler Sizing</w:t>
       </w:r>
-      <w:bookmarkEnd w:id="417"/>
+      <w:bookmarkEnd w:id="416"/>
     </w:p>
     <w:p>
       <w:pPr>
@@ -35246,10 +35241,10 @@
           <w:position w:val="-14"/>
         </w:rPr>
         <w:object w:dxaOrig="2079" w:dyaOrig="400">
-          <v:shape id="_x0000_i1073" type="#_x0000_t75" style="width:104.45pt;height:20.4pt" o:ole="">
+          <v:shape id="_x0000_i1073" type="#_x0000_t75" style="width:104.25pt;height:20.25pt" o:ole="">
             <v:imagedata r:id="rId170" o:title=""/>
           </v:shape>
-          <o:OLEObject Type="Embed" ProgID="Equation.DSMT4" ShapeID="_x0000_i1073" DrawAspect="Content" ObjectID="_1488108449" r:id="rId171"/>
+          <o:OLEObject Type="Embed" ProgID="Equation.DSMT4" ShapeID="_x0000_i1073" DrawAspect="Content" ObjectID="_1488279581" r:id="rId171"/>
         </w:object>
       </w:r>
     </w:p>
@@ -35306,10 +35301,10 @@
           <w:position w:val="-14"/>
         </w:rPr>
         <w:object w:dxaOrig="4560" w:dyaOrig="400">
-          <v:shape id="_x0000_i1074" type="#_x0000_t75" style="width:228.05pt;height:20.4pt" o:ole="">
+          <v:shape id="_x0000_i1074" type="#_x0000_t75" style="width:228pt;height:20.25pt" o:ole="">
             <v:imagedata r:id="rId172" o:title=""/>
           </v:shape>
-          <o:OLEObject Type="Embed" ProgID="Equation.DSMT4" ShapeID="_x0000_i1074" DrawAspect="Content" ObjectID="_1488108450" r:id="rId173"/>
+          <o:OLEObject Type="Embed" ProgID="Equation.DSMT4" ShapeID="_x0000_i1074" DrawAspect="Content" ObjectID="_1488279582" r:id="rId173"/>
         </w:object>
       </w:r>
     </w:p>
@@ -35440,10 +35435,10 @@
           <w:position w:val="-14"/>
         </w:rPr>
         <w:object w:dxaOrig="2920" w:dyaOrig="400">
-          <v:shape id="_x0000_i1075" type="#_x0000_t75" style="width:146.5pt;height:20.4pt" o:ole="">
+          <v:shape id="_x0000_i1075" type="#_x0000_t75" style="width:146.25pt;height:20.25pt" o:ole="">
             <v:imagedata r:id="rId174" o:title=""/>
           </v:shape>
-          <o:OLEObject Type="Embed" ProgID="Equation.DSMT4" ShapeID="_x0000_i1075" DrawAspect="Content" ObjectID="_1488108451" r:id="rId175"/>
+          <o:OLEObject Type="Embed" ProgID="Equation.DSMT4" ShapeID="_x0000_i1075" DrawAspect="Content" ObjectID="_1488279583" r:id="rId175"/>
         </w:object>
       </w:r>
     </w:p>
@@ -35533,10 +35528,10 @@
           <w:position w:val="-14"/>
         </w:rPr>
         <w:object w:dxaOrig="2920" w:dyaOrig="400">
-          <v:shape id="_x0000_i1076" type="#_x0000_t75" style="width:146.5pt;height:20.4pt" o:ole="">
+          <v:shape id="_x0000_i1076" type="#_x0000_t75" style="width:146.25pt;height:20.25pt" o:ole="">
             <v:imagedata r:id="rId176" o:title=""/>
           </v:shape>
-          <o:OLEObject Type="Embed" ProgID="Equation.DSMT4" ShapeID="_x0000_i1076" DrawAspect="Content" ObjectID="_1488108452" r:id="rId177"/>
+          <o:OLEObject Type="Embed" ProgID="Equation.DSMT4" ShapeID="_x0000_i1076" DrawAspect="Content" ObjectID="_1488279584" r:id="rId177"/>
         </w:object>
       </w:r>
     </w:p>
@@ -35560,10 +35555,10 @@
           <w:position w:val="-14"/>
         </w:rPr>
         <w:object w:dxaOrig="1160" w:dyaOrig="400">
-          <v:shape id="_x0000_i1077" type="#_x0000_t75" style="width:57.85pt;height:20.4pt" o:ole="">
+          <v:shape id="_x0000_i1077" type="#_x0000_t75" style="width:57.75pt;height:20.25pt" o:ole="">
             <v:imagedata r:id="rId178" o:title=""/>
           </v:shape>
-          <o:OLEObject Type="Embed" ProgID="Equation.DSMT4" ShapeID="_x0000_i1077" DrawAspect="Content" ObjectID="_1488108453" r:id="rId179"/>
+          <o:OLEObject Type="Embed" ProgID="Equation.DSMT4" ShapeID="_x0000_i1077" DrawAspect="Content" ObjectID="_1488279585" r:id="rId179"/>
         </w:object>
       </w:r>
       <w:r>
@@ -35598,10 +35593,10 @@
           <w:position w:val="-14"/>
         </w:rPr>
         <w:object w:dxaOrig="4560" w:dyaOrig="400">
-          <v:shape id="_x0000_i1078" type="#_x0000_t75" style="width:228.05pt;height:20.4pt" o:ole="">
+          <v:shape id="_x0000_i1078" type="#_x0000_t75" style="width:228pt;height:20.25pt" o:ole="">
             <v:imagedata r:id="rId180" o:title=""/>
           </v:shape>
-          <o:OLEObject Type="Embed" ProgID="Equation.DSMT4" ShapeID="_x0000_i1078" DrawAspect="Content" ObjectID="_1488108454" r:id="rId181"/>
+          <o:OLEObject Type="Embed" ProgID="Equation.DSMT4" ShapeID="_x0000_i1078" DrawAspect="Content" ObjectID="_1488279586" r:id="rId181"/>
         </w:object>
       </w:r>
     </w:p>
@@ -35625,10 +35620,10 @@
           <w:position w:val="-14"/>
         </w:rPr>
         <w:object w:dxaOrig="1160" w:dyaOrig="400">
-          <v:shape id="_x0000_i1079" type="#_x0000_t75" style="width:57.85pt;height:20.4pt" o:ole="">
+          <v:shape id="_x0000_i1079" type="#_x0000_t75" style="width:57.75pt;height:20.25pt" o:ole="">
             <v:imagedata r:id="rId182" o:title=""/>
           </v:shape>
-          <o:OLEObject Type="Embed" ProgID="Equation.DSMT4" ShapeID="_x0000_i1079" DrawAspect="Content" ObjectID="_1488108455" r:id="rId183"/>
+          <o:OLEObject Type="Embed" ProgID="Equation.DSMT4" ShapeID="_x0000_i1079" DrawAspect="Content" ObjectID="_1488279587" r:id="rId183"/>
         </w:object>
       </w:r>
       <w:r>
@@ -35647,10 +35642,10 @@
           <w:position w:val="-14"/>
         </w:rPr>
         <w:object w:dxaOrig="4560" w:dyaOrig="400">
-          <v:shape id="_x0000_i1080" type="#_x0000_t75" style="width:228.05pt;height:20.4pt" o:ole="">
+          <v:shape id="_x0000_i1080" type="#_x0000_t75" style="width:228pt;height:20.25pt" o:ole="">
             <v:imagedata r:id="rId184" o:title=""/>
           </v:shape>
-          <o:OLEObject Type="Embed" ProgID="Equation.DSMT4" ShapeID="_x0000_i1080" DrawAspect="Content" ObjectID="_1488108456" r:id="rId185"/>
+          <o:OLEObject Type="Embed" ProgID="Equation.DSMT4" ShapeID="_x0000_i1080" DrawAspect="Content" ObjectID="_1488279588" r:id="rId185"/>
         </w:object>
       </w:r>
     </w:p>
@@ -35754,10 +35749,10 @@
           <w:position w:val="-14"/>
         </w:rPr>
         <w:object w:dxaOrig="4560" w:dyaOrig="400">
-          <v:shape id="_x0000_i1081" type="#_x0000_t75" style="width:228.05pt;height:20.4pt" o:ole="">
+          <v:shape id="_x0000_i1081" type="#_x0000_t75" style="width:228pt;height:20.25pt" o:ole="">
             <v:imagedata r:id="rId186" o:title=""/>
           </v:shape>
-          <o:OLEObject Type="Embed" ProgID="Equation.DSMT4" ShapeID="_x0000_i1081" DrawAspect="Content" ObjectID="_1488108457" r:id="rId187"/>
+          <o:OLEObject Type="Embed" ProgID="Equation.DSMT4" ShapeID="_x0000_i1081" DrawAspect="Content" ObjectID="_1488279589" r:id="rId187"/>
         </w:object>
       </w:r>
     </w:p>
@@ -35781,10 +35776,10 @@
           <w:position w:val="-14"/>
         </w:rPr>
         <w:object w:dxaOrig="1160" w:dyaOrig="400">
-          <v:shape id="_x0000_i1082" type="#_x0000_t75" style="width:57.85pt;height:20.4pt" o:ole="">
+          <v:shape id="_x0000_i1082" type="#_x0000_t75" style="width:57.75pt;height:20.25pt" o:ole="">
             <v:imagedata r:id="rId188" o:title=""/>
           </v:shape>
-          <o:OLEObject Type="Embed" ProgID="Equation.DSMT4" ShapeID="_x0000_i1082" DrawAspect="Content" ObjectID="_1488108458" r:id="rId189"/>
+          <o:OLEObject Type="Embed" ProgID="Equation.DSMT4" ShapeID="_x0000_i1082" DrawAspect="Content" ObjectID="_1488279590" r:id="rId189"/>
         </w:object>
       </w:r>
       <w:r>
@@ -35915,10 +35910,10 @@
           <w:position w:val="-14"/>
         </w:rPr>
         <w:object w:dxaOrig="2760" w:dyaOrig="380">
-          <v:shape id="_x0000_i1083" type="#_x0000_t75" style="width:138.15pt;height:18.75pt" o:ole="">
+          <v:shape id="_x0000_i1083" type="#_x0000_t75" style="width:138pt;height:18.75pt" o:ole="">
             <v:imagedata r:id="rId190" o:title=""/>
           </v:shape>
-          <o:OLEObject Type="Embed" ProgID="Equation.DSMT4" ShapeID="_x0000_i1083" DrawAspect="Content" ObjectID="_1488108459" r:id="rId191"/>
+          <o:OLEObject Type="Embed" ProgID="Equation.DSMT4" ShapeID="_x0000_i1083" DrawAspect="Content" ObjectID="_1488279591" r:id="rId191"/>
         </w:object>
       </w:r>
     </w:p>
@@ -35940,10 +35935,10 @@
           <w:position w:val="-14"/>
         </w:rPr>
         <w:object w:dxaOrig="2860" w:dyaOrig="380">
-          <v:shape id="_x0000_i1084" type="#_x0000_t75" style="width:143.15pt;height:18.75pt" o:ole="">
+          <v:shape id="_x0000_i1084" type="#_x0000_t75" style="width:143.25pt;height:18.75pt" o:ole="">
             <v:imagedata r:id="rId192" o:title=""/>
           </v:shape>
-          <o:OLEObject Type="Embed" ProgID="Equation.DSMT4" ShapeID="_x0000_i1084" DrawAspect="Content" ObjectID="_1488108460" r:id="rId193"/>
+          <o:OLEObject Type="Embed" ProgID="Equation.DSMT4" ShapeID="_x0000_i1084" DrawAspect="Content" ObjectID="_1488279592" r:id="rId193"/>
         </w:object>
       </w:r>
     </w:p>
@@ -36073,10 +36068,10 @@
           <w:position w:val="-14"/>
         </w:rPr>
         <w:object w:dxaOrig="1740" w:dyaOrig="400">
-          <v:shape id="_x0000_i1085" type="#_x0000_t75" style="width:87pt;height:20.4pt" o:ole="">
+          <v:shape id="_x0000_i1085" type="#_x0000_t75" style="width:87pt;height:20.25pt" o:ole="">
             <v:imagedata r:id="rId194" o:title=""/>
           </v:shape>
-          <o:OLEObject Type="Embed" ProgID="Equation.DSMT4" ShapeID="_x0000_i1085" DrawAspect="Content" ObjectID="_1488108461" r:id="rId195"/>
+          <o:OLEObject Type="Embed" ProgID="Equation.DSMT4" ShapeID="_x0000_i1085" DrawAspect="Content" ObjectID="_1488279593" r:id="rId195"/>
         </w:object>
       </w:r>
       <w:r>
@@ -36087,10 +36082,10 @@
           <w:position w:val="-14"/>
         </w:rPr>
         <w:object w:dxaOrig="1160" w:dyaOrig="400">
-          <v:shape id="_x0000_i1086" type="#_x0000_t75" style="width:57.85pt;height:20.4pt" o:ole="">
+          <v:shape id="_x0000_i1086" type="#_x0000_t75" style="width:57.75pt;height:20.25pt" o:ole="">
             <v:imagedata r:id="rId196" o:title=""/>
           </v:shape>
-          <o:OLEObject Type="Embed" ProgID="Equation.DSMT4" ShapeID="_x0000_i1086" DrawAspect="Content" ObjectID="_1488108462" r:id="rId197"/>
+          <o:OLEObject Type="Embed" ProgID="Equation.DSMT4" ShapeID="_x0000_i1086" DrawAspect="Content" ObjectID="_1488279594" r:id="rId197"/>
         </w:object>
       </w:r>
       <w:r>
@@ -36101,13 +36096,13 @@
       <w:pPr>
         <w:pStyle w:val="Heading3"/>
       </w:pPr>
-      <w:bookmarkStart w:id="418" w:name="_Toc259452241"/>
-      <w:bookmarkStart w:id="419" w:name="_Toc351186634"/>
+      <w:bookmarkStart w:id="417" w:name="_Toc259452241"/>
+      <w:bookmarkStart w:id="418" w:name="_Toc351186634"/>
       <w:r>
         <w:t>Evaporative Fluid cooler Sizing</w:t>
       </w:r>
+      <w:bookmarkEnd w:id="417"/>
       <w:bookmarkEnd w:id="418"/>
-      <w:bookmarkEnd w:id="419"/>
     </w:p>
     <w:p>
       <w:pPr>
@@ -36200,10 +36195,10 @@
           <w:position w:val="-14"/>
         </w:rPr>
         <w:object w:dxaOrig="4280" w:dyaOrig="400">
-          <v:shape id="_x0000_i1087" type="#_x0000_t75" style="width:213.9pt;height:20.4pt" o:ole="">
+          <v:shape id="_x0000_i1087" type="#_x0000_t75" style="width:213.75pt;height:20.25pt" o:ole="">
             <v:imagedata r:id="rId198" o:title=""/>
           </v:shape>
-          <o:OLEObject Type="Embed" ProgID="Equation.DSMT4" ShapeID="_x0000_i1087" DrawAspect="Content" ObjectID="_1488108463" r:id="rId199"/>
+          <o:OLEObject Type="Embed" ProgID="Equation.DSMT4" ShapeID="_x0000_i1087" DrawAspect="Content" ObjectID="_1488279595" r:id="rId199"/>
         </w:object>
       </w:r>
     </w:p>
@@ -36224,10 +36219,10 @@
           <w:position w:val="-14"/>
         </w:rPr>
         <w:object w:dxaOrig="2079" w:dyaOrig="400">
-          <v:shape id="_x0000_i1088" type="#_x0000_t75" style="width:104.45pt;height:20.4pt" o:ole="">
+          <v:shape id="_x0000_i1088" type="#_x0000_t75" style="width:104.25pt;height:20.25pt" o:ole="">
             <v:imagedata r:id="rId200" o:title=""/>
           </v:shape>
-          <o:OLEObject Type="Embed" ProgID="Equation.DSMT4" ShapeID="_x0000_i1088" DrawAspect="Content" ObjectID="_1488108464" r:id="rId201"/>
+          <o:OLEObject Type="Embed" ProgID="Equation.DSMT4" ShapeID="_x0000_i1088" DrawAspect="Content" ObjectID="_1488279596" r:id="rId201"/>
         </w:object>
       </w:r>
     </w:p>
@@ -36316,10 +36311,10 @@
           <w:position w:val="-14"/>
         </w:rPr>
         <w:object w:dxaOrig="4680" w:dyaOrig="400">
-          <v:shape id="_x0000_i1089" type="#_x0000_t75" style="width:233.9pt;height:20.4pt" o:ole="">
+          <v:shape id="_x0000_i1089" type="#_x0000_t75" style="width:234pt;height:20.25pt" o:ole="">
             <v:imagedata r:id="rId202" o:title=""/>
           </v:shape>
-          <o:OLEObject Type="Embed" ProgID="Equation.DSMT4" ShapeID="_x0000_i1089" DrawAspect="Content" ObjectID="_1488108465" r:id="rId203"/>
+          <o:OLEObject Type="Embed" ProgID="Equation.DSMT4" ShapeID="_x0000_i1089" DrawAspect="Content" ObjectID="_1488279597" r:id="rId203"/>
         </w:object>
       </w:r>
     </w:p>
@@ -36437,10 +36432,10 @@
           <w:position w:val="-14"/>
         </w:rPr>
         <w:object w:dxaOrig="3159" w:dyaOrig="400">
-          <v:shape id="_x0000_i1090" type="#_x0000_t75" style="width:158.15pt;height:20.4pt" o:ole="">
+          <v:shape id="_x0000_i1090" type="#_x0000_t75" style="width:158.25pt;height:20.25pt" o:ole="">
             <v:imagedata r:id="rId204" o:title=""/>
           </v:shape>
-          <o:OLEObject Type="Embed" ProgID="Equation.DSMT4" ShapeID="_x0000_i1090" DrawAspect="Content" ObjectID="_1488108466" r:id="rId205"/>
+          <o:OLEObject Type="Embed" ProgID="Equation.DSMT4" ShapeID="_x0000_i1090" DrawAspect="Content" ObjectID="_1488279598" r:id="rId205"/>
         </w:object>
       </w:r>
     </w:p>
@@ -36472,10 +36467,10 @@
           <w:position w:val="-14"/>
         </w:rPr>
         <w:object w:dxaOrig="3159" w:dyaOrig="400">
-          <v:shape id="_x0000_i1091" type="#_x0000_t75" style="width:158.15pt;height:20.4pt" o:ole="">
+          <v:shape id="_x0000_i1091" type="#_x0000_t75" style="width:158.25pt;height:20.25pt" o:ole="">
             <v:imagedata r:id="rId206" o:title=""/>
           </v:shape>
-          <o:OLEObject Type="Embed" ProgID="Equation.DSMT4" ShapeID="_x0000_i1091" DrawAspect="Content" ObjectID="_1488108467" r:id="rId207"/>
+          <o:OLEObject Type="Embed" ProgID="Equation.DSMT4" ShapeID="_x0000_i1091" DrawAspect="Content" ObjectID="_1488279599" r:id="rId207"/>
         </w:object>
       </w:r>
     </w:p>
@@ -36499,10 +36494,10 @@
           <w:position w:val="-14"/>
         </w:rPr>
         <w:object w:dxaOrig="1280" w:dyaOrig="400">
-          <v:shape id="_x0000_i1092" type="#_x0000_t75" style="width:63.7pt;height:20.4pt" o:ole="">
+          <v:shape id="_x0000_i1092" type="#_x0000_t75" style="width:63.75pt;height:20.25pt" o:ole="">
             <v:imagedata r:id="rId208" o:title=""/>
           </v:shape>
-          <o:OLEObject Type="Embed" ProgID="Equation.DSMT4" ShapeID="_x0000_i1092" DrawAspect="Content" ObjectID="_1488108468" r:id="rId209"/>
+          <o:OLEObject Type="Embed" ProgID="Equation.DSMT4" ShapeID="_x0000_i1092" DrawAspect="Content" ObjectID="_1488279600" r:id="rId209"/>
         </w:object>
       </w:r>
       <w:r>
@@ -36542,10 +36537,10 @@
           <w:position w:val="-14"/>
         </w:rPr>
         <w:object w:dxaOrig="3860" w:dyaOrig="400">
-          <v:shape id="_x0000_i1093" type="#_x0000_t75" style="width:192.7pt;height:20.4pt" o:ole="">
+          <v:shape id="_x0000_i1093" type="#_x0000_t75" style="width:192.75pt;height:20.25pt" o:ole="">
             <v:imagedata r:id="rId210" o:title=""/>
           </v:shape>
-          <o:OLEObject Type="Embed" ProgID="Equation.DSMT4" ShapeID="_x0000_i1093" DrawAspect="Content" ObjectID="_1488108469" r:id="rId211"/>
+          <o:OLEObject Type="Embed" ProgID="Equation.DSMT4" ShapeID="_x0000_i1093" DrawAspect="Content" ObjectID="_1488279601" r:id="rId211"/>
         </w:object>
       </w:r>
     </w:p>
@@ -36619,10 +36614,10 @@
           <w:position w:val="-14"/>
         </w:rPr>
         <w:object w:dxaOrig="4680" w:dyaOrig="400">
-          <v:shape id="_x0000_i1094" type="#_x0000_t75" style="width:233.9pt;height:20.4pt" o:ole="">
+          <v:shape id="_x0000_i1094" type="#_x0000_t75" style="width:234pt;height:20.25pt" o:ole="">
             <v:imagedata r:id="rId212" o:title=""/>
           </v:shape>
-          <o:OLEObject Type="Embed" ProgID="Equation.DSMT4" ShapeID="_x0000_i1094" DrawAspect="Content" ObjectID="_1488108470" r:id="rId213"/>
+          <o:OLEObject Type="Embed" ProgID="Equation.DSMT4" ShapeID="_x0000_i1094" DrawAspect="Content" ObjectID="_1488279602" r:id="rId213"/>
         </w:object>
       </w:r>
     </w:p>
@@ -36652,10 +36647,10 @@
           <w:position w:val="-14"/>
         </w:rPr>
         <w:object w:dxaOrig="3820" w:dyaOrig="400">
-          <v:shape id="_x0000_i1095" type="#_x0000_t75" style="width:190.6pt;height:20.4pt" o:ole="">
+          <v:shape id="_x0000_i1095" type="#_x0000_t75" style="width:190.5pt;height:20.25pt" o:ole="">
             <v:imagedata r:id="rId214" o:title=""/>
           </v:shape>
-          <o:OLEObject Type="Embed" ProgID="Equation.DSMT4" ShapeID="_x0000_i1095" DrawAspect="Content" ObjectID="_1488108471" r:id="rId215"/>
+          <o:OLEObject Type="Embed" ProgID="Equation.DSMT4" ShapeID="_x0000_i1095" DrawAspect="Content" ObjectID="_1488279603" r:id="rId215"/>
         </w:object>
       </w:r>
       <w:r>
@@ -36828,10 +36823,10 @@
           <w:position w:val="-14"/>
         </w:rPr>
         <w:object w:dxaOrig="3500" w:dyaOrig="400">
-          <v:shape id="_x0000_i1096" type="#_x0000_t75" style="width:174.8pt;height:20.4pt" o:ole="">
+          <v:shape id="_x0000_i1096" type="#_x0000_t75" style="width:174.75pt;height:20.25pt" o:ole="">
             <v:imagedata r:id="rId216" o:title=""/>
           </v:shape>
-          <o:OLEObject Type="Embed" ProgID="Equation.DSMT4" ShapeID="_x0000_i1096" DrawAspect="Content" ObjectID="_1488108472" r:id="rId217"/>
+          <o:OLEObject Type="Embed" ProgID="Equation.DSMT4" ShapeID="_x0000_i1096" DrawAspect="Content" ObjectID="_1488279604" r:id="rId217"/>
         </w:object>
       </w:r>
     </w:p>
@@ -36969,10 +36964,10 @@
           <w:position w:val="-14"/>
         </w:rPr>
         <w:object w:dxaOrig="2760" w:dyaOrig="380">
-          <v:shape id="_x0000_i1097" type="#_x0000_t75" style="width:138.15pt;height:18.75pt" o:ole="">
+          <v:shape id="_x0000_i1097" type="#_x0000_t75" style="width:138pt;height:18.75pt" o:ole="">
             <v:imagedata r:id="rId218" o:title=""/>
           </v:shape>
-          <o:OLEObject Type="Embed" ProgID="Equation.DSMT4" ShapeID="_x0000_i1097" DrawAspect="Content" ObjectID="_1488108473" r:id="rId219"/>
+          <o:OLEObject Type="Embed" ProgID="Equation.DSMT4" ShapeID="_x0000_i1097" DrawAspect="Content" ObjectID="_1488279605" r:id="rId219"/>
         </w:object>
       </w:r>
     </w:p>
@@ -36993,10 +36988,10 @@
           <w:position w:val="-14"/>
         </w:rPr>
         <w:object w:dxaOrig="5080" w:dyaOrig="380">
-          <v:shape id="_x0000_i1098" type="#_x0000_t75" style="width:254.3pt;height:18.75pt" o:ole="">
+          <v:shape id="_x0000_i1098" type="#_x0000_t75" style="width:254.25pt;height:18.75pt" o:ole="">
             <v:imagedata r:id="rId220" o:title=""/>
           </v:shape>
-          <o:OLEObject Type="Embed" ProgID="Equation.DSMT4" ShapeID="_x0000_i1098" DrawAspect="Content" ObjectID="_1488108474" r:id="rId221"/>
+          <o:OLEObject Type="Embed" ProgID="Equation.DSMT4" ShapeID="_x0000_i1098" DrawAspect="Content" ObjectID="_1488279606" r:id="rId221"/>
         </w:object>
       </w:r>
     </w:p>
@@ -37023,10 +37018,10 @@
           <w:position w:val="-14"/>
         </w:rPr>
         <w:object w:dxaOrig="2860" w:dyaOrig="380">
-          <v:shape id="_x0000_i1099" type="#_x0000_t75" style="width:143.15pt;height:18.75pt" o:ole="">
+          <v:shape id="_x0000_i1099" type="#_x0000_t75" style="width:143.25pt;height:18.75pt" o:ole="">
             <v:imagedata r:id="rId222" o:title=""/>
           </v:shape>
-          <o:OLEObject Type="Embed" ProgID="Equation.DSMT4" ShapeID="_x0000_i1099" DrawAspect="Content" ObjectID="_1488108475" r:id="rId223"/>
+          <o:OLEObject Type="Embed" ProgID="Equation.DSMT4" ShapeID="_x0000_i1099" DrawAspect="Content" ObjectID="_1488279607" r:id="rId223"/>
         </w:object>
       </w:r>
     </w:p>
@@ -37179,10 +37174,10 @@
           <w:position w:val="-14"/>
         </w:rPr>
         <w:object w:dxaOrig="2360" w:dyaOrig="400">
-          <v:shape id="_x0000_i1100" type="#_x0000_t75" style="width:117.8pt;height:20.4pt" o:ole="">
+          <v:shape id="_x0000_i1100" type="#_x0000_t75" style="width:117.75pt;height:20.25pt" o:ole="">
             <v:imagedata r:id="rId224" o:title=""/>
           </v:shape>
-          <o:OLEObject Type="Embed" ProgID="Equation.DSMT4" ShapeID="_x0000_i1100" DrawAspect="Content" ObjectID="_1488108476" r:id="rId225"/>
+          <o:OLEObject Type="Embed" ProgID="Equation.DSMT4" ShapeID="_x0000_i1100" DrawAspect="Content" ObjectID="_1488279608" r:id="rId225"/>
         </w:object>
       </w:r>
       <w:r>
@@ -37193,10 +37188,10 @@
           <w:position w:val="-14"/>
         </w:rPr>
         <w:object w:dxaOrig="1780" w:dyaOrig="400">
-          <v:shape id="_x0000_i1101" type="#_x0000_t75" style="width:89.05pt;height:20.4pt" o:ole="">
+          <v:shape id="_x0000_i1101" type="#_x0000_t75" style="width:89.25pt;height:20.25pt" o:ole="">
             <v:imagedata r:id="rId226" o:title=""/>
           </v:shape>
-          <o:OLEObject Type="Embed" ProgID="Equation.DSMT4" ShapeID="_x0000_i1101" DrawAspect="Content" ObjectID="_1488108477" r:id="rId227"/>
+          <o:OLEObject Type="Embed" ProgID="Equation.DSMT4" ShapeID="_x0000_i1101" DrawAspect="Content" ObjectID="_1488279609" r:id="rId227"/>
         </w:object>
       </w:r>
       <w:r>
@@ -37207,11 +37202,11 @@
       <w:pPr>
         <w:pStyle w:val="Heading3"/>
       </w:pPr>
-      <w:bookmarkStart w:id="420" w:name="_Toc351186635"/>
+      <w:bookmarkStart w:id="419" w:name="_Toc351186635"/>
       <w:r>
         <w:t>Fan Coil Unit Sizing</w:t>
       </w:r>
-      <w:bookmarkEnd w:id="420"/>
+      <w:bookmarkEnd w:id="419"/>
     </w:p>
     <w:p>
       <w:pPr>
@@ -38080,11 +38075,11 @@
       <w:pPr>
         <w:pStyle w:val="Heading3"/>
       </w:pPr>
-      <w:bookmarkStart w:id="421" w:name="_Toc351186636"/>
+      <w:bookmarkStart w:id="420" w:name="_Toc351186636"/>
       <w:r>
         <w:t>Window Air Conditioner Sizing</w:t>
       </w:r>
-      <w:bookmarkEnd w:id="421"/>
+      <w:bookmarkEnd w:id="420"/>
     </w:p>
     <w:p>
       <w:pPr>
@@ -38123,10 +38118,10 @@
           <w:position w:val="-12"/>
         </w:rPr>
         <w:object w:dxaOrig="2780" w:dyaOrig="380">
-          <v:shape id="_x0000_i1102" type="#_x0000_t75" style="width:138.6pt;height:18.75pt" o:ole="">
+          <v:shape id="_x0000_i1102" type="#_x0000_t75" style="width:138.75pt;height:18.75pt" o:ole="">
             <v:imagedata r:id="rId234" o:title=""/>
           </v:shape>
-          <o:OLEObject Type="Embed" ProgID="Equation.DSMT4" ShapeID="_x0000_i1102" DrawAspect="Content" ObjectID="_1488108478" r:id="rId235"/>
+          <o:OLEObject Type="Embed" ProgID="Equation.DSMT4" ShapeID="_x0000_i1102" DrawAspect="Content" ObjectID="_1488279610" r:id="rId235"/>
         </w:object>
       </w:r>
     </w:p>
@@ -38205,11 +38200,11 @@
       <w:pPr>
         <w:pStyle w:val="Heading3"/>
       </w:pPr>
-      <w:bookmarkStart w:id="422" w:name="_Toc351186637"/>
+      <w:bookmarkStart w:id="421" w:name="_Toc351186637"/>
       <w:r>
         <w:t>Unit Ventilator Sizing</w:t>
       </w:r>
-      <w:bookmarkEnd w:id="422"/>
+      <w:bookmarkEnd w:id="421"/>
     </w:p>
     <w:p>
       <w:pPr>
@@ -38244,10 +38239,10 @@
       </w:pPr>
       <w:r>
         <w:object w:dxaOrig="5899" w:dyaOrig="400">
-          <v:shape id="_x0000_i1103" type="#_x0000_t75" style="width:301.3pt;height:20.4pt" o:ole="">
+          <v:shape id="_x0000_i1103" type="#_x0000_t75" style="width:301.5pt;height:20.25pt" o:ole="">
             <v:imagedata r:id="rId237" o:title=""/>
           </v:shape>
-          <o:OLEObject Type="Embed" ProgID="Equation.DSMT4" ShapeID="_x0000_i1103" DrawAspect="Content" ObjectID="_1488108479" r:id="rId238"/>
+          <o:OLEObject Type="Embed" ProgID="Equation.DSMT4" ShapeID="_x0000_i1103" DrawAspect="Content" ObjectID="_1488279611" r:id="rId238"/>
         </w:object>
       </w:r>
     </w:p>
@@ -38265,10 +38260,10 @@
       </w:pPr>
       <w:r>
         <w:object w:dxaOrig="3180" w:dyaOrig="400">
-          <v:shape id="_x0000_i1104" type="#_x0000_t75" style="width:161.9pt;height:20.4pt" o:ole="">
+          <v:shape id="_x0000_i1104" type="#_x0000_t75" style="width:162pt;height:20.25pt" o:ole="">
             <v:imagedata r:id="rId239" o:title=""/>
           </v:shape>
-          <o:OLEObject Type="Embed" ProgID="Equation.DSMT4" ShapeID="_x0000_i1104" DrawAspect="Content" ObjectID="_1488108480" r:id="rId240"/>
+          <o:OLEObject Type="Embed" ProgID="Equation.DSMT4" ShapeID="_x0000_i1104" DrawAspect="Content" ObjectID="_1488279612" r:id="rId240"/>
         </w:object>
       </w:r>
     </w:p>
@@ -38286,10 +38281,10 @@
       </w:pPr>
       <w:r>
         <w:object w:dxaOrig="3220" w:dyaOrig="400">
-          <v:shape id="_x0000_i1105" type="#_x0000_t75" style="width:165.65pt;height:20.4pt" o:ole="">
+          <v:shape id="_x0000_i1105" type="#_x0000_t75" style="width:165.75pt;height:20.25pt" o:ole="">
             <v:imagedata r:id="rId241" o:title=""/>
           </v:shape>
-          <o:OLEObject Type="Embed" ProgID="Equation.DSMT4" ShapeID="_x0000_i1105" DrawAspect="Content" ObjectID="_1488108481" r:id="rId242"/>
+          <o:OLEObject Type="Embed" ProgID="Equation.DSMT4" ShapeID="_x0000_i1105" DrawAspect="Content" ObjectID="_1488279613" r:id="rId242"/>
         </w:object>
       </w:r>
     </w:p>
@@ -38307,10 +38302,10 @@
       </w:pPr>
       <w:r>
         <w:object w:dxaOrig="2220" w:dyaOrig="400">
-          <v:shape id="_x0000_i1106" type="#_x0000_t75" style="width:113.2pt;height:20.4pt" o:ole="">
+          <v:shape id="_x0000_i1106" type="#_x0000_t75" style="width:113.25pt;height:20.25pt" o:ole="">
             <v:imagedata r:id="rId243" o:title=""/>
           </v:shape>
-          <o:OLEObject Type="Embed" ProgID="Equation.DSMT4" ShapeID="_x0000_i1106" DrawAspect="Content" ObjectID="_1488108482" r:id="rId244"/>
+          <o:OLEObject Type="Embed" ProgID="Equation.DSMT4" ShapeID="_x0000_i1106" DrawAspect="Content" ObjectID="_1488279614" r:id="rId244"/>
         </w:object>
       </w:r>
     </w:p>
@@ -38328,10 +38323,10 @@
       </w:pPr>
       <w:r>
         <w:object w:dxaOrig="1920" w:dyaOrig="400">
-          <v:shape id="_x0000_i1107" type="#_x0000_t75" style="width:104.9pt;height:20.4pt" o:ole="">
+          <v:shape id="_x0000_i1107" type="#_x0000_t75" style="width:105pt;height:20.25pt" o:ole="">
             <v:imagedata r:id="rId245" o:title=""/>
           </v:shape>
-          <o:OLEObject Type="Embed" ProgID="Equation.DSMT4" ShapeID="_x0000_i1107" DrawAspect="Content" ObjectID="_1488108483" r:id="rId246"/>
+          <o:OLEObject Type="Embed" ProgID="Equation.DSMT4" ShapeID="_x0000_i1107" DrawAspect="Content" ObjectID="_1488279615" r:id="rId246"/>
         </w:object>
       </w:r>
     </w:p>
@@ -38349,10 +38344,10 @@
       </w:pPr>
       <w:r>
         <w:object w:dxaOrig="3560" w:dyaOrig="400">
-          <v:shape id="_x0000_i1108" type="#_x0000_t75" style="width:194.35pt;height:20.4pt" o:ole="">
+          <v:shape id="_x0000_i1108" type="#_x0000_t75" style="width:194.25pt;height:20.25pt" o:ole="">
             <v:imagedata r:id="rId247" o:title=""/>
           </v:shape>
-          <o:OLEObject Type="Embed" ProgID="Equation.DSMT4" ShapeID="_x0000_i1108" DrawAspect="Content" ObjectID="_1488108484" r:id="rId248"/>
+          <o:OLEObject Type="Embed" ProgID="Equation.DSMT4" ShapeID="_x0000_i1108" DrawAspect="Content" ObjectID="_1488279616" r:id="rId248"/>
         </w:object>
       </w:r>
     </w:p>
@@ -38360,11 +38355,11 @@
       <w:pPr>
         <w:pStyle w:val="Heading3"/>
       </w:pPr>
-      <w:bookmarkStart w:id="423" w:name="_Toc351186638"/>
+      <w:bookmarkStart w:id="422" w:name="_Toc351186638"/>
       <w:r>
         <w:t>Packaged Terminal Heat Pump Sizing</w:t>
       </w:r>
-      <w:bookmarkEnd w:id="423"/>
+      <w:bookmarkEnd w:id="422"/>
     </w:p>
     <w:p>
       <w:pPr>
@@ -38391,10 +38386,10 @@
           <w:position w:val="-10"/>
         </w:rPr>
         <w:object w:dxaOrig="5820" w:dyaOrig="460">
-          <v:shape id="_x0000_i1109" type="#_x0000_t75" style="width:290.9pt;height:23.3pt" o:ole="">
+          <v:shape id="_x0000_i1109" type="#_x0000_t75" style="width:291pt;height:23.25pt" o:ole="">
             <v:imagedata r:id="rId249" o:title=""/>
           </v:shape>
-          <o:OLEObject Type="Embed" ProgID="Equation.DSMT4" ShapeID="_x0000_i1109" DrawAspect="Content" ObjectID="_1488108485" r:id="rId250"/>
+          <o:OLEObject Type="Embed" ProgID="Equation.DSMT4" ShapeID="_x0000_i1109" DrawAspect="Content" ObjectID="_1488279617" r:id="rId250"/>
         </w:object>
       </w:r>
     </w:p>
@@ -38415,10 +38410,10 @@
           <w:position w:val="-10"/>
         </w:rPr>
         <w:object w:dxaOrig="5820" w:dyaOrig="460">
-          <v:shape id="_x0000_i1110" type="#_x0000_t75" style="width:290.9pt;height:23.3pt" o:ole="">
+          <v:shape id="_x0000_i1110" type="#_x0000_t75" style="width:291pt;height:23.25pt" o:ole="">
             <v:imagedata r:id="rId251" o:title=""/>
           </v:shape>
-          <o:OLEObject Type="Embed" ProgID="Equation.DSMT4" ShapeID="_x0000_i1110" DrawAspect="Content" ObjectID="_1488108486" r:id="rId252"/>
+          <o:OLEObject Type="Embed" ProgID="Equation.DSMT4" ShapeID="_x0000_i1110" DrawAspect="Content" ObjectID="_1488279618" r:id="rId252"/>
         </w:object>
       </w:r>
     </w:p>
@@ -38439,10 +38434,10 @@
           <w:position w:val="-10"/>
         </w:rPr>
         <w:object w:dxaOrig="6160" w:dyaOrig="460">
-          <v:shape id="_x0000_i1111" type="#_x0000_t75" style="width:308.4pt;height:23.3pt" o:ole="">
+          <v:shape id="_x0000_i1111" type="#_x0000_t75" style="width:308.25pt;height:23.25pt" o:ole="">
             <v:imagedata r:id="rId253" o:title=""/>
           </v:shape>
-          <o:OLEObject Type="Embed" ProgID="Equation.DSMT4" ShapeID="_x0000_i1111" DrawAspect="Content" ObjectID="_1488108487" r:id="rId254"/>
+          <o:OLEObject Type="Embed" ProgID="Equation.DSMT4" ShapeID="_x0000_i1111" DrawAspect="Content" ObjectID="_1488279619" r:id="rId254"/>
         </w:object>
       </w:r>
     </w:p>
@@ -38463,10 +38458,10 @@
           <w:position w:val="-14"/>
         </w:rPr>
         <w:object w:dxaOrig="3800" w:dyaOrig="499">
-          <v:shape id="_x0000_i1112" type="#_x0000_t75" style="width:189.8pt;height:24.55pt" o:ole="">
+          <v:shape id="_x0000_i1112" type="#_x0000_t75" style="width:189.75pt;height:24.75pt" o:ole="">
             <v:imagedata r:id="rId255" o:title=""/>
           </v:shape>
-          <o:OLEObject Type="Embed" ProgID="Equation.DSMT4" ShapeID="_x0000_i1112" DrawAspect="Content" ObjectID="_1488108488" r:id="rId256"/>
+          <o:OLEObject Type="Embed" ProgID="Equation.DSMT4" ShapeID="_x0000_i1112" DrawAspect="Content" ObjectID="_1488279620" r:id="rId256"/>
         </w:object>
       </w:r>
     </w:p>
@@ -38491,10 +38486,10 @@
           <w:position w:val="-14"/>
         </w:rPr>
         <w:object w:dxaOrig="3800" w:dyaOrig="499">
-          <v:shape id="_x0000_i1113" type="#_x0000_t75" style="width:189.8pt;height:24.55pt" o:ole="">
+          <v:shape id="_x0000_i1113" type="#_x0000_t75" style="width:189.75pt;height:24.75pt" o:ole="">
             <v:imagedata r:id="rId257" o:title=""/>
           </v:shape>
-          <o:OLEObject Type="Embed" ProgID="Equation.DSMT4" ShapeID="_x0000_i1113" DrawAspect="Content" ObjectID="_1488108489" r:id="rId258"/>
+          <o:OLEObject Type="Embed" ProgID="Equation.DSMT4" ShapeID="_x0000_i1113" DrawAspect="Content" ObjectID="_1488279621" r:id="rId258"/>
         </w:object>
       </w:r>
     </w:p>
@@ -38515,10 +38510,10 @@
           <w:position w:val="-14"/>
         </w:rPr>
         <w:object w:dxaOrig="4560" w:dyaOrig="499">
-          <v:shape id="_x0000_i1114" type="#_x0000_t75" style="width:228.05pt;height:24.55pt" o:ole="">
+          <v:shape id="_x0000_i1114" type="#_x0000_t75" style="width:228pt;height:24.75pt" o:ole="">
             <v:imagedata r:id="rId259" o:title=""/>
           </v:shape>
-          <o:OLEObject Type="Embed" ProgID="Equation.DSMT4" ShapeID="_x0000_i1114" DrawAspect="Content" ObjectID="_1488108490" r:id="rId260"/>
+          <o:OLEObject Type="Embed" ProgID="Equation.DSMT4" ShapeID="_x0000_i1114" DrawAspect="Content" ObjectID="_1488279622" r:id="rId260"/>
         </w:object>
       </w:r>
     </w:p>
@@ -38533,30 +38528,515 @@
     <w:p>
       <w:pPr>
         <w:pStyle w:val="Equation"/>
+        <w:rPr>
+          <w:ins w:id="423" w:author="Richard Raustad" w:date="2015-03-19T14:04:00Z"/>
+        </w:rPr>
       </w:pPr>
       <w:r>
         <w:rPr>
           <w:position w:val="-14"/>
         </w:rPr>
         <w:object w:dxaOrig="2540" w:dyaOrig="380">
-          <v:shape id="_x0000_i1115" type="#_x0000_t75" style="width:126.95pt;height:18.75pt" o:ole="">
+          <v:shape id="_x0000_i1115" type="#_x0000_t75" style="width:126.75pt;height:18.75pt" o:ole="">
             <v:imagedata r:id="rId261" o:title=""/>
           </v:shape>
-          <o:OLEObject Type="Embed" ProgID="Equation.DSMT4" ShapeID="_x0000_i1115" DrawAspect="Content" ObjectID="_1488108491" r:id="rId262"/>
+          <o:OLEObject Type="Embed" ProgID="Equation.DSMT4" ShapeID="_x0000_i1115" DrawAspect="Content" ObjectID="_1488279623" r:id="rId262"/>
         </w:object>
       </w:r>
     </w:p>
     <w:p>
       <w:pPr>
         <w:pStyle w:val="Heading3"/>
-      </w:pPr>
-      <w:bookmarkStart w:id="424" w:name="_Toc163882087"/>
-      <w:bookmarkStart w:id="425" w:name="_Toc351186639"/>
+        <w:rPr>
+          <w:ins w:id="424" w:author="Richard Raustad" w:date="2015-03-19T14:04:00Z"/>
+        </w:rPr>
+      </w:pPr>
+      <w:ins w:id="425" w:author="Richard Raustad" w:date="2015-03-19T14:04:00Z">
+        <w:r>
+          <w:t>Unitary System Sizing</w:t>
+        </w:r>
+      </w:ins>
+    </w:p>
+    <w:p>
+      <w:pPr>
+        <w:pStyle w:val="BodyText"/>
+        <w:rPr>
+          <w:ins w:id="426" w:author="Richard Raustad" w:date="2015-03-19T14:04:00Z"/>
+        </w:rPr>
+      </w:pPr>
+      <w:ins w:id="427" w:author="Richard Raustad" w:date="2015-03-19T14:04:00Z">
+        <w:r>
+          <w:t>The AirloopHVAC:UnitarySystem object incorporates all coils types and fans as a complete packaged system. The fans and coils are optional allowing virtually any system type to be modeled. Sizing of this object depends on the coils selected. For single coil systems, the associated air flow rate is used as the operating flow rate (i.e., cooling or heating). For systems with both a cooling and heating coil, this methodology still applies except for DX systems (Heat Pumps) where the greater of the cooling or heating air flow rate is used.</w:t>
+        </w:r>
+      </w:ins>
+      <w:ins w:id="428" w:author="Richard Raustad" w:date="2015-03-19T14:06:00Z">
+        <w:r>
+          <w:t xml:space="preserve"> Heat pumps are defined as systems having both a DX cooling and DX heating coil.</w:t>
+        </w:r>
+      </w:ins>
+      <w:ins w:id="429" w:author="Richard Raustad" w:date="2015-03-19T14:05:00Z">
+        <w:r>
+          <w:t xml:space="preserve"> Other AirloopHVAC equipment models use the greater of the cooling and heating flow rates.</w:t>
+        </w:r>
+      </w:ins>
+      <w:ins w:id="430" w:author="Richard Raustad" w:date="2015-03-19T14:04:00Z">
+        <w:r>
+          <w:t xml:space="preserve"> The inputs that may need to be autosized are the supply air air volumetric air flow rates during cooling operation, heating operation, and when no cooling or heating is needed. The data needed for sizing the units are obtained from the zone design arrays.</w:t>
+        </w:r>
+      </w:ins>
+    </w:p>
+    <w:p>
+      <w:pPr>
+        <w:pStyle w:val="Heading4"/>
+        <w:rPr>
+          <w:ins w:id="431" w:author="Richard Raustad" w:date="2015-03-19T14:04:00Z"/>
+        </w:rPr>
+      </w:pPr>
+      <w:ins w:id="432" w:author="Richard Raustad" w:date="2015-03-19T14:04:00Z">
+        <w:r>
+          <w:t>Supply Air Flow Rate:</w:t>
+        </w:r>
+      </w:ins>
+    </w:p>
+    <w:p>
+      <w:pPr>
+        <w:pStyle w:val="Heading4"/>
+        <w:rPr>
+          <w:ins w:id="433" w:author="Richard Raustad" w:date="2015-03-19T14:04:00Z"/>
+        </w:rPr>
+      </w:pPr>
+      <w:ins w:id="434" w:author="Richard Raustad" w:date="2015-03-19T14:04:00Z">
+        <w:r>
+          <w:t>Supply air volumetric flow rate during cooling operation</w:t>
+        </w:r>
+      </w:ins>
+    </w:p>
+    <w:p>
+      <w:pPr>
+        <w:pStyle w:val="BodyText"/>
+        <w:ind w:firstLine="360"/>
+        <w:rPr>
+          <w:ins w:id="435" w:author="Richard Raustad" w:date="2015-03-19T14:04:00Z"/>
+        </w:rPr>
+      </w:pPr>
+      <w:ins w:id="436" w:author="Richard Raustad" w:date="2015-03-19T14:04:00Z">
+        <w:r>
+          <w:rPr>
+            <w:position w:val="-12"/>
+          </w:rPr>
+          <w:pict>
+            <v:shape id="_x0000_i1153" type="#_x0000_t75" style="width:231pt;height:24.75pt">
+              <v:imagedata r:id="rId263" o:title=""/>
+            </v:shape>
+          </w:pict>
+        </w:r>
+      </w:ins>
+    </w:p>
+    <w:p>
+      <w:pPr>
+        <w:pStyle w:val="Heading4"/>
+        <w:rPr>
+          <w:ins w:id="437" w:author="Richard Raustad" w:date="2015-03-19T14:04:00Z"/>
+        </w:rPr>
+      </w:pPr>
+      <w:ins w:id="438" w:author="Richard Raustad" w:date="2015-03-19T14:04:00Z">
+        <w:r>
+          <w:t>Supply air volumetric flow rate during heating operation</w:t>
+        </w:r>
+      </w:ins>
+    </w:p>
+    <w:p>
+      <w:pPr>
+        <w:pStyle w:val="BodyText"/>
+        <w:ind w:firstLine="360"/>
+        <w:rPr>
+          <w:ins w:id="439" w:author="Richard Raustad" w:date="2015-03-19T14:04:00Z"/>
+        </w:rPr>
+      </w:pPr>
+      <w:ins w:id="440" w:author="Richard Raustad" w:date="2015-03-19T14:04:00Z">
+        <w:r>
+          <w:rPr>
+            <w:position w:val="-12"/>
+          </w:rPr>
+          <w:pict>
+            <v:shape id="_x0000_i1154" type="#_x0000_t75" style="width:231pt;height:24.75pt">
+              <v:imagedata r:id="rId264" o:title=""/>
+            </v:shape>
+          </w:pict>
+        </w:r>
+      </w:ins>
+    </w:p>
+    <w:p>
+      <w:pPr>
+        <w:pStyle w:val="Heading4"/>
+        <w:rPr>
+          <w:ins w:id="441" w:author="Richard Raustad" w:date="2015-03-19T14:04:00Z"/>
+        </w:rPr>
+      </w:pPr>
+      <w:ins w:id="442" w:author="Richard Raustad" w:date="2015-03-19T14:04:00Z">
+        <w:r>
+          <w:t>Supply air volumetric flow rate when DX coils are used as a system</w:t>
+        </w:r>
+      </w:ins>
+    </w:p>
+    <w:p>
+      <w:pPr>
+        <w:pStyle w:val="BodyText"/>
+        <w:ind w:firstLine="360"/>
+        <w:rPr>
+          <w:ins w:id="443" w:author="Richard Raustad" w:date="2015-03-19T14:04:00Z"/>
+        </w:rPr>
+      </w:pPr>
+      <w:ins w:id="444" w:author="Richard Raustad" w:date="2015-03-19T14:04:00Z">
+        <w:r>
+          <w:rPr>
+            <w:position w:val="-12"/>
+          </w:rPr>
+          <w:pict>
+            <v:shape id="_x0000_i1155" type="#_x0000_t75" style="width:344.25pt;height:24.75pt">
+              <v:imagedata r:id="rId265" o:title=""/>
+            </v:shape>
+          </w:pict>
+        </w:r>
+      </w:ins>
+    </w:p>
+    <w:p>
+      <w:pPr>
+        <w:pStyle w:val="BodyText"/>
+        <w:rPr>
+          <w:ins w:id="445" w:author="Richard Raustad" w:date="2015-03-19T14:04:00Z"/>
+        </w:rPr>
+      </w:pPr>
+      <w:ins w:id="446" w:author="Richard Raustad" w:date="2015-03-19T14:04:00Z">
+        <w:r>
+          <w:t>where</w:t>
+        </w:r>
+      </w:ins>
+    </w:p>
+    <w:p>
+      <w:pPr>
+        <w:pStyle w:val="BodyText"/>
+        <w:rPr>
+          <w:ins w:id="447" w:author="Richard Raustad" w:date="2015-03-19T14:04:00Z"/>
+        </w:rPr>
+      </w:pPr>
+      <w:ins w:id="448" w:author="Richard Raustad" w:date="2015-03-19T14:04:00Z">
+        <w:r>
+          <w:t xml:space="preserve">ZoneFraction </w:t>
+        </w:r>
+        <w:r>
+          <w:tab/>
+          <w:t>= Fraction of the total volume flow that goes through the controlling zone</w:t>
+        </w:r>
+      </w:ins>
+    </w:p>
+    <w:p>
+      <w:pPr>
+        <w:pStyle w:val="BodyText"/>
+        <w:rPr>
+          <w:ins w:id="449" w:author="Richard Raustad" w:date="2015-03-19T14:04:00Z"/>
+        </w:rPr>
+      </w:pPr>
+    </w:p>
+    <w:p>
+      <w:pPr>
+        <w:pStyle w:val="BodyText"/>
+        <w:rPr>
+          <w:ins w:id="450" w:author="Richard Raustad" w:date="2015-03-19T14:04:00Z"/>
+        </w:rPr>
+      </w:pPr>
+      <w:ins w:id="451" w:author="Richard Raustad" w:date="2015-03-19T14:04:00Z">
+        <w:r>
+          <w:t>The unitary system object also allows scalable sizing as follows:</w:t>
+        </w:r>
+      </w:ins>
+    </w:p>
+    <w:p>
+      <w:pPr>
+        <w:pStyle w:val="Equation"/>
+        <w:ind w:left="1080"/>
+        <w:rPr>
+          <w:ins w:id="452" w:author="Richard Raustad" w:date="2015-03-19T14:04:00Z"/>
+          <w:b/>
+          <w:i/>
+        </w:rPr>
+      </w:pPr>
+      <w:ins w:id="453" w:author="Richard Raustad" w:date="2015-03-19T14:04:00Z">
+        <w:r>
+          <w:rPr>
+            <w:b/>
+            <w:i/>
+          </w:rPr>
+          <w:t>Flow Per Floor Area:</w:t>
+        </w:r>
+      </w:ins>
+    </w:p>
+    <w:p>
+      <w:pPr>
+        <w:pStyle w:val="BodyText"/>
+        <w:ind w:firstLine="360"/>
+        <w:rPr>
+          <w:ins w:id="454" w:author="Richard Raustad" w:date="2015-03-19T14:04:00Z"/>
+        </w:rPr>
+      </w:pPr>
+      <w:ins w:id="455" w:author="Richard Raustad" w:date="2015-03-19T14:04:00Z">
+        <w:r>
+          <w:rPr>
+            <w:position w:val="-10"/>
+          </w:rPr>
+          <w:pict>
+            <v:shape id="_x0000_i1156" type="#_x0000_t75" style="width:218.25pt;height:24pt">
+              <v:imagedata r:id="rId266" o:title=""/>
+            </v:shape>
+          </w:pict>
+        </w:r>
+      </w:ins>
+    </w:p>
+    <w:p>
+      <w:pPr>
+        <w:pStyle w:val="Equation"/>
+        <w:ind w:left="1080"/>
+        <w:rPr>
+          <w:ins w:id="456" w:author="Richard Raustad" w:date="2015-03-19T14:04:00Z"/>
+          <w:b/>
+          <w:i/>
+        </w:rPr>
+      </w:pPr>
+      <w:ins w:id="457" w:author="Richard Raustad" w:date="2015-03-19T14:04:00Z">
+        <w:r>
+          <w:rPr>
+            <w:b/>
+            <w:i/>
+          </w:rPr>
+          <w:t>F</w:t>
+        </w:r>
+        <w:r>
+          <w:rPr>
+            <w:b/>
+            <w:i/>
+          </w:rPr>
+          <w:t>raction</w:t>
+        </w:r>
+        <w:r>
+          <w:rPr>
+            <w:b/>
+            <w:i/>
+          </w:rPr>
+          <w:t xml:space="preserve"> of Autosized Cooling Value:</w:t>
+        </w:r>
+      </w:ins>
+    </w:p>
+    <w:p>
+      <w:pPr>
+        <w:pStyle w:val="BodyText"/>
+        <w:ind w:firstLine="360"/>
+        <w:rPr>
+          <w:ins w:id="458" w:author="Richard Raustad" w:date="2015-03-19T14:04:00Z"/>
+        </w:rPr>
+      </w:pPr>
+      <w:ins w:id="459" w:author="Richard Raustad" w:date="2015-03-19T14:04:00Z">
+        <w:r>
+          <w:rPr>
+            <w:position w:val="-10"/>
+          </w:rPr>
+          <w:lastRenderedPageBreak/>
+          <w:pict>
+            <v:shape id="_x0000_i1157" type="#_x0000_t75" style="width:246.75pt;height:24pt">
+              <v:imagedata r:id="rId267" o:title=""/>
+            </v:shape>
+          </w:pict>
+        </w:r>
+      </w:ins>
+    </w:p>
+    <w:p>
+      <w:pPr>
+        <w:pStyle w:val="Equation"/>
+        <w:ind w:left="1080"/>
+        <w:rPr>
+          <w:ins w:id="460" w:author="Richard Raustad" w:date="2015-03-19T14:04:00Z"/>
+          <w:b/>
+          <w:i/>
+        </w:rPr>
+      </w:pPr>
+      <w:ins w:id="461" w:author="Richard Raustad" w:date="2015-03-19T14:04:00Z">
+        <w:r>
+          <w:rPr>
+            <w:b/>
+            <w:i/>
+          </w:rPr>
+          <w:t>Fraction</w:t>
+        </w:r>
+        <w:r>
+          <w:rPr>
+            <w:b/>
+            <w:i/>
+          </w:rPr>
+          <w:t xml:space="preserve"> of Autosized Heating Value:</w:t>
+        </w:r>
+      </w:ins>
+    </w:p>
+    <w:p>
+      <w:pPr>
+        <w:pStyle w:val="BodyText"/>
+        <w:ind w:firstLine="360"/>
+        <w:rPr>
+          <w:ins w:id="462" w:author="Richard Raustad" w:date="2015-03-19T14:04:00Z"/>
+        </w:rPr>
+      </w:pPr>
+      <w:bookmarkStart w:id="463" w:name="_GoBack"/>
+      <w:ins w:id="464" w:author="Richard Raustad" w:date="2015-03-19T14:04:00Z">
+        <w:r>
+          <w:rPr>
+            <w:position w:val="-10"/>
+          </w:rPr>
+          <w:pict>
+            <v:shape id="_x0000_i1158" type="#_x0000_t75" style="width:245.25pt;height:24pt">
+              <v:imagedata r:id="rId268" o:title=""/>
+            </v:shape>
+          </w:pict>
+        </w:r>
+        <w:bookmarkEnd w:id="463"/>
+      </w:ins>
+    </w:p>
+    <w:p>
+      <w:pPr>
+        <w:pStyle w:val="Equation"/>
+        <w:ind w:left="1080"/>
+        <w:rPr>
+          <w:ins w:id="465" w:author="Richard Raustad" w:date="2015-03-19T14:04:00Z"/>
+          <w:b/>
+          <w:i/>
+        </w:rPr>
+      </w:pPr>
+      <w:ins w:id="466" w:author="Richard Raustad" w:date="2015-03-19T14:04:00Z">
+        <w:r>
+          <w:rPr>
+            <w:b/>
+            <w:i/>
+          </w:rPr>
+          <w:t>Flow Per Cooling Capacity</w:t>
+        </w:r>
+      </w:ins>
+    </w:p>
+    <w:p>
+      <w:pPr>
+        <w:pStyle w:val="BodyText"/>
+        <w:ind w:firstLine="360"/>
+        <w:rPr>
+          <w:ins w:id="467" w:author="Richard Raustad" w:date="2015-03-19T14:04:00Z"/>
+        </w:rPr>
+      </w:pPr>
+      <w:ins w:id="468" w:author="Richard Raustad" w:date="2015-03-19T14:04:00Z">
+        <w:r>
+          <w:rPr>
+            <w:position w:val="-14"/>
+          </w:rPr>
+          <w:pict>
+            <v:shape id="_x0000_i1159" type="#_x0000_t75" style="width:246pt;height:26.25pt">
+              <v:imagedata r:id="rId269" o:title=""/>
+            </v:shape>
+          </w:pict>
+        </w:r>
+      </w:ins>
+    </w:p>
+    <w:p>
+      <w:pPr>
+        <w:pStyle w:val="Equation"/>
+        <w:ind w:left="1080"/>
+        <w:rPr>
+          <w:ins w:id="469" w:author="Richard Raustad" w:date="2015-03-19T14:04:00Z"/>
+          <w:b/>
+          <w:i/>
+        </w:rPr>
+      </w:pPr>
+      <w:ins w:id="470" w:author="Richard Raustad" w:date="2015-03-19T14:04:00Z">
+        <w:r>
+          <w:rPr>
+            <w:b/>
+            <w:i/>
+          </w:rPr>
+          <w:t>Flow Per Heating Capacity</w:t>
+        </w:r>
+      </w:ins>
+    </w:p>
+    <w:p>
+      <w:pPr>
+        <w:pStyle w:val="BodyText"/>
+        <w:ind w:firstLine="360"/>
+        <w:rPr>
+          <w:ins w:id="471" w:author="Richard Raustad" w:date="2015-03-19T14:04:00Z"/>
+        </w:rPr>
+      </w:pPr>
+      <w:ins w:id="472" w:author="Richard Raustad" w:date="2015-03-19T14:04:00Z">
+        <w:r>
+          <w:rPr>
+            <w:position w:val="-14"/>
+          </w:rPr>
+          <w:pict>
+            <v:shape id="_x0000_i1160" type="#_x0000_t75" style="width:246pt;height:26.25pt">
+              <v:imagedata r:id="rId270" o:title=""/>
+            </v:shape>
+          </w:pict>
+        </w:r>
+      </w:ins>
+    </w:p>
+    <w:p>
+      <w:pPr>
+        <w:pStyle w:val="BodyText"/>
+        <w:rPr>
+          <w:ins w:id="473" w:author="Richard Raustad" w:date="2015-03-19T14:04:00Z"/>
+        </w:rPr>
+      </w:pPr>
+      <w:ins w:id="474" w:author="Richard Raustad" w:date="2015-03-19T14:04:00Z">
+        <w:r>
+          <w:t>The maximum supply air temperature can also be automatically selected. The value is determined from the Sizing:Zone or Sizing:System object depending on where the object is used in the simulation (i.e., as zone or air loop equipment).</w:t>
+        </w:r>
+      </w:ins>
+    </w:p>
+    <w:p>
+      <w:pPr>
+        <w:pStyle w:val="Heading4"/>
+        <w:rPr>
+          <w:ins w:id="475" w:author="Richard Raustad" w:date="2015-03-19T14:04:00Z"/>
+        </w:rPr>
+      </w:pPr>
+      <w:ins w:id="476" w:author="Richard Raustad" w:date="2015-03-19T14:04:00Z">
+        <w:r>
+          <w:t>Maximum supply air temperature</w:t>
+        </w:r>
+      </w:ins>
+    </w:p>
+    <w:p>
+      <w:pPr>
+        <w:pStyle w:val="Equation"/>
+        <w:rPr>
+          <w:ins w:id="477" w:author="Richard Raustad" w:date="2015-03-19T14:04:00Z"/>
+        </w:rPr>
+      </w:pPr>
+      <w:ins w:id="478" w:author="Richard Raustad" w:date="2015-03-19T14:04:00Z">
+        <w:r>
+          <w:rPr>
+            <w:position w:val="-14"/>
+          </w:rPr>
+          <w:pict>
+            <v:shape id="_x0000_i1161" type="#_x0000_t75" style="width:161.25pt;height:18.75pt">
+              <v:imagedata r:id="rId271" o:title=""/>
+            </v:shape>
+          </w:pict>
+        </w:r>
+      </w:ins>
+    </w:p>
+    <w:p>
+      <w:pPr>
+        <w:pStyle w:val="Heading3"/>
+      </w:pPr>
+      <w:bookmarkStart w:id="479" w:name="_Toc163882087"/>
+      <w:bookmarkStart w:id="480" w:name="_Toc351186639"/>
       <w:r>
         <w:t>MultiSpeed Heat Pump Sizing</w:t>
       </w:r>
-      <w:bookmarkEnd w:id="424"/>
-      <w:bookmarkEnd w:id="425"/>
+      <w:bookmarkEnd w:id="479"/>
+      <w:bookmarkEnd w:id="480"/>
     </w:p>
     <w:p>
       <w:pPr>
@@ -38583,10 +39063,10 @@
           <w:position w:val="-10"/>
         </w:rPr>
         <w:object w:dxaOrig="7300" w:dyaOrig="460">
-          <v:shape id="_x0000_i1116" type="#_x0000_t75" style="width:366.25pt;height:23.3pt" o:ole="">
-            <v:imagedata r:id="rId263" o:title=""/>
+          <v:shape id="_x0000_i1116" type="#_x0000_t75" style="width:366pt;height:23.25pt" o:ole="">
+            <v:imagedata r:id="rId272" o:title=""/>
           </v:shape>
-          <o:OLEObject Type="Embed" ProgID="Equation.DSMT4" ShapeID="_x0000_i1116" DrawAspect="Content" ObjectID="_1488108492" r:id="rId264"/>
+          <o:OLEObject Type="Embed" ProgID="Equation.DSMT4" ShapeID="_x0000_i1116" DrawAspect="Content" ObjectID="_1488279624" r:id="rId273"/>
         </w:object>
       </w:r>
     </w:p>
@@ -38607,10 +39087,10 @@
           <w:position w:val="-10"/>
         </w:rPr>
         <w:object w:dxaOrig="7300" w:dyaOrig="460">
-          <v:shape id="_x0000_i1117" type="#_x0000_t75" style="width:366.25pt;height:23.3pt" o:ole="">
-            <v:imagedata r:id="rId265" o:title=""/>
+          <v:shape id="_x0000_i1117" type="#_x0000_t75" style="width:366pt;height:23.25pt" o:ole="">
+            <v:imagedata r:id="rId274" o:title=""/>
           </v:shape>
-          <o:OLEObject Type="Embed" ProgID="Equation.DSMT4" ShapeID="_x0000_i1117" DrawAspect="Content" ObjectID="_1488108493" r:id="rId266"/>
+          <o:OLEObject Type="Embed" ProgID="Equation.DSMT4" ShapeID="_x0000_i1117" DrawAspect="Content" ObjectID="_1488279625" r:id="rId275"/>
         </w:object>
       </w:r>
     </w:p>
@@ -38632,10 +39112,10 @@
           <w:position w:val="-10"/>
         </w:rPr>
         <w:object w:dxaOrig="7660" w:dyaOrig="460">
-          <v:shape id="_x0000_i1118" type="#_x0000_t75" style="width:383.3pt;height:23.3pt" o:ole="">
-            <v:imagedata r:id="rId267" o:title=""/>
+          <v:shape id="_x0000_i1118" type="#_x0000_t75" style="width:383.25pt;height:23.25pt" o:ole="">
+            <v:imagedata r:id="rId276" o:title=""/>
           </v:shape>
-          <o:OLEObject Type="Embed" ProgID="Equation.DSMT4" ShapeID="_x0000_i1118" DrawAspect="Content" ObjectID="_1488108494" r:id="rId268"/>
+          <o:OLEObject Type="Embed" ProgID="Equation.DSMT4" ShapeID="_x0000_i1118" DrawAspect="Content" ObjectID="_1488279626" r:id="rId277"/>
         </w:object>
       </w:r>
     </w:p>
@@ -38664,6 +39144,7 @@
         <w:pStyle w:val="Heading4"/>
       </w:pPr>
       <w:r>
+        <w:lastRenderedPageBreak/>
         <w:t xml:space="preserve">Supply air volumetric flow rate during cooling operation at Speed n (1 to NumberOfSpeed-1) </w:t>
       </w:r>
     </w:p>
@@ -38677,10 +39158,10 @@
           <w:position w:val="-28"/>
         </w:rPr>
         <w:object w:dxaOrig="3800" w:dyaOrig="660">
-          <v:shape id="_x0000_i1119" type="#_x0000_t75" style="width:189.8pt;height:32.9pt" o:ole="">
-            <v:imagedata r:id="rId269" o:title=""/>
+          <v:shape id="_x0000_i1119" type="#_x0000_t75" style="width:189.75pt;height:33pt" o:ole="">
+            <v:imagedata r:id="rId278" o:title=""/>
           </v:shape>
-          <o:OLEObject Type="Embed" ProgID="Equation.DSMT4" ShapeID="_x0000_i1119" DrawAspect="Content" ObjectID="_1488108495" r:id="rId270"/>
+          <o:OLEObject Type="Embed" ProgID="Equation.DSMT4" ShapeID="_x0000_i1119" DrawAspect="Content" ObjectID="_1488279627" r:id="rId279"/>
         </w:object>
       </w:r>
     </w:p>
@@ -38702,10 +39183,10 @@
           <w:position w:val="-28"/>
         </w:rPr>
         <w:object w:dxaOrig="3800" w:dyaOrig="660">
-          <v:shape id="_x0000_i1120" type="#_x0000_t75" style="width:189.8pt;height:32.9pt" o:ole="">
-            <v:imagedata r:id="rId271" o:title=""/>
+          <v:shape id="_x0000_i1120" type="#_x0000_t75" style="width:189.75pt;height:33pt" o:ole="">
+            <v:imagedata r:id="rId280" o:title=""/>
           </v:shape>
-          <o:OLEObject Type="Embed" ProgID="Equation.DSMT4" ShapeID="_x0000_i1120" DrawAspect="Content" ObjectID="_1488108496" r:id="rId272"/>
+          <o:OLEObject Type="Embed" ProgID="Equation.DSMT4" ShapeID="_x0000_i1120" DrawAspect="Content" ObjectID="_1488279628" r:id="rId281"/>
         </w:object>
       </w:r>
     </w:p>
@@ -38737,7 +39218,6 @@
         <w:jc w:val="left"/>
       </w:pPr>
       <w:r>
-        <w:lastRenderedPageBreak/>
         <w:t>NumberOfSpeed</w:t>
       </w:r>
       <w:r>
@@ -38749,18 +39229,18 @@
       <w:pPr>
         <w:pStyle w:val="Heading3"/>
       </w:pPr>
-      <w:bookmarkStart w:id="426" w:name="_Toc213825664"/>
-      <w:bookmarkStart w:id="427" w:name="_Toc304208871"/>
-      <w:bookmarkStart w:id="428" w:name="_Toc351186640"/>
-      <w:bookmarkStart w:id="429" w:name="_Toc469283167"/>
-      <w:bookmarkStart w:id="430" w:name="_Toc488474146"/>
-      <w:bookmarkStart w:id="431" w:name="_Toc67294470"/>
+      <w:bookmarkStart w:id="481" w:name="_Toc213825664"/>
+      <w:bookmarkStart w:id="482" w:name="_Toc304208871"/>
+      <w:bookmarkStart w:id="483" w:name="_Toc351186640"/>
+      <w:bookmarkStart w:id="484" w:name="_Toc469283167"/>
+      <w:bookmarkStart w:id="485" w:name="_Toc488474146"/>
+      <w:bookmarkStart w:id="486" w:name="_Toc67294470"/>
       <w:r>
         <w:t>Single Duct Terminal Units</w:t>
       </w:r>
-      <w:bookmarkEnd w:id="426"/>
-      <w:bookmarkEnd w:id="427"/>
-      <w:bookmarkEnd w:id="428"/>
+      <w:bookmarkEnd w:id="481"/>
+      <w:bookmarkEnd w:id="482"/>
+      <w:bookmarkEnd w:id="483"/>
     </w:p>
     <w:p>
       <w:pPr>
@@ -38915,10 +39395,10 @@
       </w:pPr>
       <w:r>
         <w:object w:dxaOrig="5980" w:dyaOrig="400">
-          <v:shape id="_x0000_i1121" type="#_x0000_t75" style="width:299.25pt;height:20.4pt" o:ole="">
-            <v:imagedata r:id="rId273" o:title=""/>
+          <v:shape id="_x0000_i1121" type="#_x0000_t75" style="width:299.25pt;height:20.25pt" o:ole="">
+            <v:imagedata r:id="rId282" o:title=""/>
           </v:shape>
-          <o:OLEObject Type="Embed" ProgID="Equation.DSMT4" ShapeID="_x0000_i1121" DrawAspect="Content" ObjectID="_1488108497" r:id="rId274"/>
+          <o:OLEObject Type="Embed" ProgID="Equation.DSMT4" ShapeID="_x0000_i1121" DrawAspect="Content" ObjectID="_1488279629" r:id="rId283"/>
         </w:object>
       </w:r>
     </w:p>
@@ -38936,10 +39416,10 @@
       </w:pPr>
       <w:r>
         <w:object w:dxaOrig="3660" w:dyaOrig="400">
-          <v:shape id="_x0000_i1122" type="#_x0000_t75" style="width:183.1pt;height:20.4pt" o:ole="">
-            <v:imagedata r:id="rId275" o:title=""/>
+          <v:shape id="_x0000_i1122" type="#_x0000_t75" style="width:183pt;height:20.25pt" o:ole="">
+            <v:imagedata r:id="rId284" o:title=""/>
           </v:shape>
-          <o:OLEObject Type="Embed" ProgID="Equation.DSMT4" ShapeID="_x0000_i1122" DrawAspect="Content" ObjectID="_1488108498" r:id="rId276"/>
+          <o:OLEObject Type="Embed" ProgID="Equation.DSMT4" ShapeID="_x0000_i1122" DrawAspect="Content" ObjectID="_1488279630" r:id="rId285"/>
         </w:object>
       </w:r>
     </w:p>
@@ -38992,10 +39472,10 @@
           <w:position w:val="-14"/>
         </w:rPr>
         <w:object w:dxaOrig="2820" w:dyaOrig="400">
-          <v:shape id="_x0000_i1123" type="#_x0000_t75" style="width:141.1pt;height:20.4pt" o:ole="">
-            <v:imagedata r:id="rId277" o:title=""/>
+          <v:shape id="_x0000_i1123" type="#_x0000_t75" style="width:141pt;height:20.25pt" o:ole="">
+            <v:imagedata r:id="rId286" o:title=""/>
           </v:shape>
-          <o:OLEObject Type="Embed" ProgID="Equation.DSMT4" ShapeID="_x0000_i1123" DrawAspect="Content" ObjectID="_1488108499" r:id="rId278"/>
+          <o:OLEObject Type="Embed" ProgID="Equation.DSMT4" ShapeID="_x0000_i1123" DrawAspect="Content" ObjectID="_1488279631" r:id="rId287"/>
         </w:object>
       </w:r>
       <w:r>
@@ -39016,10 +39496,10 @@
       </w:pPr>
       <w:r>
         <w:object w:dxaOrig="3980" w:dyaOrig="400">
-          <v:shape id="_x0000_i1124" type="#_x0000_t75" style="width:198.95pt;height:20.4pt" o:ole="">
-            <v:imagedata r:id="rId279" o:title=""/>
+          <v:shape id="_x0000_i1124" type="#_x0000_t75" style="width:198.75pt;height:20.25pt" o:ole="">
+            <v:imagedata r:id="rId288" o:title=""/>
           </v:shape>
-          <o:OLEObject Type="Embed" ProgID="Equation.DSMT4" ShapeID="_x0000_i1124" DrawAspect="Content" ObjectID="_1488108500" r:id="rId280"/>
+          <o:OLEObject Type="Embed" ProgID="Equation.DSMT4" ShapeID="_x0000_i1124" DrawAspect="Content" ObjectID="_1488279632" r:id="rId289"/>
         </w:object>
       </w:r>
     </w:p>
@@ -39028,6 +39508,7 @@
         <w:pStyle w:val="BodyText"/>
       </w:pPr>
       <w:r>
+        <w:lastRenderedPageBreak/>
         <w:t xml:space="preserve">where, </w:t>
       </w:r>
       <w:r>
@@ -39128,7 +39609,6 @@
         <w:pStyle w:val="Heading4"/>
       </w:pPr>
       <w:r>
-        <w:lastRenderedPageBreak/>
         <w:t>Max Hot  Water Flow</w:t>
       </w:r>
     </w:p>
@@ -39141,10 +39621,10 @@
           <w:position w:val="-14"/>
         </w:rPr>
         <w:object w:dxaOrig="3080" w:dyaOrig="380">
-          <v:shape id="_x0000_i1125" type="#_x0000_t75" style="width:153.55pt;height:18.75pt" o:ole="">
-            <v:imagedata r:id="rId281" o:title=""/>
+          <v:shape id="_x0000_i1125" type="#_x0000_t75" style="width:153.75pt;height:18.75pt" o:ole="">
+            <v:imagedata r:id="rId290" o:title=""/>
           </v:shape>
-          <o:OLEObject Type="Embed" ProgID="Equation.DSMT4" ShapeID="_x0000_i1125" DrawAspect="Content" ObjectID="_1488108501" r:id="rId282"/>
+          <o:OLEObject Type="Embed" ProgID="Equation.DSMT4" ShapeID="_x0000_i1125" DrawAspect="Content" ObjectID="_1488279633" r:id="rId291"/>
         </w:object>
       </w:r>
     </w:p>
@@ -39157,10 +39637,10 @@
           <w:position w:val="-14"/>
         </w:rPr>
         <w:object w:dxaOrig="2540" w:dyaOrig="380">
-          <v:shape id="_x0000_i1126" type="#_x0000_t75" style="width:126.95pt;height:18.75pt" o:ole="">
-            <v:imagedata r:id="rId283" o:title=""/>
+          <v:shape id="_x0000_i1126" type="#_x0000_t75" style="width:126.75pt;height:18.75pt" o:ole="">
+            <v:imagedata r:id="rId292" o:title=""/>
           </v:shape>
-          <o:OLEObject Type="Embed" ProgID="Equation.DSMT4" ShapeID="_x0000_i1126" DrawAspect="Content" ObjectID="_1488108502" r:id="rId284"/>
+          <o:OLEObject Type="Embed" ProgID="Equation.DSMT4" ShapeID="_x0000_i1126" DrawAspect="Content" ObjectID="_1488279634" r:id="rId293"/>
         </w:object>
       </w:r>
     </w:p>
@@ -39203,7 +39683,7 @@
                     </pic:cNvPicPr>
                   </pic:nvPicPr>
                   <pic:blipFill>
-                    <a:blip r:embed="rId285" cstate="print">
+                    <a:blip r:embed="rId294" cstate="print">
                       <a:extLst>
                         <a:ext uri="{28A0092B-C50C-407E-A947-70E740481C1C}">
                           <a14:useLocalDpi xmlns:a14="http://schemas.microsoft.com/office/drawing/2010/main" val="0"/>
@@ -39262,7 +39742,7 @@
                     </pic:cNvPicPr>
                   </pic:nvPicPr>
                   <pic:blipFill>
-                    <a:blip r:embed="rId286" cstate="print">
+                    <a:blip r:embed="rId295" cstate="print">
                       <a:extLst>
                         <a:ext uri="{28A0092B-C50C-407E-A947-70E740481C1C}">
                           <a14:useLocalDpi xmlns:a14="http://schemas.microsoft.com/office/drawing/2010/main" val="0"/>
@@ -39342,10 +39822,10 @@
           <w:position w:val="-14"/>
         </w:rPr>
         <w:object w:dxaOrig="5480" w:dyaOrig="400">
-          <v:shape id="_x0000_i1127" type="#_x0000_t75" style="width:273.85pt;height:20.4pt" o:ole="">
-            <v:imagedata r:id="rId287" o:title=""/>
+          <v:shape id="_x0000_i1127" type="#_x0000_t75" style="width:273.75pt;height:20.25pt" o:ole="">
+            <v:imagedata r:id="rId296" o:title=""/>
           </v:shape>
-          <o:OLEObject Type="Embed" ProgID="Equation.DSMT4" ShapeID="_x0000_i1127" DrawAspect="Content" ObjectID="_1488108503" r:id="rId288"/>
+          <o:OLEObject Type="Embed" ProgID="Equation.DSMT4" ShapeID="_x0000_i1127" DrawAspect="Content" ObjectID="_1488279635" r:id="rId297"/>
         </w:object>
       </w:r>
     </w:p>
@@ -39360,10 +39840,10 @@
       </w:pPr>
       <w:r>
         <w:object w:dxaOrig="3080" w:dyaOrig="380">
-          <v:shape id="_x0000_i1128" type="#_x0000_t75" style="width:153.55pt;height:18.75pt" o:ole="">
-            <v:imagedata r:id="rId289" o:title=""/>
+          <v:shape id="_x0000_i1128" type="#_x0000_t75" style="width:153.75pt;height:18.75pt" o:ole="">
+            <v:imagedata r:id="rId298" o:title=""/>
           </v:shape>
-          <o:OLEObject Type="Embed" ProgID="Equation.DSMT4" ShapeID="_x0000_i1128" DrawAspect="Content" ObjectID="_1488108504" r:id="rId290"/>
+          <o:OLEObject Type="Embed" ProgID="Equation.DSMT4" ShapeID="_x0000_i1128" DrawAspect="Content" ObjectID="_1488279636" r:id="rId299"/>
         </w:object>
       </w:r>
     </w:p>
@@ -39373,10 +39853,10 @@
       </w:pPr>
       <w:r>
         <w:object w:dxaOrig="3700" w:dyaOrig="380">
-          <v:shape id="_x0000_i1129" type="#_x0000_t75" style="width:185.2pt;height:18.75pt" o:ole="">
-            <v:imagedata r:id="rId291" o:title=""/>
+          <v:shape id="_x0000_i1129" type="#_x0000_t75" style="width:185.25pt;height:18.75pt" o:ole="">
+            <v:imagedata r:id="rId300" o:title=""/>
           </v:shape>
-          <o:OLEObject Type="Embed" ProgID="Equation.DSMT4" ShapeID="_x0000_i1129" DrawAspect="Content" ObjectID="_1488108505" r:id="rId292"/>
+          <o:OLEObject Type="Embed" ProgID="Equation.DSMT4" ShapeID="_x0000_i1129" DrawAspect="Content" ObjectID="_1488279637" r:id="rId301"/>
         </w:object>
       </w:r>
     </w:p>
@@ -39386,10 +39866,10 @@
       </w:pPr>
       <w:r>
         <w:object w:dxaOrig="3580" w:dyaOrig="400">
-          <v:shape id="_x0000_i1130" type="#_x0000_t75" style="width:179.4pt;height:20.4pt" o:ole="">
-            <v:imagedata r:id="rId293" o:title=""/>
+          <v:shape id="_x0000_i1130" type="#_x0000_t75" style="width:179.25pt;height:20.25pt" o:ole="">
+            <v:imagedata r:id="rId302" o:title=""/>
           </v:shape>
-          <o:OLEObject Type="Embed" ProgID="Equation.DSMT4" ShapeID="_x0000_i1130" DrawAspect="Content" ObjectID="_1488108506" r:id="rId294"/>
+          <o:OLEObject Type="Embed" ProgID="Equation.DSMT4" ShapeID="_x0000_i1130" DrawAspect="Content" ObjectID="_1488279638" r:id="rId303"/>
         </w:object>
       </w:r>
     </w:p>
@@ -39413,11 +39893,11 @@
       <w:pPr>
         <w:pStyle w:val="Heading3"/>
       </w:pPr>
-      <w:bookmarkStart w:id="432" w:name="_Toc351186641"/>
+      <w:bookmarkStart w:id="487" w:name="_Toc351186641"/>
       <w:r>
         <w:t>Indirect Evaporative Cooler Sizing</w:t>
       </w:r>
-      <w:bookmarkEnd w:id="432"/>
+      <w:bookmarkEnd w:id="487"/>
     </w:p>
     <w:p>
       <w:pPr>
@@ -39438,6 +39918,7 @@
         <w:pStyle w:val="Heading4"/>
       </w:pPr>
       <w:r>
+        <w:lastRenderedPageBreak/>
         <w:t>Secondary Fan Flow Rate</w:t>
       </w:r>
     </w:p>
@@ -39524,10 +40005,10 @@
           <w:position w:val="-14"/>
         </w:rPr>
         <w:object w:dxaOrig="5780" w:dyaOrig="400">
-          <v:shape id="_x0000_i1131" type="#_x0000_t75" style="width:288.85pt;height:20.4pt" o:ole="">
-            <v:imagedata r:id="rId295" o:title=""/>
+          <v:shape id="_x0000_i1131" type="#_x0000_t75" style="width:288.75pt;height:20.25pt" o:ole="">
+            <v:imagedata r:id="rId304" o:title=""/>
           </v:shape>
-          <o:OLEObject Type="Embed" ProgID="Equation.DSMT4" ShapeID="_x0000_i1131" DrawAspect="Content" ObjectID="_1488108507" r:id="rId296"/>
+          <o:OLEObject Type="Embed" ProgID="Equation.DSMT4" ShapeID="_x0000_i1131" DrawAspect="Content" ObjectID="_1488279639" r:id="rId305"/>
         </w:object>
       </w:r>
     </w:p>
@@ -39535,11 +40016,11 @@
       <w:pPr>
         <w:pStyle w:val="Heading2"/>
       </w:pPr>
-      <w:bookmarkStart w:id="433" w:name="_Toc351186642"/>
+      <w:bookmarkStart w:id="488" w:name="_Toc351186642"/>
       <w:r>
         <w:t>Zone Outdoor Air Design Data</w:t>
       </w:r>
-      <w:bookmarkEnd w:id="433"/>
+      <w:bookmarkEnd w:id="488"/>
     </w:p>
     <w:p>
       <w:pPr>
@@ -39617,11 +40098,11 @@
       <w:pPr>
         <w:pStyle w:val="Heading3"/>
       </w:pPr>
-      <w:bookmarkStart w:id="434" w:name="_Toc351186643"/>
+      <w:bookmarkStart w:id="489" w:name="_Toc351186643"/>
       <w:r>
         <w:t>Design Outdoor Air Calculation</w:t>
       </w:r>
-      <w:bookmarkEnd w:id="434"/>
+      <w:bookmarkEnd w:id="489"/>
     </w:p>
     <w:p>
       <w:pPr>
@@ -39726,6 +40207,7 @@
         <w:pStyle w:val="BodyText"/>
       </w:pPr>
       <w:r>
+        <w:lastRenderedPageBreak/>
         <w:t>Given this set of data, the quantity of outdoor air is calculated based on the Outdoor Air Method specified in each outdoor air design data object. In this example, the maximum of the per person and per zone floor area is used to establish the outdoor air quantity.</w:t>
       </w:r>
     </w:p>
@@ -39764,10 +40246,10 @@
           <w:position w:val="-14"/>
         </w:rPr>
         <w:object w:dxaOrig="3700" w:dyaOrig="400">
-          <v:shape id="_x0000_i1132" type="#_x0000_t75" style="width:185.2pt;height:20.4pt" o:ole="">
-            <v:imagedata r:id="rId297" o:title=""/>
+          <v:shape id="_x0000_i1132" type="#_x0000_t75" style="width:185.25pt;height:20.25pt" o:ole="">
+            <v:imagedata r:id="rId306" o:title=""/>
           </v:shape>
-          <o:OLEObject Type="Embed" ProgID="Equation.DSMT4" ShapeID="_x0000_i1132" DrawAspect="Content" ObjectID="_1488108508" r:id="rId298"/>
+          <o:OLEObject Type="Embed" ProgID="Equation.DSMT4" ShapeID="_x0000_i1132" DrawAspect="Content" ObjectID="_1488279640" r:id="rId307"/>
         </w:object>
       </w:r>
     </w:p>
@@ -39780,10 +40262,10 @@
           <w:position w:val="-14"/>
         </w:rPr>
         <w:object w:dxaOrig="4000" w:dyaOrig="400">
-          <v:shape id="_x0000_i1133" type="#_x0000_t75" style="width:200.2pt;height:20.4pt" o:ole="">
-            <v:imagedata r:id="rId299" o:title=""/>
+          <v:shape id="_x0000_i1133" type="#_x0000_t75" style="width:200.25pt;height:20.25pt" o:ole="">
+            <v:imagedata r:id="rId308" o:title=""/>
           </v:shape>
-          <o:OLEObject Type="Embed" ProgID="Equation.DSMT4" ShapeID="_x0000_i1133" DrawAspect="Content" ObjectID="_1488108509" r:id="rId300"/>
+          <o:OLEObject Type="Embed" ProgID="Equation.DSMT4" ShapeID="_x0000_i1133" DrawAspect="Content" ObjectID="_1488279641" r:id="rId309"/>
         </w:object>
       </w:r>
     </w:p>
@@ -39796,10 +40278,10 @@
           <w:position w:val="-14"/>
         </w:rPr>
         <w:object w:dxaOrig="2680" w:dyaOrig="400">
-          <v:shape id="_x0000_i1134" type="#_x0000_t75" style="width:134.45pt;height:20.4pt" o:ole="">
-            <v:imagedata r:id="rId301" o:title=""/>
+          <v:shape id="_x0000_i1134" type="#_x0000_t75" style="width:134.25pt;height:20.25pt" o:ole="">
+            <v:imagedata r:id="rId310" o:title=""/>
           </v:shape>
-          <o:OLEObject Type="Embed" ProgID="Equation.DSMT4" ShapeID="_x0000_i1134" DrawAspect="Content" ObjectID="_1488108510" r:id="rId302"/>
+          <o:OLEObject Type="Embed" ProgID="Equation.DSMT4" ShapeID="_x0000_i1134" DrawAspect="Content" ObjectID="_1488279642" r:id="rId311"/>
         </w:object>
       </w:r>
     </w:p>
@@ -39812,10 +40294,10 @@
           <w:position w:val="-24"/>
         </w:rPr>
         <w:object w:dxaOrig="4860" w:dyaOrig="600">
-          <v:shape id="_x0000_i1135" type="#_x0000_t75" style="width:243.05pt;height:29.95pt" o:ole="">
-            <v:imagedata r:id="rId303" o:title=""/>
+          <v:shape id="_x0000_i1135" type="#_x0000_t75" style="width:243pt;height:30pt" o:ole="">
+            <v:imagedata r:id="rId312" o:title=""/>
           </v:shape>
-          <o:OLEObject Type="Embed" ProgID="Equation.DSMT4" ShapeID="_x0000_i1135" DrawAspect="Content" ObjectID="_1488108511" r:id="rId304"/>
+          <o:OLEObject Type="Embed" ProgID="Equation.DSMT4" ShapeID="_x0000_i1135" DrawAspect="Content" ObjectID="_1488279643" r:id="rId313"/>
         </w:object>
       </w:r>
     </w:p>
@@ -39836,10 +40318,10 @@
           <w:position w:val="-14"/>
         </w:rPr>
         <w:object w:dxaOrig="760" w:dyaOrig="380">
-          <v:shape id="_x0000_i1136" type="#_x0000_t75" style="width:38.3pt;height:18.75pt" o:ole="">
-            <v:imagedata r:id="rId305" o:title=""/>
+          <v:shape id="_x0000_i1136" type="#_x0000_t75" style="width:38.25pt;height:18.75pt" o:ole="">
+            <v:imagedata r:id="rId314" o:title=""/>
           </v:shape>
-          <o:OLEObject Type="Embed" ProgID="Equation.DSMT4" ShapeID="_x0000_i1136" DrawAspect="Content" ObjectID="_1488108512" r:id="rId306"/>
+          <o:OLEObject Type="Embed" ProgID="Equation.DSMT4" ShapeID="_x0000_i1136" DrawAspect="Content" ObjectID="_1488279644" r:id="rId315"/>
         </w:object>
       </w:r>
       <w:r>
@@ -39864,10 +40346,10 @@
           <w:position w:val="-12"/>
         </w:rPr>
         <w:object w:dxaOrig="720" w:dyaOrig="360">
-          <v:shape id="_x0000_i1137" type="#_x0000_t75" style="width:36.2pt;height:17.9pt" o:ole="">
-            <v:imagedata r:id="rId307" o:title=""/>
+          <v:shape id="_x0000_i1137" type="#_x0000_t75" style="width:36pt;height:18pt" o:ole="">
+            <v:imagedata r:id="rId316" o:title=""/>
           </v:shape>
-          <o:OLEObject Type="Embed" ProgID="Equation.DSMT4" ShapeID="_x0000_i1137" DrawAspect="Content" ObjectID="_1488108513" r:id="rId308"/>
+          <o:OLEObject Type="Embed" ProgID="Equation.DSMT4" ShapeID="_x0000_i1137" DrawAspect="Content" ObjectID="_1488279645" r:id="rId317"/>
         </w:object>
       </w:r>
       <w:r>
@@ -39883,10 +40365,10 @@
           <w:position w:val="-10"/>
         </w:rPr>
         <w:object w:dxaOrig="1880" w:dyaOrig="320">
-          <v:shape id="_x0000_i1138" type="#_x0000_t75" style="width:93.65pt;height:15.8pt" o:ole="">
-            <v:imagedata r:id="rId309" o:title=""/>
+          <v:shape id="_x0000_i1138" type="#_x0000_t75" style="width:93.75pt;height:15.75pt" o:ole="">
+            <v:imagedata r:id="rId318" o:title=""/>
           </v:shape>
-          <o:OLEObject Type="Embed" ProgID="Equation.DSMT4" ShapeID="_x0000_i1138" DrawAspect="Content" ObjectID="_1488108514" r:id="rId310"/>
+          <o:OLEObject Type="Embed" ProgID="Equation.DSMT4" ShapeID="_x0000_i1138" DrawAspect="Content" ObjectID="_1488279646" r:id="rId319"/>
         </w:object>
       </w:r>
       <w:r>
@@ -39917,10 +40399,10 @@
           <w:position w:val="-14"/>
         </w:rPr>
         <w:object w:dxaOrig="960" w:dyaOrig="380">
-          <v:shape id="_x0000_i1139" type="#_x0000_t75" style="width:47.85pt;height:18.75pt" o:ole="">
-            <v:imagedata r:id="rId311" o:title=""/>
+          <v:shape id="_x0000_i1139" type="#_x0000_t75" style="width:48pt;height:18.75pt" o:ole="">
+            <v:imagedata r:id="rId320" o:title=""/>
           </v:shape>
-          <o:OLEObject Type="Embed" ProgID="Equation.DSMT4" ShapeID="_x0000_i1139" DrawAspect="Content" ObjectID="_1488108515" r:id="rId312"/>
+          <o:OLEObject Type="Embed" ProgID="Equation.DSMT4" ShapeID="_x0000_i1139" DrawAspect="Content" ObjectID="_1488279647" r:id="rId321"/>
         </w:object>
       </w:r>
       <w:r>
@@ -39945,10 +40427,10 @@
           <w:position w:val="-12"/>
         </w:rPr>
         <w:object w:dxaOrig="480" w:dyaOrig="360">
-          <v:shape id="_x0000_i1140" type="#_x0000_t75" style="width:24.15pt;height:17.9pt" o:ole="">
-            <v:imagedata r:id="rId313" o:title=""/>
+          <v:shape id="_x0000_i1140" type="#_x0000_t75" style="width:24pt;height:18pt" o:ole="">
+            <v:imagedata r:id="rId322" o:title=""/>
           </v:shape>
-          <o:OLEObject Type="Embed" ProgID="Equation.DSMT4" ShapeID="_x0000_i1140" DrawAspect="Content" ObjectID="_1488108516" r:id="rId314"/>
+          <o:OLEObject Type="Embed" ProgID="Equation.DSMT4" ShapeID="_x0000_i1140" DrawAspect="Content" ObjectID="_1488279648" r:id="rId323"/>
         </w:object>
       </w:r>
       <w:r>
@@ -39973,10 +40455,10 @@
           <w:position w:val="-10"/>
         </w:rPr>
         <w:object w:dxaOrig="2220" w:dyaOrig="320">
-          <v:shape id="_x0000_i1141" type="#_x0000_t75" style="width:111.1pt;height:15.8pt" o:ole="">
-            <v:imagedata r:id="rId315" o:title=""/>
+          <v:shape id="_x0000_i1141" type="#_x0000_t75" style="width:111pt;height:15.75pt" o:ole="">
+            <v:imagedata r:id="rId324" o:title=""/>
           </v:shape>
-          <o:OLEObject Type="Embed" ProgID="Equation.DSMT4" ShapeID="_x0000_i1141" DrawAspect="Content" ObjectID="_1488108517" r:id="rId316"/>
+          <o:OLEObject Type="Embed" ProgID="Equation.DSMT4" ShapeID="_x0000_i1141" DrawAspect="Content" ObjectID="_1488279649" r:id="rId325"/>
         </w:object>
       </w:r>
       <w:r>
@@ -40016,10 +40498,10 @@
           <w:position w:val="-12"/>
         </w:rPr>
         <w:object w:dxaOrig="639" w:dyaOrig="360">
-          <v:shape id="_x0000_i1142" type="#_x0000_t75" style="width:32.05pt;height:17.9pt" o:ole="">
-            <v:imagedata r:id="rId317" o:title=""/>
+          <v:shape id="_x0000_i1142" type="#_x0000_t75" style="width:32.25pt;height:18pt" o:ole="">
+            <v:imagedata r:id="rId326" o:title=""/>
           </v:shape>
-          <o:OLEObject Type="Embed" ProgID="Equation.DSMT4" ShapeID="_x0000_i1142" DrawAspect="Content" ObjectID="_1488108518" r:id="rId318"/>
+          <o:OLEObject Type="Embed" ProgID="Equation.DSMT4" ShapeID="_x0000_i1142" DrawAspect="Content" ObjectID="_1488279650" r:id="rId327"/>
         </w:object>
       </w:r>
       <w:r>
@@ -40047,10 +40529,10 @@
           <w:position w:val="-10"/>
         </w:rPr>
         <w:object w:dxaOrig="1680" w:dyaOrig="320">
-          <v:shape id="_x0000_i1143" type="#_x0000_t75" style="width:84.05pt;height:15.8pt" o:ole="">
-            <v:imagedata r:id="rId319" o:title=""/>
+          <v:shape id="_x0000_i1143" type="#_x0000_t75" style="width:84pt;height:15.75pt" o:ole="">
+            <v:imagedata r:id="rId328" o:title=""/>
           </v:shape>
-          <o:OLEObject Type="Embed" ProgID="Equation.DSMT4" ShapeID="_x0000_i1143" DrawAspect="Content" ObjectID="_1488108519" r:id="rId320"/>
+          <o:OLEObject Type="Embed" ProgID="Equation.DSMT4" ShapeID="_x0000_i1143" DrawAspect="Content" ObjectID="_1488279651" r:id="rId329"/>
         </w:object>
       </w:r>
       <w:r>
@@ -40078,10 +40560,10 @@
           <w:position w:val="-12"/>
         </w:rPr>
         <w:object w:dxaOrig="680" w:dyaOrig="360">
-          <v:shape id="_x0000_i1144" type="#_x0000_t75" style="width:33.7pt;height:17.9pt" o:ole="">
-            <v:imagedata r:id="rId321" o:title=""/>
+          <v:shape id="_x0000_i1144" type="#_x0000_t75" style="width:33.75pt;height:18pt" o:ole="">
+            <v:imagedata r:id="rId330" o:title=""/>
           </v:shape>
-          <o:OLEObject Type="Embed" ProgID="Equation.DSMT4" ShapeID="_x0000_i1144" DrawAspect="Content" ObjectID="_1488108520" r:id="rId322"/>
+          <o:OLEObject Type="Embed" ProgID="Equation.DSMT4" ShapeID="_x0000_i1144" DrawAspect="Content" ObjectID="_1488279652" r:id="rId331"/>
         </w:object>
       </w:r>
       <w:r>
@@ -40109,10 +40591,10 @@
           <w:position w:val="-12"/>
         </w:rPr>
         <w:object w:dxaOrig="460" w:dyaOrig="360">
-          <v:shape id="_x0000_i1145" type="#_x0000_t75" style="width:23.3pt;height:17.9pt" o:ole="">
-            <v:imagedata r:id="rId323" o:title=""/>
+          <v:shape id="_x0000_i1145" type="#_x0000_t75" style="width:23.25pt;height:18pt" o:ole="">
+            <v:imagedata r:id="rId332" o:title=""/>
           </v:shape>
-          <o:OLEObject Type="Embed" ProgID="Equation.DSMT4" ShapeID="_x0000_i1145" DrawAspect="Content" ObjectID="_1488108521" r:id="rId324"/>
+          <o:OLEObject Type="Embed" ProgID="Equation.DSMT4" ShapeID="_x0000_i1145" DrawAspect="Content" ObjectID="_1488279653" r:id="rId333"/>
         </w:object>
       </w:r>
       <w:r>
@@ -40140,10 +40622,10 @@
           <w:position w:val="-10"/>
         </w:rPr>
         <w:object w:dxaOrig="2860" w:dyaOrig="320">
-          <v:shape id="_x0000_i1146" type="#_x0000_t75" style="width:143.15pt;height:15.8pt" o:ole="">
-            <v:imagedata r:id="rId325" o:title=""/>
+          <v:shape id="_x0000_i1146" type="#_x0000_t75" style="width:143.25pt;height:15.75pt" o:ole="">
+            <v:imagedata r:id="rId334" o:title=""/>
           </v:shape>
-          <o:OLEObject Type="Embed" ProgID="Equation.DSMT4" ShapeID="_x0000_i1146" DrawAspect="Content" ObjectID="_1488108522" r:id="rId326"/>
+          <o:OLEObject Type="Embed" ProgID="Equation.DSMT4" ShapeID="_x0000_i1146" DrawAspect="Content" ObjectID="_1488279654" r:id="rId335"/>
         </w:object>
       </w:r>
       <w:r>
@@ -40191,10 +40673,10 @@
           <w:position w:val="-14"/>
         </w:rPr>
         <w:object w:dxaOrig="760" w:dyaOrig="380">
-          <v:shape id="_x0000_i1147" type="#_x0000_t75" style="width:38.3pt;height:18.75pt" o:ole="">
-            <v:imagedata r:id="rId327" o:title=""/>
+          <v:shape id="_x0000_i1147" type="#_x0000_t75" style="width:38.25pt;height:18.75pt" o:ole="">
+            <v:imagedata r:id="rId336" o:title=""/>
           </v:shape>
-          <o:OLEObject Type="Embed" ProgID="Equation.DSMT4" ShapeID="_x0000_i1147" DrawAspect="Content" ObjectID="_1488108523" r:id="rId328"/>
+          <o:OLEObject Type="Embed" ProgID="Equation.DSMT4" ShapeID="_x0000_i1147" DrawAspect="Content" ObjectID="_1488279655" r:id="rId337"/>
         </w:object>
       </w:r>
     </w:p>
@@ -40210,10 +40692,10 @@
           <w:position w:val="-14"/>
         </w:rPr>
         <w:object w:dxaOrig="940" w:dyaOrig="380">
-          <v:shape id="_x0000_i1148" type="#_x0000_t75" style="width:47.05pt;height:18.75pt" o:ole="">
-            <v:imagedata r:id="rId329" o:title=""/>
+          <v:shape id="_x0000_i1148" type="#_x0000_t75" style="width:47.25pt;height:18.75pt" o:ole="">
+            <v:imagedata r:id="rId338" o:title=""/>
           </v:shape>
-          <o:OLEObject Type="Embed" ProgID="Equation.DSMT4" ShapeID="_x0000_i1148" DrawAspect="Content" ObjectID="_1488108524" r:id="rId330"/>
+          <o:OLEObject Type="Embed" ProgID="Equation.DSMT4" ShapeID="_x0000_i1148" DrawAspect="Content" ObjectID="_1488279656" r:id="rId339"/>
         </w:object>
       </w:r>
     </w:p>
@@ -40222,6 +40704,7 @@
         <w:pStyle w:val="Equation"/>
       </w:pPr>
       <w:r>
+        <w:lastRenderedPageBreak/>
         <w:t xml:space="preserve">Flow/Zone =&gt; </w:t>
       </w:r>
       <w:r>
@@ -40229,10 +40712,10 @@
           <w:position w:val="-12"/>
         </w:rPr>
         <w:object w:dxaOrig="639" w:dyaOrig="360">
-          <v:shape id="_x0000_i1149" type="#_x0000_t75" style="width:32.05pt;height:17.9pt" o:ole="">
-            <v:imagedata r:id="rId331" o:title=""/>
+          <v:shape id="_x0000_i1149" type="#_x0000_t75" style="width:32.25pt;height:18pt" o:ole="">
+            <v:imagedata r:id="rId340" o:title=""/>
           </v:shape>
-          <o:OLEObject Type="Embed" ProgID="Equation.DSMT4" ShapeID="_x0000_i1149" DrawAspect="Content" ObjectID="_1488108525" r:id="rId332"/>
+          <o:OLEObject Type="Embed" ProgID="Equation.DSMT4" ShapeID="_x0000_i1149" DrawAspect="Content" ObjectID="_1488279657" r:id="rId341"/>
         </w:object>
       </w:r>
     </w:p>
@@ -40248,10 +40731,10 @@
           <w:position w:val="-12"/>
         </w:rPr>
         <w:object w:dxaOrig="680" w:dyaOrig="360">
-          <v:shape id="_x0000_i1150" type="#_x0000_t75" style="width:33.7pt;height:17.9pt" o:ole="">
-            <v:imagedata r:id="rId333" o:title=""/>
+          <v:shape id="_x0000_i1150" type="#_x0000_t75" style="width:33.75pt;height:18pt" o:ole="">
+            <v:imagedata r:id="rId342" o:title=""/>
           </v:shape>
-          <o:OLEObject Type="Embed" ProgID="Equation.DSMT4" ShapeID="_x0000_i1150" DrawAspect="Content" ObjectID="_1488108526" r:id="rId334"/>
+          <o:OLEObject Type="Embed" ProgID="Equation.DSMT4" ShapeID="_x0000_i1150" DrawAspect="Content" ObjectID="_1488279658" r:id="rId343"/>
         </w:object>
       </w:r>
     </w:p>
@@ -40267,10 +40750,10 @@
           <w:position w:val="-14"/>
         </w:rPr>
         <w:object w:dxaOrig="3460" w:dyaOrig="380">
-          <v:shape id="_x0000_i1151" type="#_x0000_t75" style="width:173.15pt;height:18.75pt" o:ole="">
-            <v:imagedata r:id="rId335" o:title=""/>
+          <v:shape id="_x0000_i1151" type="#_x0000_t75" style="width:173.25pt;height:18.75pt" o:ole="">
+            <v:imagedata r:id="rId344" o:title=""/>
           </v:shape>
-          <o:OLEObject Type="Embed" ProgID="Equation.DSMT4" ShapeID="_x0000_i1151" DrawAspect="Content" ObjectID="_1488108527" r:id="rId336"/>
+          <o:OLEObject Type="Embed" ProgID="Equation.DSMT4" ShapeID="_x0000_i1151" DrawAspect="Content" ObjectID="_1488279659" r:id="rId345"/>
         </w:object>
       </w:r>
     </w:p>
@@ -40286,10 +40769,10 @@
           <w:position w:val="-16"/>
         </w:rPr>
         <w:object w:dxaOrig="3980" w:dyaOrig="440">
-          <v:shape id="_x0000_i1152" type="#_x0000_t75" style="width:199.75pt;height:21.65pt" o:ole="">
-            <v:imagedata r:id="rId337" o:title=""/>
+          <v:shape id="_x0000_i1152" type="#_x0000_t75" style="width:199.5pt;height:21.75pt" o:ole="">
+            <v:imagedata r:id="rId346" o:title=""/>
           </v:shape>
-          <o:OLEObject Type="Embed" ProgID="Equation.DSMT4" ShapeID="_x0000_i1152" DrawAspect="Content" ObjectID="_1488108528" r:id="rId338"/>
+          <o:OLEObject Type="Embed" ProgID="Equation.DSMT4" ShapeID="_x0000_i1152" DrawAspect="Content" ObjectID="_1488279660" r:id="rId347"/>
         </w:object>
       </w:r>
     </w:p>
@@ -40322,7 +40805,6 @@
         <w:pStyle w:val="ListBullet2"/>
       </w:pPr>
       <w:r>
-        <w:lastRenderedPageBreak/>
         <w:t>AirTerminal:SingleDuct:VAV:Reheat</w:t>
       </w:r>
     </w:p>
@@ -40330,15 +40812,15 @@
       <w:pPr>
         <w:pStyle w:val="Heading3"/>
       </w:pPr>
-      <w:bookmarkStart w:id="435" w:name="_Toc133319726"/>
-      <w:bookmarkStart w:id="436" w:name="_Toc213825665"/>
-      <w:bookmarkStart w:id="437" w:name="_Toc351186644"/>
+      <w:bookmarkStart w:id="490" w:name="_Toc133319726"/>
+      <w:bookmarkStart w:id="491" w:name="_Toc213825665"/>
+      <w:bookmarkStart w:id="492" w:name="_Toc351186644"/>
       <w:r>
         <w:t>References</w:t>
       </w:r>
-      <w:bookmarkEnd w:id="435"/>
-      <w:bookmarkEnd w:id="436"/>
-      <w:bookmarkEnd w:id="437"/>
+      <w:bookmarkEnd w:id="490"/>
+      <w:bookmarkEnd w:id="491"/>
+      <w:bookmarkEnd w:id="492"/>
     </w:p>
     <w:p>
       <w:pPr>
@@ -40419,22 +40901,22 @@
       <w:pPr>
         <w:pStyle w:val="Heading1"/>
       </w:pPr>
-      <w:bookmarkStart w:id="438" w:name="_Toc99879079"/>
-      <w:bookmarkStart w:id="439" w:name="_Toc351186645"/>
-      <w:bookmarkEnd w:id="429"/>
-      <w:bookmarkEnd w:id="430"/>
-      <w:bookmarkEnd w:id="431"/>
+      <w:bookmarkStart w:id="493" w:name="_Toc99879079"/>
+      <w:bookmarkStart w:id="494" w:name="_Toc351186645"/>
+      <w:bookmarkEnd w:id="484"/>
+      <w:bookmarkEnd w:id="485"/>
+      <w:bookmarkEnd w:id="486"/>
       <w:r>
         <w:lastRenderedPageBreak/>
         <w:t>Demand Limiting</w:t>
       </w:r>
       <w:bookmarkEnd w:id="1"/>
-      <w:bookmarkEnd w:id="438"/>
-      <w:bookmarkEnd w:id="439"/>
+      <w:bookmarkEnd w:id="493"/>
+      <w:bookmarkEnd w:id="494"/>
     </w:p>
     <w:sectPr>
-      <w:headerReference w:type="default" r:id="rId339"/>
-      <w:footerReference w:type="default" r:id="rId340"/>
+      <w:headerReference w:type="default" r:id="rId348"/>
+      <w:footerReference w:type="default" r:id="rId349"/>
       <w:pgSz w:w="12240" w:h="15840" w:code="1"/>
       <w:pgMar w:top="1440" w:right="1440" w:bottom="1440" w:left="1440" w:header="965" w:footer="965" w:gutter="0"/>
       <w:pgNumType w:start="1"/>
@@ -40485,15 +40967,25 @@
     <w:r>
       <w:fldChar w:fldCharType="separate"/>
     </w:r>
-    <w:ins w:id="440" w:author="Brent Griffith" w:date="2015-03-17T14:35:00Z">
+    <w:ins w:id="495" w:author="Richard Raustad" w:date="2015-03-19T14:09:00Z">
       <w:r>
         <w:rPr>
           <w:noProof/>
         </w:rPr>
-        <w:t>3/17/15</w:t>
+        <w:t>3/19/15</w:t>
       </w:r>
     </w:ins>
-    <w:del w:id="441" w:author="Brent Griffith" w:date="2015-03-13T10:29:00Z">
+    <w:ins w:id="496" w:author="Brent Griffith" w:date="2015-03-17T14:35:00Z">
+      <w:del w:id="497" w:author="Richard Raustad" w:date="2015-03-19T14:04:00Z">
+        <w:r>
+          <w:rPr>
+            <w:noProof/>
+          </w:rPr>
+          <w:delText>3/17/15</w:delText>
+        </w:r>
+      </w:del>
+    </w:ins>
+    <w:del w:id="498" w:author="Richard Raustad" w:date="2015-03-19T14:04:00Z">
       <w:r>
         <w:rPr>
           <w:noProof/>
@@ -40520,7 +41012,7 @@
       <w:rPr>
         <w:noProof/>
       </w:rPr>
-      <w:t>18</w:t>
+      <w:t>48</w:t>
     </w:r>
     <w:r>
       <w:fldChar w:fldCharType="end"/>
@@ -54496,6 +54988,9 @@
 <w15:people xmlns:wpc="http://schemas.microsoft.com/office/word/2010/wordprocessingCanvas" xmlns:mc="http://schemas.openxmlformats.org/markup-compatibility/2006" xmlns:o="urn:schemas-microsoft-com:office:office" xmlns:r="http://schemas.openxmlformats.org/officeDocument/2006/relationships" xmlns:m="http://schemas.openxmlformats.org/officeDocument/2006/math" xmlns:v="urn:schemas-microsoft-com:vml" xmlns:wp14="http://schemas.microsoft.com/office/word/2010/wordprocessingDrawing" xmlns:wp="http://schemas.openxmlformats.org/drawingml/2006/wordprocessingDrawing" xmlns:w10="urn:schemas-microsoft-com:office:word" xmlns:w="http://schemas.openxmlformats.org/wordprocessingml/2006/main" xmlns:w14="http://schemas.microsoft.com/office/word/2010/wordml" xmlns:w15="http://schemas.microsoft.com/office/word/2012/wordml" xmlns:wpg="http://schemas.microsoft.com/office/word/2010/wordprocessingGroup" xmlns:wpi="http://schemas.microsoft.com/office/word/2010/wordprocessingInk" xmlns:wne="http://schemas.microsoft.com/office/word/2006/wordml" xmlns:wps="http://schemas.microsoft.com/office/word/2010/wordprocessingShape" mc:Ignorable="w14 w15 wp14">
   <w15:person w15:author="Brent Griffith">
     <w15:presenceInfo w15:providerId="Windows Live" w15:userId="af3b5ac355fc644a"/>
+  </w15:person>
+  <w15:person w15:author="Richard Raustad">
+    <w15:presenceInfo w15:providerId="None" w15:userId="Richard Raustad"/>
   </w15:person>
 </w15:people>
 </file>
@@ -58196,7 +58691,7 @@
 </file>
 
 <file path=customXml/itemProps1.xml><?xml version="1.0" encoding="utf-8"?>
-<ds:datastoreItem xmlns:ds="http://schemas.openxmlformats.org/officeDocument/2006/customXml" ds:itemID="{F54F02D4-29A4-4448-8DEE-267C58D7B13C}">
+<ds:datastoreItem xmlns:ds="http://schemas.openxmlformats.org/officeDocument/2006/customXml" ds:itemID="{481E5F02-496D-4CE5-84B7-3DF886E49479}">
   <ds:schemaRefs>
     <ds:schemaRef ds:uri="http://schemas.openxmlformats.org/officeDocument/2006/bibliography"/>
   </ds:schemaRefs>

</xml_diff>